<commit_message>
Quarto report - not on the main website yet.
</commit_message>
<xml_diff>
--- a/inst/example_quarto/report.docx
+++ b/inst/example_quarto/report.docx
@@ -73,20 +73,10 @@
         <w:br w:type="page"/>
       </w:r>
     </w:p>
-    <w:bookmarkStart w:id="20" w:name="actual-talk"/>
-    <w:p>
-      <w:pPr>
-        <w:pStyle w:val="Heading2"/>
-      </w:pPr>
-      <w:r>
-        <w:t xml:space="preserve">Actual talk</w:t>
-      </w:r>
-    </w:p>
-    <w:bookmarkEnd w:id="20"/>
-    <w:bookmarkStart w:id="23" w:name="title-page"/>
-    <w:p>
-      <w:pPr>
-        <w:pStyle w:val="Heading2"/>
+    <w:bookmarkStart w:id="20" w:name="title-page"/>
+    <w:p>
+      <w:pPr>
+        <w:pStyle w:val="Heading1"/>
       </w:pPr>
       <w:r>
         <w:t xml:space="preserve">Title page</w:t>
@@ -181,10 +171,16 @@
         <w:br/>
       </w:r>
     </w:p>
-    <w:bookmarkStart w:id="21" w:name="authors-declaration"/>
-    <w:p>
-      <w:pPr>
-        <w:pStyle w:val="Heading3"/>
+    <w:p>
+      <w:r>
+        <w:br w:type="page"/>
+      </w:r>
+    </w:p>
+    <w:bookmarkEnd w:id="20"/>
+    <w:bookmarkStart w:id="22" w:name="authors-declaration"/>
+    <w:p>
+      <w:pPr>
+        <w:pStyle w:val="Heading1"/>
       </w:pPr>
       <w:r>
         <w:t xml:space="preserve">Author’s declaration</w:t>
@@ -200,6 +196,24 @@
       <w:r>
         <w:br/>
       </w:r>
+      <w:r>
+        <w:t xml:space="preserve"> </w:t>
+      </w:r>
+      <w:r>
+        <w:br/>
+      </w:r>
+      <w:r>
+        <w:t xml:space="preserve"> </w:t>
+      </w:r>
+      <w:r>
+        <w:br/>
+      </w:r>
+      <w:r>
+        <w:t xml:space="preserve"> </w:t>
+      </w:r>
+      <w:r>
+        <w:br/>
+      </w:r>
     </w:p>
     <w:p>
       <w:pPr>
@@ -269,11 +283,10 @@
         <w:br/>
       </w:r>
     </w:p>
-    <w:bookmarkEnd w:id="21"/>
-    <w:bookmarkStart w:id="22" w:name="version-control"/>
-    <w:p>
-      <w:pPr>
-        <w:pStyle w:val="Heading3"/>
+    <w:bookmarkStart w:id="21" w:name="version-control"/>
+    <w:p>
+      <w:pPr>
+        <w:pStyle w:val="Heading2"/>
       </w:pPr>
       <w:r>
         <w:t xml:space="preserve">Version Control</w:t>
@@ -307,12 +320,12 @@
         <w:br w:type="page"/>
       </w:r>
     </w:p>
+    <w:bookmarkEnd w:id="21"/>
     <w:bookmarkEnd w:id="22"/>
-    <w:bookmarkEnd w:id="23"/>
-    <w:bookmarkStart w:id="24" w:name="list-of-abbreviations"/>
-    <w:p>
-      <w:pPr>
-        <w:pStyle w:val="Heading2"/>
+    <w:bookmarkStart w:id="23" w:name="list-of-abbreviations"/>
+    <w:p>
+      <w:pPr>
+        <w:pStyle w:val="Heading1"/>
       </w:pPr>
       <w:r>
         <w:t xml:space="preserve">List of abbreviations</w:t>
@@ -378,14 +391,157 @@
         <w:br w:type="page"/>
       </w:r>
     </w:p>
+    <w:bookmarkEnd w:id="23"/>
+    <w:bookmarkStart w:id="24" w:name="introduction"/>
+    <w:p>
+      <w:pPr>
+        <w:pStyle w:val="Heading1"/>
+      </w:pPr>
+      <w:r>
+        <w:t xml:space="preserve">Introduction</w:t>
+      </w:r>
+    </w:p>
+    <w:p>
+      <w:pPr>
+        <w:pStyle w:val="FirstParagraph"/>
+      </w:pPr>
+      <w:r>
+        <w:t xml:space="preserve">  </w:t>
+      </w:r>
+    </w:p>
+    <w:p>
+      <w:pPr>
+        <w:pStyle w:val="BodyText"/>
+      </w:pPr>
+      <w:r>
+        <w:t xml:space="preserve">[…] It is my report template in Quarto. It has most Rmd features and can generate .docx. Table of Contents should be wrangled after that at the moment. PDF can be generated via Word (save as..). The auto-generated .html is nice too. Computationally intensive stuff should be referenced. None of this Vignette precompile nonsense I’ve been working so hard to implement :(</w:t>
+      </w:r>
+      <w:r>
+        <w:t xml:space="preserve"> </w:t>
+      </w:r>
+      <w:r>
+        <w:t xml:space="preserve">Computationally intensive stuff should be referenced externally.</w:t>
+      </w:r>
+    </w:p>
     <w:bookmarkEnd w:id="24"/>
-    <w:bookmarkStart w:id="25" w:name="introduction"/>
+    <w:bookmarkStart w:id="25" w:name="description-of-the-study"/>
+    <w:p>
+      <w:pPr>
+        <w:pStyle w:val="Heading1"/>
+      </w:pPr>
+      <w:r>
+        <w:t xml:space="preserve">Description of the study</w:t>
+      </w:r>
+    </w:p>
+    <w:p>
+      <w:pPr>
+        <w:pStyle w:val="FirstParagraph"/>
+      </w:pPr>
+      <w:r>
+        <w:t xml:space="preserve"> </w:t>
+      </w:r>
+      <w:r>
+        <w:br/>
+      </w:r>
+    </w:p>
+    <w:p>
+      <w:pPr>
+        <w:pStyle w:val="BodyText"/>
+      </w:pPr>
+      <w:r>
+        <w:t xml:space="preserve">[…]</w:t>
+      </w:r>
+    </w:p>
+    <w:p>
+      <w:pPr>
+        <w:pStyle w:val="BodyText"/>
+      </w:pPr>
+      <w:r>
+        <w:t xml:space="preserve"> </w:t>
+      </w:r>
+    </w:p>
+    <w:bookmarkEnd w:id="25"/>
+    <w:bookmarkStart w:id="26" w:name="data-extraction"/>
+    <w:p>
+      <w:pPr>
+        <w:pStyle w:val="Heading1"/>
+      </w:pPr>
+      <w:r>
+        <w:t xml:space="preserve">Data extraction</w:t>
+      </w:r>
+    </w:p>
+    <w:p>
+      <w:pPr>
+        <w:pStyle w:val="FirstParagraph"/>
+      </w:pPr>
+      <w:r>
+        <w:t xml:space="preserve">     </w:t>
+      </w:r>
+    </w:p>
+    <w:p>
+      <w:pPr>
+        <w:pStyle w:val="BodyText"/>
+      </w:pPr>
+      <w:r>
+        <w:t xml:space="preserve">[…]</w:t>
+      </w:r>
+    </w:p>
+    <w:p>
+      <w:pPr>
+        <w:pStyle w:val="BodyText"/>
+      </w:pPr>
+      <w:r>
+        <w:t xml:space="preserve">  </w:t>
+      </w:r>
+    </w:p>
+    <w:bookmarkEnd w:id="26"/>
+    <w:bookmarkStart w:id="27" w:name="missing-data"/>
+    <w:p>
+      <w:pPr>
+        <w:pStyle w:val="Heading1"/>
+      </w:pPr>
+      <w:r>
+        <w:t xml:space="preserve">Missing data</w:t>
+      </w:r>
+    </w:p>
+    <w:p>
+      <w:pPr>
+        <w:pStyle w:val="FirstParagraph"/>
+      </w:pPr>
+      <w:r>
+        <w:t xml:space="preserve">  </w:t>
+      </w:r>
+    </w:p>
+    <w:p>
+      <w:pPr>
+        <w:pStyle w:val="BodyText"/>
+      </w:pPr>
+      <w:r>
+        <w:t xml:space="preserve">[…]</w:t>
+      </w:r>
+    </w:p>
+    <w:p>
+      <w:r>
+        <w:br w:type="page"/>
+      </w:r>
+    </w:p>
+    <w:bookmarkEnd w:id="27"/>
+    <w:bookmarkStart w:id="32" w:name="examples-for-quick-reference"/>
+    <w:p>
+      <w:pPr>
+        <w:pStyle w:val="Heading1"/>
+      </w:pPr>
+      <w:r>
+        <w:t xml:space="preserve">Examples for quick reference</w:t>
+      </w:r>
+    </w:p>
+    <w:bookmarkStart w:id="31" w:name="tables"/>
     <w:p>
       <w:pPr>
         <w:pStyle w:val="Heading2"/>
       </w:pPr>
       <w:r>
-        <w:t xml:space="preserve">Introduction</w:t>
+        <w:t xml:space="preserve">Tables</w:t>
       </w:r>
     </w:p>
     <w:p>
@@ -393,7 +549,25 @@
         <w:pStyle w:val="FirstParagraph"/>
       </w:pPr>
       <w:r>
-        <w:t xml:space="preserve">  </w:t>
+        <w:t xml:space="preserve">Tables may be in a huxtable object for</w:t>
+      </w:r>
+      <w:r>
+        <w:t xml:space="preserve"> </w:t>
+      </w:r>
+      <w:r>
+        <w:t xml:space="preserve">“</w:t>
+      </w:r>
+      <w:r>
+        <w:t xml:space="preserve">seamless</w:t>
+      </w:r>
+      <w:r>
+        <w:t xml:space="preserve">”</w:t>
+      </w:r>
+      <w:r>
+        <w:t xml:space="preserve"> </w:t>
+      </w:r>
+      <w:r>
+        <w:t xml:space="preserve">word processing. The resulting table is ugly.</w:t>
       </w:r>
     </w:p>
     <w:p>
@@ -401,28 +575,1879 @@
         <w:pStyle w:val="BodyText"/>
       </w:pPr>
       <w:r>
-        <w:t xml:space="preserve">[…] It is my report template in Quarto. It has most Rmd features and can generate .docx. Table of Contents should be wrangled after that at the moment. PDF can be generated via Word (save as..). The auto-generated .html is nice too. Computationally intensive stuff should be referenced. None of this Vignette precompile nonsense I’ve been working so hard to implement :(</w:t>
+        <w:t xml:space="preserve"> </w:t>
+      </w:r>
+      <w:r>
+        <w:br/>
+      </w:r>
+    </w:p>
+    <w:tbl xmlns:w="http://schemas.openxmlformats.org/wordprocessingml/2006/main" xmlns:r="http://schemas.openxmlformats.org/officeDocument/2006/relationships" xmlns:w14="http://schemas.microsoft.com/office/word/2010/wordml" xmlns:wp="http://schemas.openxmlformats.org/drawingml/2006/wordprocessingDrawing" xmlns:a="http://schemas.openxmlformats.org/drawingml/2006/main" xmlns:pic="http://schemas.openxmlformats.org/drawingml/2006/picture">
+      <w:tblPr>
+        <w:tblLayout w:type="fixed"/>
+        <w:jc w:val="center"/>
+        <w:tblLook w:firstRow="1" w:lastRow="0" w:firstColumn="0" w:lastColumn="0" w:noHBand="0" w:noVBand="1"/>
+      </w:tblPr>
+      <w:tblGrid>
+        <w:gridCol w:w="3941"/>
+        <w:gridCol w:w="2323"/>
+        <w:gridCol w:w="2323"/>
+        <w:gridCol w:w="2323"/>
+      </w:tblGrid>
+      <w:tr>
+        <w:trPr>
+          <w:trHeight w:val="292" w:hRule="auto"/>
+        </w:trPr>
+        body1
+        <w:tc>
+          <w:tcPr>
+            <w:tcBorders>
+              <w:bottom w:val="single" w:sz="3" w:space="0" w:color="000000"/>
+              <w:top w:val="none" w:sz="0" w:space="0" w:color="000000"/>
+              <w:left w:val="none" w:sz="0" w:space="0" w:color="000000"/>
+              <w:right w:val="none" w:sz="0" w:space="0" w:color="000000"/>
+            </w:tcBorders>
+            <w:shd w:val="clear" w:color="auto" w:fill="FFFFFF"/>
+            <w:tcMar>
+              <w:top w:w="0" w:type="dxa"/>
+              <w:bottom w:w="0" w:type="dxa"/>
+              <w:left w:w="0" w:type="dxa"/>
+              <w:right w:w="0" w:type="dxa"/>
+            </w:tcMar>
+            <w:vAlign w:val="top"/>
+          </w:tcPr>
+          <w:p>
+            <w:pPr>
+              <w:pStyle w:val="Normal"/>
+              <w:jc w:val="left"/>
+              <w:pBdr>
+                <w:bottom w:val="none" w:sz="0" w:space="0" w:color="000000"/>
+                <w:top w:val="none" w:sz="0" w:space="0" w:color="000000"/>
+                <w:left w:val="none" w:sz="0" w:space="0" w:color="000000"/>
+                <w:right w:val="none" w:sz="0" w:space="0" w:color="000000"/>
+              </w:pBdr>
+              <w:spacing w:after="0" w:before="0" w:line="240"/>
+              <w:ind w:left="120" w:right="120" w:firstLine="0" w:firstLineChars="0"/>
+            </w:pPr>
+            <w:r xmlns:w="http://schemas.openxmlformats.org/wordprocessingml/2006/main" xmlns:wp="http://schemas.openxmlformats.org/drawingml/2006/wordprocessingDrawing" xmlns:r="http://schemas.openxmlformats.org/officeDocument/2006/relationships" xmlns:w14="http://schemas.microsoft.com/office/word/2010/wordml">
+              <w:rPr>
+                <w:rFonts w:ascii="Arial" w:hAnsi="Arial" w:eastAsia="Arial" w:cs="Arial"/>
+                <w:i w:val="false"/>
+                <w:b w:val="true"/>
+                <w:u w:val="none"/>
+                <w:sz w:val="16"/>
+                <w:szCs w:val="16"/>
+                <w:color w:val="000000"/>
+              </w:rPr>
+              <w:t xml:space="preserve">Characteristic</w:t>
+            </w:r>
+          </w:p>
+        </w:tc>
+        <w:tc>
+          <w:tcPr>
+            <w:tcBorders>
+              <w:bottom w:val="single" w:sz="3" w:space="0" w:color="000000"/>
+              <w:top w:val="none" w:sz="0" w:space="0" w:color="000000"/>
+              <w:left w:val="none" w:sz="0" w:space="0" w:color="000000"/>
+              <w:right w:val="none" w:sz="0" w:space="0" w:color="000000"/>
+            </w:tcBorders>
+            <w:shd w:val="clear" w:color="auto" w:fill="FFFFFF"/>
+            <w:tcMar>
+              <w:top w:w="0" w:type="dxa"/>
+              <w:bottom w:w="0" w:type="dxa"/>
+              <w:left w:w="0" w:type="dxa"/>
+              <w:right w:w="0" w:type="dxa"/>
+            </w:tcMar>
+            <w:vAlign w:val="top"/>
+          </w:tcPr>
+          <w:p>
+            <w:pPr>
+              <w:pStyle w:val="Normal"/>
+              <w:jc w:val="center"/>
+              <w:pBdr>
+                <w:bottom w:val="none" w:sz="0" w:space="0" w:color="000000"/>
+                <w:top w:val="none" w:sz="0" w:space="0" w:color="000000"/>
+                <w:left w:val="none" w:sz="0" w:space="0" w:color="000000"/>
+                <w:right w:val="none" w:sz="0" w:space="0" w:color="000000"/>
+              </w:pBdr>
+              <w:spacing w:after="0" w:before="0" w:line="240"/>
+              <w:ind w:left="120" w:right="120" w:firstLine="0" w:firstLineChars="0"/>
+            </w:pPr>
+            <w:r xmlns:w="http://schemas.openxmlformats.org/wordprocessingml/2006/main" xmlns:wp="http://schemas.openxmlformats.org/drawingml/2006/wordprocessingDrawing" xmlns:r="http://schemas.openxmlformats.org/officeDocument/2006/relationships" xmlns:w14="http://schemas.microsoft.com/office/word/2010/wordml">
+              <w:rPr>
+                <w:rFonts w:ascii="Arial" w:hAnsi="Arial" w:eastAsia="Arial" w:cs="Arial"/>
+                <w:i w:val="false"/>
+                <w:b w:val="true"/>
+                <w:u w:val="none"/>
+                <w:sz w:val="16"/>
+                <w:szCs w:val="16"/>
+                <w:color w:val="000000"/>
+              </w:rPr>
+              <w:t xml:space="preserve">Setosa</w:t>
+            </w:r>
+            <w:r xmlns:w="http://schemas.openxmlformats.org/wordprocessingml/2006/main" xmlns:wp="http://schemas.openxmlformats.org/drawingml/2006/wordprocessingDrawing" xmlns:r="http://schemas.openxmlformats.org/officeDocument/2006/relationships" xmlns:w14="http://schemas.microsoft.com/office/word/2010/wordml">
+              <w:rPr>
+                <w:rFonts w:ascii="Arial" w:hAnsi="Arial" w:eastAsia="Arial" w:cs="Arial"/>
+                <w:i w:val="false"/>
+                <w:b w:val="false"/>
+                <w:u w:val="none"/>
+                <w:sz w:val="16"/>
+                <w:szCs w:val="16"/>
+                <w:color w:val="000000"/>
+              </w:rPr>
+              <w:t xml:space="preserve">,</w:t>
+            </w:r>
+            <w:r xmlns:w="http://schemas.openxmlformats.org/wordprocessingml/2006/main" xmlns:wp="http://schemas.openxmlformats.org/drawingml/2006/wordprocessingDrawing" xmlns:r="http://schemas.openxmlformats.org/officeDocument/2006/relationships" xmlns:w14="http://schemas.microsoft.com/office/word/2010/wordml">
+              <w:rPr>
+                <w:rFonts w:ascii="Arial" w:hAnsi="Arial" w:eastAsia="Arial" w:cs="Arial"/>
+                <w:i w:val="false"/>
+                <w:b w:val="false"/>
+                <w:u w:val="none"/>
+                <w:sz w:val="16"/>
+                <w:szCs w:val="16"/>
+                <w:color w:val="000000"/>
+              </w:rPr>
+              <w:t xml:space="preserve"> </w:t>
+            </w:r>
+            <w:r xmlns:w="http://schemas.openxmlformats.org/wordprocessingml/2006/main" xmlns:wp="http://schemas.openxmlformats.org/drawingml/2006/wordprocessingDrawing" xmlns:r="http://schemas.openxmlformats.org/officeDocument/2006/relationships" xmlns:w14="http://schemas.microsoft.com/office/word/2010/wordml">
+              <w:rPr>
+                <w:rFonts w:ascii="Arial" w:hAnsi="Arial" w:eastAsia="Arial" w:cs="Arial"/>
+                <w:i w:val="false"/>
+                <w:b w:val="false"/>
+                <w:u w:val="none"/>
+                <w:sz w:val="16"/>
+                <w:szCs w:val="16"/>
+                <w:color w:val="000000"/>
+              </w:rPr>
+              <w:t xml:space="preserve">N</w:t>
+            </w:r>
+            <w:r xmlns:w="http://schemas.openxmlformats.org/wordprocessingml/2006/main" xmlns:wp="http://schemas.openxmlformats.org/drawingml/2006/wordprocessingDrawing" xmlns:r="http://schemas.openxmlformats.org/officeDocument/2006/relationships" xmlns:w14="http://schemas.microsoft.com/office/word/2010/wordml">
+              <w:rPr>
+                <w:rFonts w:ascii="Arial" w:hAnsi="Arial" w:eastAsia="Arial" w:cs="Arial"/>
+                <w:i w:val="false"/>
+                <w:b w:val="false"/>
+                <w:u w:val="none"/>
+                <w:sz w:val="16"/>
+                <w:szCs w:val="16"/>
+                <w:color w:val="000000"/>
+              </w:rPr>
+              <w:t xml:space="preserve"> </w:t>
+            </w:r>
+            <w:r xmlns:w="http://schemas.openxmlformats.org/wordprocessingml/2006/main" xmlns:wp="http://schemas.openxmlformats.org/drawingml/2006/wordprocessingDrawing" xmlns:r="http://schemas.openxmlformats.org/officeDocument/2006/relationships" xmlns:w14="http://schemas.microsoft.com/office/word/2010/wordml">
+              <w:rPr>
+                <w:rFonts w:ascii="Arial" w:hAnsi="Arial" w:eastAsia="Arial" w:cs="Arial"/>
+                <w:i w:val="false"/>
+                <w:b w:val="false"/>
+                <w:u w:val="none"/>
+                <w:sz w:val="16"/>
+                <w:szCs w:val="16"/>
+                <w:color w:val="000000"/>
+              </w:rPr>
+              <w:t xml:space="preserve">=</w:t>
+            </w:r>
+            <w:r xmlns:w="http://schemas.openxmlformats.org/wordprocessingml/2006/main" xmlns:wp="http://schemas.openxmlformats.org/drawingml/2006/wordprocessingDrawing" xmlns:r="http://schemas.openxmlformats.org/officeDocument/2006/relationships" xmlns:w14="http://schemas.microsoft.com/office/word/2010/wordml">
+              <w:rPr>
+                <w:rFonts w:ascii="Arial" w:hAnsi="Arial" w:eastAsia="Arial" w:cs="Arial"/>
+                <w:i w:val="false"/>
+                <w:b w:val="false"/>
+                <w:u w:val="none"/>
+                <w:sz w:val="16"/>
+                <w:szCs w:val="16"/>
+                <w:color w:val="000000"/>
+              </w:rPr>
+              <w:t xml:space="preserve"> </w:t>
+            </w:r>
+            <w:r xmlns:w="http://schemas.openxmlformats.org/wordprocessingml/2006/main" xmlns:wp="http://schemas.openxmlformats.org/drawingml/2006/wordprocessingDrawing" xmlns:r="http://schemas.openxmlformats.org/officeDocument/2006/relationships" xmlns:w14="http://schemas.microsoft.com/office/word/2010/wordml">
+              <w:rPr>
+                <w:rFonts w:ascii="Arial" w:hAnsi="Arial" w:eastAsia="Arial" w:cs="Arial"/>
+                <w:i w:val="false"/>
+                <w:b w:val="false"/>
+                <w:u w:val="none"/>
+                <w:sz w:val="16"/>
+                <w:szCs w:val="16"/>
+                <w:color w:val="000000"/>
+              </w:rPr>
+              <w:t xml:space="preserve">50</w:t>
+            </w:r>
+          </w:p>
+        </w:tc>
+        <w:tc>
+          <w:tcPr>
+            <w:tcBorders>
+              <w:bottom w:val="single" w:sz="3" w:space="0" w:color="000000"/>
+              <w:top w:val="none" w:sz="0" w:space="0" w:color="000000"/>
+              <w:left w:val="none" w:sz="0" w:space="0" w:color="000000"/>
+              <w:right w:val="none" w:sz="0" w:space="0" w:color="000000"/>
+            </w:tcBorders>
+            <w:shd w:val="clear" w:color="auto" w:fill="FFFFFF"/>
+            <w:tcMar>
+              <w:top w:w="0" w:type="dxa"/>
+              <w:bottom w:w="0" w:type="dxa"/>
+              <w:left w:w="0" w:type="dxa"/>
+              <w:right w:w="0" w:type="dxa"/>
+            </w:tcMar>
+            <w:vAlign w:val="top"/>
+          </w:tcPr>
+          <w:p>
+            <w:pPr>
+              <w:pStyle w:val="Normal"/>
+              <w:jc w:val="center"/>
+              <w:pBdr>
+                <w:bottom w:val="none" w:sz="0" w:space="0" w:color="000000"/>
+                <w:top w:val="none" w:sz="0" w:space="0" w:color="000000"/>
+                <w:left w:val="none" w:sz="0" w:space="0" w:color="000000"/>
+                <w:right w:val="none" w:sz="0" w:space="0" w:color="000000"/>
+              </w:pBdr>
+              <w:spacing w:after="0" w:before="0" w:line="240"/>
+              <w:ind w:left="120" w:right="120" w:firstLine="0" w:firstLineChars="0"/>
+            </w:pPr>
+            <w:r xmlns:w="http://schemas.openxmlformats.org/wordprocessingml/2006/main" xmlns:wp="http://schemas.openxmlformats.org/drawingml/2006/wordprocessingDrawing" xmlns:r="http://schemas.openxmlformats.org/officeDocument/2006/relationships" xmlns:w14="http://schemas.microsoft.com/office/word/2010/wordml">
+              <w:rPr>
+                <w:rFonts w:ascii="Arial" w:hAnsi="Arial" w:eastAsia="Arial" w:cs="Arial"/>
+                <w:i w:val="false"/>
+                <w:b w:val="true"/>
+                <w:u w:val="none"/>
+                <w:sz w:val="16"/>
+                <w:szCs w:val="16"/>
+                <w:color w:val="000000"/>
+              </w:rPr>
+              <w:t xml:space="preserve">Verginica</w:t>
+            </w:r>
+            <w:r xmlns:w="http://schemas.openxmlformats.org/wordprocessingml/2006/main" xmlns:wp="http://schemas.openxmlformats.org/drawingml/2006/wordprocessingDrawing" xmlns:r="http://schemas.openxmlformats.org/officeDocument/2006/relationships" xmlns:w14="http://schemas.microsoft.com/office/word/2010/wordml">
+              <w:rPr>
+                <w:rFonts w:ascii="Arial" w:hAnsi="Arial" w:eastAsia="Arial" w:cs="Arial"/>
+                <w:i w:val="false"/>
+                <w:b w:val="false"/>
+                <w:u w:val="none"/>
+                <w:sz w:val="16"/>
+                <w:szCs w:val="16"/>
+                <w:color w:val="000000"/>
+              </w:rPr>
+              <w:t xml:space="preserve">,</w:t>
+            </w:r>
+            <w:r xmlns:w="http://schemas.openxmlformats.org/wordprocessingml/2006/main" xmlns:wp="http://schemas.openxmlformats.org/drawingml/2006/wordprocessingDrawing" xmlns:r="http://schemas.openxmlformats.org/officeDocument/2006/relationships" xmlns:w14="http://schemas.microsoft.com/office/word/2010/wordml">
+              <w:rPr>
+                <w:rFonts w:ascii="Arial" w:hAnsi="Arial" w:eastAsia="Arial" w:cs="Arial"/>
+                <w:i w:val="false"/>
+                <w:b w:val="false"/>
+                <w:u w:val="none"/>
+                <w:sz w:val="16"/>
+                <w:szCs w:val="16"/>
+                <w:color w:val="000000"/>
+              </w:rPr>
+              <w:t xml:space="preserve"> </w:t>
+            </w:r>
+            <w:r xmlns:w="http://schemas.openxmlformats.org/wordprocessingml/2006/main" xmlns:wp="http://schemas.openxmlformats.org/drawingml/2006/wordprocessingDrawing" xmlns:r="http://schemas.openxmlformats.org/officeDocument/2006/relationships" xmlns:w14="http://schemas.microsoft.com/office/word/2010/wordml">
+              <w:rPr>
+                <w:rFonts w:ascii="Arial" w:hAnsi="Arial" w:eastAsia="Arial" w:cs="Arial"/>
+                <w:i w:val="false"/>
+                <w:b w:val="false"/>
+                <w:u w:val="none"/>
+                <w:sz w:val="16"/>
+                <w:szCs w:val="16"/>
+                <w:color w:val="000000"/>
+              </w:rPr>
+              <w:t xml:space="preserve">N</w:t>
+            </w:r>
+            <w:r xmlns:w="http://schemas.openxmlformats.org/wordprocessingml/2006/main" xmlns:wp="http://schemas.openxmlformats.org/drawingml/2006/wordprocessingDrawing" xmlns:r="http://schemas.openxmlformats.org/officeDocument/2006/relationships" xmlns:w14="http://schemas.microsoft.com/office/word/2010/wordml">
+              <w:rPr>
+                <w:rFonts w:ascii="Arial" w:hAnsi="Arial" w:eastAsia="Arial" w:cs="Arial"/>
+                <w:i w:val="false"/>
+                <w:b w:val="false"/>
+                <w:u w:val="none"/>
+                <w:sz w:val="16"/>
+                <w:szCs w:val="16"/>
+                <w:color w:val="000000"/>
+              </w:rPr>
+              <w:t xml:space="preserve"> </w:t>
+            </w:r>
+            <w:r xmlns:w="http://schemas.openxmlformats.org/wordprocessingml/2006/main" xmlns:wp="http://schemas.openxmlformats.org/drawingml/2006/wordprocessingDrawing" xmlns:r="http://schemas.openxmlformats.org/officeDocument/2006/relationships" xmlns:w14="http://schemas.microsoft.com/office/word/2010/wordml">
+              <w:rPr>
+                <w:rFonts w:ascii="Arial" w:hAnsi="Arial" w:eastAsia="Arial" w:cs="Arial"/>
+                <w:i w:val="false"/>
+                <w:b w:val="false"/>
+                <w:u w:val="none"/>
+                <w:sz w:val="16"/>
+                <w:szCs w:val="16"/>
+                <w:color w:val="000000"/>
+              </w:rPr>
+              <w:t xml:space="preserve">=</w:t>
+            </w:r>
+            <w:r xmlns:w="http://schemas.openxmlformats.org/wordprocessingml/2006/main" xmlns:wp="http://schemas.openxmlformats.org/drawingml/2006/wordprocessingDrawing" xmlns:r="http://schemas.openxmlformats.org/officeDocument/2006/relationships" xmlns:w14="http://schemas.microsoft.com/office/word/2010/wordml">
+              <w:rPr>
+                <w:rFonts w:ascii="Arial" w:hAnsi="Arial" w:eastAsia="Arial" w:cs="Arial"/>
+                <w:i w:val="false"/>
+                <w:b w:val="false"/>
+                <w:u w:val="none"/>
+                <w:sz w:val="16"/>
+                <w:szCs w:val="16"/>
+                <w:color w:val="000000"/>
+              </w:rPr>
+              <w:t xml:space="preserve"> </w:t>
+            </w:r>
+            <w:r xmlns:w="http://schemas.openxmlformats.org/wordprocessingml/2006/main" xmlns:wp="http://schemas.openxmlformats.org/drawingml/2006/wordprocessingDrawing" xmlns:r="http://schemas.openxmlformats.org/officeDocument/2006/relationships" xmlns:w14="http://schemas.microsoft.com/office/word/2010/wordml">
+              <w:rPr>
+                <w:rFonts w:ascii="Arial" w:hAnsi="Arial" w:eastAsia="Arial" w:cs="Arial"/>
+                <w:i w:val="false"/>
+                <w:b w:val="false"/>
+                <w:u w:val="none"/>
+                <w:sz w:val="16"/>
+                <w:szCs w:val="16"/>
+                <w:color w:val="000000"/>
+              </w:rPr>
+              <w:t xml:space="preserve">50</w:t>
+            </w:r>
+          </w:p>
+        </w:tc>
+        <w:tc>
+          <w:tcPr>
+            <w:tcBorders>
+              <w:bottom w:val="single" w:sz="3" w:space="0" w:color="000000"/>
+              <w:top w:val="none" w:sz="0" w:space="0" w:color="000000"/>
+              <w:left w:val="none" w:sz="0" w:space="0" w:color="000000"/>
+              <w:right w:val="none" w:sz="0" w:space="0" w:color="000000"/>
+            </w:tcBorders>
+            <w:shd w:val="clear" w:color="auto" w:fill="FFFFFF"/>
+            <w:tcMar>
+              <w:top w:w="0" w:type="dxa"/>
+              <w:bottom w:w="0" w:type="dxa"/>
+              <w:left w:w="0" w:type="dxa"/>
+              <w:right w:w="0" w:type="dxa"/>
+            </w:tcMar>
+            <w:vAlign w:val="top"/>
+          </w:tcPr>
+          <w:p>
+            <w:pPr>
+              <w:pStyle w:val="Normal"/>
+              <w:jc w:val="center"/>
+              <w:pBdr>
+                <w:bottom w:val="none" w:sz="0" w:space="0" w:color="000000"/>
+                <w:top w:val="none" w:sz="0" w:space="0" w:color="000000"/>
+                <w:left w:val="none" w:sz="0" w:space="0" w:color="000000"/>
+                <w:right w:val="none" w:sz="0" w:space="0" w:color="000000"/>
+              </w:pBdr>
+              <w:spacing w:after="0" w:before="0" w:line="240"/>
+              <w:ind w:left="120" w:right="120" w:firstLine="0" w:firstLineChars="0"/>
+            </w:pPr>
+            <w:r xmlns:w="http://schemas.openxmlformats.org/wordprocessingml/2006/main" xmlns:wp="http://schemas.openxmlformats.org/drawingml/2006/wordprocessingDrawing" xmlns:r="http://schemas.openxmlformats.org/officeDocument/2006/relationships" xmlns:w14="http://schemas.microsoft.com/office/word/2010/wordml">
+              <w:rPr>
+                <w:rFonts w:ascii="Arial" w:hAnsi="Arial" w:eastAsia="Arial" w:cs="Arial"/>
+                <w:i w:val="false"/>
+                <w:b w:val="true"/>
+                <w:u w:val="none"/>
+                <w:sz w:val="16"/>
+                <w:szCs w:val="16"/>
+                <w:color w:val="000000"/>
+              </w:rPr>
+              <w:t xml:space="preserve">Versicolor</w:t>
+            </w:r>
+            <w:r xmlns:w="http://schemas.openxmlformats.org/wordprocessingml/2006/main" xmlns:wp="http://schemas.openxmlformats.org/drawingml/2006/wordprocessingDrawing" xmlns:r="http://schemas.openxmlformats.org/officeDocument/2006/relationships" xmlns:w14="http://schemas.microsoft.com/office/word/2010/wordml">
+              <w:rPr>
+                <w:rFonts w:ascii="Arial" w:hAnsi="Arial" w:eastAsia="Arial" w:cs="Arial"/>
+                <w:i w:val="false"/>
+                <w:b w:val="false"/>
+                <w:u w:val="none"/>
+                <w:sz w:val="16"/>
+                <w:szCs w:val="16"/>
+                <w:color w:val="000000"/>
+              </w:rPr>
+              <w:t xml:space="preserve">,</w:t>
+            </w:r>
+            <w:r xmlns:w="http://schemas.openxmlformats.org/wordprocessingml/2006/main" xmlns:wp="http://schemas.openxmlformats.org/drawingml/2006/wordprocessingDrawing" xmlns:r="http://schemas.openxmlformats.org/officeDocument/2006/relationships" xmlns:w14="http://schemas.microsoft.com/office/word/2010/wordml">
+              <w:rPr>
+                <w:rFonts w:ascii="Arial" w:hAnsi="Arial" w:eastAsia="Arial" w:cs="Arial"/>
+                <w:i w:val="false"/>
+                <w:b w:val="false"/>
+                <w:u w:val="none"/>
+                <w:sz w:val="16"/>
+                <w:szCs w:val="16"/>
+                <w:color w:val="000000"/>
+              </w:rPr>
+              <w:t xml:space="preserve"> </w:t>
+            </w:r>
+            <w:r xmlns:w="http://schemas.openxmlformats.org/wordprocessingml/2006/main" xmlns:wp="http://schemas.openxmlformats.org/drawingml/2006/wordprocessingDrawing" xmlns:r="http://schemas.openxmlformats.org/officeDocument/2006/relationships" xmlns:w14="http://schemas.microsoft.com/office/word/2010/wordml">
+              <w:rPr>
+                <w:rFonts w:ascii="Arial" w:hAnsi="Arial" w:eastAsia="Arial" w:cs="Arial"/>
+                <w:i w:val="false"/>
+                <w:b w:val="false"/>
+                <w:u w:val="none"/>
+                <w:sz w:val="16"/>
+                <w:szCs w:val="16"/>
+                <w:color w:val="000000"/>
+              </w:rPr>
+              <w:t xml:space="preserve">N</w:t>
+            </w:r>
+            <w:r xmlns:w="http://schemas.openxmlformats.org/wordprocessingml/2006/main" xmlns:wp="http://schemas.openxmlformats.org/drawingml/2006/wordprocessingDrawing" xmlns:r="http://schemas.openxmlformats.org/officeDocument/2006/relationships" xmlns:w14="http://schemas.microsoft.com/office/word/2010/wordml">
+              <w:rPr>
+                <w:rFonts w:ascii="Arial" w:hAnsi="Arial" w:eastAsia="Arial" w:cs="Arial"/>
+                <w:i w:val="false"/>
+                <w:b w:val="false"/>
+                <w:u w:val="none"/>
+                <w:sz w:val="16"/>
+                <w:szCs w:val="16"/>
+                <w:color w:val="000000"/>
+              </w:rPr>
+              <w:t xml:space="preserve"> </w:t>
+            </w:r>
+            <w:r xmlns:w="http://schemas.openxmlformats.org/wordprocessingml/2006/main" xmlns:wp="http://schemas.openxmlformats.org/drawingml/2006/wordprocessingDrawing" xmlns:r="http://schemas.openxmlformats.org/officeDocument/2006/relationships" xmlns:w14="http://schemas.microsoft.com/office/word/2010/wordml">
+              <w:rPr>
+                <w:rFonts w:ascii="Arial" w:hAnsi="Arial" w:eastAsia="Arial" w:cs="Arial"/>
+                <w:i w:val="false"/>
+                <w:b w:val="false"/>
+                <w:u w:val="none"/>
+                <w:sz w:val="16"/>
+                <w:szCs w:val="16"/>
+                <w:color w:val="000000"/>
+              </w:rPr>
+              <w:t xml:space="preserve">=</w:t>
+            </w:r>
+            <w:r xmlns:w="http://schemas.openxmlformats.org/wordprocessingml/2006/main" xmlns:wp="http://schemas.openxmlformats.org/drawingml/2006/wordprocessingDrawing" xmlns:r="http://schemas.openxmlformats.org/officeDocument/2006/relationships" xmlns:w14="http://schemas.microsoft.com/office/word/2010/wordml">
+              <w:rPr>
+                <w:rFonts w:ascii="Arial" w:hAnsi="Arial" w:eastAsia="Arial" w:cs="Arial"/>
+                <w:i w:val="false"/>
+                <w:b w:val="false"/>
+                <w:u w:val="none"/>
+                <w:sz w:val="16"/>
+                <w:szCs w:val="16"/>
+                <w:color w:val="000000"/>
+              </w:rPr>
+              <w:t xml:space="preserve"> </w:t>
+            </w:r>
+            <w:r xmlns:w="http://schemas.openxmlformats.org/wordprocessingml/2006/main" xmlns:wp="http://schemas.openxmlformats.org/drawingml/2006/wordprocessingDrawing" xmlns:r="http://schemas.openxmlformats.org/officeDocument/2006/relationships" xmlns:w14="http://schemas.microsoft.com/office/word/2010/wordml">
+              <w:rPr>
+                <w:rFonts w:ascii="Arial" w:hAnsi="Arial" w:eastAsia="Arial" w:cs="Arial"/>
+                <w:i w:val="false"/>
+                <w:b w:val="false"/>
+                <w:u w:val="none"/>
+                <w:sz w:val="16"/>
+                <w:szCs w:val="16"/>
+                <w:color w:val="000000"/>
+              </w:rPr>
+              <w:t xml:space="preserve">50</w:t>
+            </w:r>
+          </w:p>
+        </w:tc>
+      </w:tr>
+      <w:tr>
+        <w:trPr>
+          <w:trHeight w:val="294" w:hRule="auto"/>
+        </w:trPr>
+        body2
+        <w:tc>
+          <w:tcPr>
+            <w:tcBorders>
+              <w:bottom w:val="none" w:sz="0" w:space="0" w:color="000000"/>
+              <w:top w:val="single" w:sz="3" w:space="0" w:color="000000"/>
+              <w:left w:val="none" w:sz="0" w:space="0" w:color="000000"/>
+              <w:right w:val="none" w:sz="0" w:space="0" w:color="000000"/>
+            </w:tcBorders>
+            <w:shd w:val="clear" w:color="auto" w:fill="FFFFFF"/>
+            <w:tcMar>
+              <w:top w:w="0" w:type="dxa"/>
+              <w:bottom w:w="0" w:type="dxa"/>
+              <w:left w:w="0" w:type="dxa"/>
+              <w:right w:w="0" w:type="dxa"/>
+            </w:tcMar>
+            <w:vAlign w:val="top"/>
+          </w:tcPr>
+          <w:p>
+            <w:pPr>
+              <w:pStyle w:val="Normal"/>
+              <w:jc w:val="left"/>
+              <w:pBdr>
+                <w:bottom w:val="none" w:sz="0" w:space="0" w:color="000000"/>
+                <w:top w:val="none" w:sz="0" w:space="0" w:color="000000"/>
+                <w:left w:val="none" w:sz="0" w:space="0" w:color="000000"/>
+                <w:right w:val="none" w:sz="0" w:space="0" w:color="000000"/>
+              </w:pBdr>
+              <w:spacing w:after="0" w:before="0" w:line="240"/>
+              <w:ind w:left="120" w:right="120" w:firstLine="0" w:firstLineChars="0"/>
+            </w:pPr>
+            <w:r xmlns:w="http://schemas.openxmlformats.org/wordprocessingml/2006/main" xmlns:wp="http://schemas.openxmlformats.org/drawingml/2006/wordprocessingDrawing" xmlns:r="http://schemas.openxmlformats.org/officeDocument/2006/relationships" xmlns:w14="http://schemas.microsoft.com/office/word/2010/wordml">
+              <w:rPr>
+                <w:rFonts w:ascii="Arial" w:hAnsi="Arial" w:eastAsia="Arial" w:cs="Arial"/>
+                <w:i w:val="false"/>
+                <w:b w:val="false"/>
+                <w:u w:val="none"/>
+                <w:sz w:val="16"/>
+                <w:szCs w:val="16"/>
+                <w:color w:val="000000"/>
+              </w:rPr>
+              <w:t xml:space="preserve">These are the width of the petals</w:t>
+            </w:r>
+          </w:p>
+        </w:tc>
+        <w:tc>
+          <w:tcPr>
+            <w:tcBorders>
+              <w:bottom w:val="none" w:sz="0" w:space="0" w:color="000000"/>
+              <w:top w:val="single" w:sz="3" w:space="0" w:color="000000"/>
+              <w:left w:val="none" w:sz="0" w:space="0" w:color="000000"/>
+              <w:right w:val="none" w:sz="0" w:space="0" w:color="000000"/>
+            </w:tcBorders>
+            <w:shd w:val="clear" w:color="auto" w:fill="FFFFFF"/>
+            <w:tcMar>
+              <w:top w:w="0" w:type="dxa"/>
+              <w:bottom w:w="0" w:type="dxa"/>
+              <w:left w:w="0" w:type="dxa"/>
+              <w:right w:w="0" w:type="dxa"/>
+            </w:tcMar>
+            <w:vAlign w:val="top"/>
+          </w:tcPr>
+          <w:p>
+            <w:pPr>
+              <w:pStyle w:val="Normal"/>
+              <w:jc w:val="center"/>
+              <w:pBdr>
+                <w:bottom w:val="none" w:sz="0" w:space="0" w:color="000000"/>
+                <w:top w:val="none" w:sz="0" w:space="0" w:color="000000"/>
+                <w:left w:val="none" w:sz="0" w:space="0" w:color="000000"/>
+                <w:right w:val="none" w:sz="0" w:space="0" w:color="000000"/>
+              </w:pBdr>
+              <w:spacing w:after="0" w:before="0" w:line="240"/>
+              <w:ind w:left="120" w:right="120" w:firstLine="0" w:firstLineChars="0"/>
+            </w:pPr>
+            <w:r xmlns:w="http://schemas.openxmlformats.org/wordprocessingml/2006/main" xmlns:wp="http://schemas.openxmlformats.org/drawingml/2006/wordprocessingDrawing" xmlns:r="http://schemas.openxmlformats.org/officeDocument/2006/relationships" xmlns:w14="http://schemas.microsoft.com/office/word/2010/wordml">
+              <w:rPr>
+                <w:rFonts w:ascii="Arial" w:hAnsi="Arial" w:eastAsia="Arial" w:cs="Arial"/>
+                <w:i w:val="false"/>
+                <w:b w:val="false"/>
+                <w:u w:val="none"/>
+                <w:sz w:val="16"/>
+                <w:szCs w:val="16"/>
+                <w:color w:val="000000"/>
+              </w:rPr>
+              <w:t xml:space="preserve">0.20 (0.20 – 0.30)</w:t>
+            </w:r>
+          </w:p>
+        </w:tc>
+        <w:tc>
+          <w:tcPr>
+            <w:tcBorders>
+              <w:bottom w:val="none" w:sz="0" w:space="0" w:color="000000"/>
+              <w:top w:val="single" w:sz="3" w:space="0" w:color="000000"/>
+              <w:left w:val="none" w:sz="0" w:space="0" w:color="000000"/>
+              <w:right w:val="none" w:sz="0" w:space="0" w:color="000000"/>
+            </w:tcBorders>
+            <w:shd w:val="clear" w:color="auto" w:fill="FFFFFF"/>
+            <w:tcMar>
+              <w:top w:w="0" w:type="dxa"/>
+              <w:bottom w:w="0" w:type="dxa"/>
+              <w:left w:w="0" w:type="dxa"/>
+              <w:right w:w="0" w:type="dxa"/>
+            </w:tcMar>
+            <w:vAlign w:val="top"/>
+          </w:tcPr>
+          <w:p>
+            <w:pPr>
+              <w:pStyle w:val="Normal"/>
+              <w:jc w:val="center"/>
+              <w:pBdr>
+                <w:bottom w:val="none" w:sz="0" w:space="0" w:color="000000"/>
+                <w:top w:val="none" w:sz="0" w:space="0" w:color="000000"/>
+                <w:left w:val="none" w:sz="0" w:space="0" w:color="000000"/>
+                <w:right w:val="none" w:sz="0" w:space="0" w:color="000000"/>
+              </w:pBdr>
+              <w:spacing w:after="0" w:before="0" w:line="240"/>
+              <w:ind w:left="120" w:right="120" w:firstLine="0" w:firstLineChars="0"/>
+            </w:pPr>
+            <w:r xmlns:w="http://schemas.openxmlformats.org/wordprocessingml/2006/main" xmlns:wp="http://schemas.openxmlformats.org/drawingml/2006/wordprocessingDrawing" xmlns:r="http://schemas.openxmlformats.org/officeDocument/2006/relationships" xmlns:w14="http://schemas.microsoft.com/office/word/2010/wordml">
+              <w:rPr>
+                <w:rFonts w:ascii="Arial" w:hAnsi="Arial" w:eastAsia="Arial" w:cs="Arial"/>
+                <w:i w:val="false"/>
+                <w:b w:val="false"/>
+                <w:u w:val="none"/>
+                <w:sz w:val="16"/>
+                <w:szCs w:val="16"/>
+                <w:color w:val="000000"/>
+              </w:rPr>
+              <w:t xml:space="preserve">2.00 (1.80 – 2.30)</w:t>
+            </w:r>
+          </w:p>
+        </w:tc>
+        <w:tc>
+          <w:tcPr>
+            <w:tcBorders>
+              <w:bottom w:val="none" w:sz="0" w:space="0" w:color="000000"/>
+              <w:top w:val="single" w:sz="3" w:space="0" w:color="000000"/>
+              <w:left w:val="none" w:sz="0" w:space="0" w:color="000000"/>
+              <w:right w:val="none" w:sz="0" w:space="0" w:color="000000"/>
+            </w:tcBorders>
+            <w:shd w:val="clear" w:color="auto" w:fill="FFFFFF"/>
+            <w:tcMar>
+              <w:top w:w="0" w:type="dxa"/>
+              <w:bottom w:w="0" w:type="dxa"/>
+              <w:left w:w="0" w:type="dxa"/>
+              <w:right w:w="0" w:type="dxa"/>
+            </w:tcMar>
+            <w:vAlign w:val="top"/>
+          </w:tcPr>
+          <w:p>
+            <w:pPr>
+              <w:pStyle w:val="Normal"/>
+              <w:jc w:val="center"/>
+              <w:pBdr>
+                <w:bottom w:val="none" w:sz="0" w:space="0" w:color="000000"/>
+                <w:top w:val="none" w:sz="0" w:space="0" w:color="000000"/>
+                <w:left w:val="none" w:sz="0" w:space="0" w:color="000000"/>
+                <w:right w:val="none" w:sz="0" w:space="0" w:color="000000"/>
+              </w:pBdr>
+              <w:spacing w:after="0" w:before="0" w:line="240"/>
+              <w:ind w:left="120" w:right="120" w:firstLine="0" w:firstLineChars="0"/>
+            </w:pPr>
+            <w:r xmlns:w="http://schemas.openxmlformats.org/wordprocessingml/2006/main" xmlns:wp="http://schemas.openxmlformats.org/drawingml/2006/wordprocessingDrawing" xmlns:r="http://schemas.openxmlformats.org/officeDocument/2006/relationships" xmlns:w14="http://schemas.microsoft.com/office/word/2010/wordml">
+              <w:rPr>
+                <w:rFonts w:ascii="Arial" w:hAnsi="Arial" w:eastAsia="Arial" w:cs="Arial"/>
+                <w:i w:val="false"/>
+                <w:b w:val="false"/>
+                <w:u w:val="none"/>
+                <w:sz w:val="16"/>
+                <w:szCs w:val="16"/>
+                <w:color w:val="000000"/>
+              </w:rPr>
+              <w:t xml:space="preserve">1.30 (1.20 – 1.50)</w:t>
+            </w:r>
+          </w:p>
+        </w:tc>
+      </w:tr>
+      <w:tr>
+        <w:trPr>
+          <w:trHeight w:val="294" w:hRule="auto"/>
+        </w:trPr>
+        body3
+        <w:tc>
+          <w:tcPr>
+            <w:tcBorders>
+              <w:bottom w:val="none" w:sz="0" w:space="0" w:color="000000"/>
+              <w:top w:val="none" w:sz="0" w:space="0" w:color="000000"/>
+              <w:left w:val="none" w:sz="0" w:space="0" w:color="000000"/>
+              <w:right w:val="none" w:sz="0" w:space="0" w:color="000000"/>
+            </w:tcBorders>
+            <w:shd w:val="clear" w:color="auto" w:fill="FFFFFF"/>
+            <w:tcMar>
+              <w:top w:w="0" w:type="dxa"/>
+              <w:bottom w:w="0" w:type="dxa"/>
+              <w:left w:w="0" w:type="dxa"/>
+              <w:right w:w="0" w:type="dxa"/>
+            </w:tcMar>
+            <w:vAlign w:val="top"/>
+          </w:tcPr>
+          <w:p>
+            <w:pPr>
+              <w:pStyle w:val="Normal"/>
+              <w:jc w:val="left"/>
+              <w:pBdr>
+                <w:bottom w:val="none" w:sz="0" w:space="0" w:color="000000"/>
+                <w:top w:val="none" w:sz="0" w:space="0" w:color="000000"/>
+                <w:left w:val="none" w:sz="0" w:space="0" w:color="000000"/>
+                <w:right w:val="none" w:sz="0" w:space="0" w:color="000000"/>
+              </w:pBdr>
+              <w:spacing w:after="0" w:before="0" w:line="240"/>
+              <w:ind w:left="120" w:right="120" w:firstLine="0" w:firstLineChars="0"/>
+            </w:pPr>
+            <w:r xmlns:w="http://schemas.openxmlformats.org/wordprocessingml/2006/main" xmlns:wp="http://schemas.openxmlformats.org/drawingml/2006/wordprocessingDrawing" xmlns:r="http://schemas.openxmlformats.org/officeDocument/2006/relationships" xmlns:w14="http://schemas.microsoft.com/office/word/2010/wordml">
+              <w:rPr>
+                <w:rFonts w:ascii="Arial" w:hAnsi="Arial" w:eastAsia="Arial" w:cs="Arial"/>
+                <w:i w:val="false"/>
+                <w:b w:val="false"/>
+                <w:u w:val="none"/>
+                <w:sz w:val="16"/>
+                <w:szCs w:val="16"/>
+                <w:color w:val="000000"/>
+              </w:rPr>
+              <w:t xml:space="preserve">These are the length of the petals</w:t>
+            </w:r>
+          </w:p>
+        </w:tc>
+        <w:tc>
+          <w:tcPr>
+            <w:tcBorders>
+              <w:bottom w:val="none" w:sz="0" w:space="0" w:color="000000"/>
+              <w:top w:val="none" w:sz="0" w:space="0" w:color="000000"/>
+              <w:left w:val="none" w:sz="0" w:space="0" w:color="000000"/>
+              <w:right w:val="none" w:sz="0" w:space="0" w:color="000000"/>
+            </w:tcBorders>
+            <w:shd w:val="clear" w:color="auto" w:fill="FFFFFF"/>
+            <w:tcMar>
+              <w:top w:w="0" w:type="dxa"/>
+              <w:bottom w:w="0" w:type="dxa"/>
+              <w:left w:w="0" w:type="dxa"/>
+              <w:right w:w="0" w:type="dxa"/>
+            </w:tcMar>
+            <w:vAlign w:val="top"/>
+          </w:tcPr>
+          <w:p>
+            <w:pPr>
+              <w:pStyle w:val="Normal"/>
+              <w:jc w:val="center"/>
+              <w:pBdr>
+                <w:bottom w:val="none" w:sz="0" w:space="0" w:color="000000"/>
+                <w:top w:val="none" w:sz="0" w:space="0" w:color="000000"/>
+                <w:left w:val="none" w:sz="0" w:space="0" w:color="000000"/>
+                <w:right w:val="none" w:sz="0" w:space="0" w:color="000000"/>
+              </w:pBdr>
+              <w:spacing w:after="0" w:before="0" w:line="240"/>
+              <w:ind w:left="120" w:right="120" w:firstLine="0" w:firstLineChars="0"/>
+            </w:pPr>
+            <w:r xmlns:w="http://schemas.openxmlformats.org/wordprocessingml/2006/main" xmlns:wp="http://schemas.openxmlformats.org/drawingml/2006/wordprocessingDrawing" xmlns:r="http://schemas.openxmlformats.org/officeDocument/2006/relationships" xmlns:w14="http://schemas.microsoft.com/office/word/2010/wordml">
+              <w:rPr>
+                <w:rFonts w:ascii="Arial" w:hAnsi="Arial" w:eastAsia="Arial" w:cs="Arial"/>
+                <w:i w:val="false"/>
+                <w:b w:val="false"/>
+                <w:u w:val="none"/>
+                <w:sz w:val="16"/>
+                <w:szCs w:val="16"/>
+                <w:color w:val="000000"/>
+              </w:rPr>
+              <w:t xml:space="preserve">1.50 (1.40 – 1.58)</w:t>
+            </w:r>
+          </w:p>
+        </w:tc>
+        <w:tc>
+          <w:tcPr>
+            <w:tcBorders>
+              <w:bottom w:val="none" w:sz="0" w:space="0" w:color="000000"/>
+              <w:top w:val="none" w:sz="0" w:space="0" w:color="000000"/>
+              <w:left w:val="none" w:sz="0" w:space="0" w:color="000000"/>
+              <w:right w:val="none" w:sz="0" w:space="0" w:color="000000"/>
+            </w:tcBorders>
+            <w:shd w:val="clear" w:color="auto" w:fill="FFFFFF"/>
+            <w:tcMar>
+              <w:top w:w="0" w:type="dxa"/>
+              <w:bottom w:w="0" w:type="dxa"/>
+              <w:left w:w="0" w:type="dxa"/>
+              <w:right w:w="0" w:type="dxa"/>
+            </w:tcMar>
+            <w:vAlign w:val="top"/>
+          </w:tcPr>
+          <w:p>
+            <w:pPr>
+              <w:pStyle w:val="Normal"/>
+              <w:jc w:val="center"/>
+              <w:pBdr>
+                <w:bottom w:val="none" w:sz="0" w:space="0" w:color="000000"/>
+                <w:top w:val="none" w:sz="0" w:space="0" w:color="000000"/>
+                <w:left w:val="none" w:sz="0" w:space="0" w:color="000000"/>
+                <w:right w:val="none" w:sz="0" w:space="0" w:color="000000"/>
+              </w:pBdr>
+              <w:spacing w:after="0" w:before="0" w:line="240"/>
+              <w:ind w:left="120" w:right="120" w:firstLine="0" w:firstLineChars="0"/>
+            </w:pPr>
+            <w:r xmlns:w="http://schemas.openxmlformats.org/wordprocessingml/2006/main" xmlns:wp="http://schemas.openxmlformats.org/drawingml/2006/wordprocessingDrawing" xmlns:r="http://schemas.openxmlformats.org/officeDocument/2006/relationships" xmlns:w14="http://schemas.microsoft.com/office/word/2010/wordml">
+              <w:rPr>
+                <w:rFonts w:ascii="Arial" w:hAnsi="Arial" w:eastAsia="Arial" w:cs="Arial"/>
+                <w:i w:val="false"/>
+                <w:b w:val="false"/>
+                <w:u w:val="none"/>
+                <w:sz w:val="16"/>
+                <w:szCs w:val="16"/>
+                <w:color w:val="000000"/>
+              </w:rPr>
+              <w:t xml:space="preserve">5.55 (5.10 – 5.88)</w:t>
+            </w:r>
+          </w:p>
+        </w:tc>
+        <w:tc>
+          <w:tcPr>
+            <w:tcBorders>
+              <w:bottom w:val="none" w:sz="0" w:space="0" w:color="000000"/>
+              <w:top w:val="none" w:sz="0" w:space="0" w:color="000000"/>
+              <w:left w:val="none" w:sz="0" w:space="0" w:color="000000"/>
+              <w:right w:val="none" w:sz="0" w:space="0" w:color="000000"/>
+            </w:tcBorders>
+            <w:shd w:val="clear" w:color="auto" w:fill="FFFFFF"/>
+            <w:tcMar>
+              <w:top w:w="0" w:type="dxa"/>
+              <w:bottom w:w="0" w:type="dxa"/>
+              <w:left w:w="0" w:type="dxa"/>
+              <w:right w:w="0" w:type="dxa"/>
+            </w:tcMar>
+            <w:vAlign w:val="top"/>
+          </w:tcPr>
+          <w:p>
+            <w:pPr>
+              <w:pStyle w:val="Normal"/>
+              <w:jc w:val="center"/>
+              <w:pBdr>
+                <w:bottom w:val="none" w:sz="0" w:space="0" w:color="000000"/>
+                <w:top w:val="none" w:sz="0" w:space="0" w:color="000000"/>
+                <w:left w:val="none" w:sz="0" w:space="0" w:color="000000"/>
+                <w:right w:val="none" w:sz="0" w:space="0" w:color="000000"/>
+              </w:pBdr>
+              <w:spacing w:after="0" w:before="0" w:line="240"/>
+              <w:ind w:left="120" w:right="120" w:firstLine="0" w:firstLineChars="0"/>
+            </w:pPr>
+            <w:r xmlns:w="http://schemas.openxmlformats.org/wordprocessingml/2006/main" xmlns:wp="http://schemas.openxmlformats.org/drawingml/2006/wordprocessingDrawing" xmlns:r="http://schemas.openxmlformats.org/officeDocument/2006/relationships" xmlns:w14="http://schemas.microsoft.com/office/word/2010/wordml">
+              <w:rPr>
+                <w:rFonts w:ascii="Arial" w:hAnsi="Arial" w:eastAsia="Arial" w:cs="Arial"/>
+                <w:i w:val="false"/>
+                <w:b w:val="false"/>
+                <w:u w:val="none"/>
+                <w:sz w:val="16"/>
+                <w:szCs w:val="16"/>
+                <w:color w:val="000000"/>
+              </w:rPr>
+              <w:t xml:space="preserve">4.35 (4.00 – 4.60)</w:t>
+            </w:r>
+          </w:p>
+        </w:tc>
+      </w:tr>
+      <w:tr>
+        <w:trPr>
+          <w:trHeight w:val="294" w:hRule="auto"/>
+        </w:trPr>
+        body4
+        <w:tc>
+          <w:tcPr>
+            <w:tcBorders>
+              <w:bottom w:val="none" w:sz="0" w:space="0" w:color="000000"/>
+              <w:top w:val="none" w:sz="0" w:space="0" w:color="000000"/>
+              <w:left w:val="none" w:sz="0" w:space="0" w:color="000000"/>
+              <w:right w:val="none" w:sz="0" w:space="0" w:color="000000"/>
+            </w:tcBorders>
+            <w:shd w:val="clear" w:color="auto" w:fill="FFFFFF"/>
+            <w:tcMar>
+              <w:top w:w="0" w:type="dxa"/>
+              <w:bottom w:w="0" w:type="dxa"/>
+              <w:left w:w="0" w:type="dxa"/>
+              <w:right w:w="0" w:type="dxa"/>
+            </w:tcMar>
+            <w:vAlign w:val="top"/>
+          </w:tcPr>
+          <w:p>
+            <w:pPr>
+              <w:pStyle w:val="Normal"/>
+              <w:jc w:val="left"/>
+              <w:pBdr>
+                <w:bottom w:val="none" w:sz="0" w:space="0" w:color="000000"/>
+                <w:top w:val="none" w:sz="0" w:space="0" w:color="000000"/>
+                <w:left w:val="none" w:sz="0" w:space="0" w:color="000000"/>
+                <w:right w:val="none" w:sz="0" w:space="0" w:color="000000"/>
+              </w:pBdr>
+              <w:spacing w:after="0" w:before="0" w:line="240"/>
+              <w:ind w:left="120" w:right="120" w:firstLine="0" w:firstLineChars="0"/>
+            </w:pPr>
+            <w:r xmlns:w="http://schemas.openxmlformats.org/wordprocessingml/2006/main" xmlns:wp="http://schemas.openxmlformats.org/drawingml/2006/wordprocessingDrawing" xmlns:r="http://schemas.openxmlformats.org/officeDocument/2006/relationships" xmlns:w14="http://schemas.microsoft.com/office/word/2010/wordml">
+              <w:rPr>
+                <w:rFonts w:ascii="Arial" w:hAnsi="Arial" w:eastAsia="Arial" w:cs="Arial"/>
+                <w:i w:val="false"/>
+                <w:b w:val="false"/>
+                <w:u w:val="none"/>
+                <w:sz w:val="16"/>
+                <w:szCs w:val="16"/>
+                <w:color w:val="000000"/>
+              </w:rPr>
+              <w:t xml:space="preserve">These are the width of the sepals</w:t>
+            </w:r>
+          </w:p>
+        </w:tc>
+        <w:tc>
+          <w:tcPr>
+            <w:tcBorders>
+              <w:bottom w:val="none" w:sz="0" w:space="0" w:color="000000"/>
+              <w:top w:val="none" w:sz="0" w:space="0" w:color="000000"/>
+              <w:left w:val="none" w:sz="0" w:space="0" w:color="000000"/>
+              <w:right w:val="none" w:sz="0" w:space="0" w:color="000000"/>
+            </w:tcBorders>
+            <w:shd w:val="clear" w:color="auto" w:fill="FFFFFF"/>
+            <w:tcMar>
+              <w:top w:w="0" w:type="dxa"/>
+              <w:bottom w:w="0" w:type="dxa"/>
+              <w:left w:w="0" w:type="dxa"/>
+              <w:right w:w="0" w:type="dxa"/>
+            </w:tcMar>
+            <w:vAlign w:val="top"/>
+          </w:tcPr>
+          <w:p>
+            <w:pPr>
+              <w:pStyle w:val="Normal"/>
+              <w:jc w:val="center"/>
+              <w:pBdr>
+                <w:bottom w:val="none" w:sz="0" w:space="0" w:color="000000"/>
+                <w:top w:val="none" w:sz="0" w:space="0" w:color="000000"/>
+                <w:left w:val="none" w:sz="0" w:space="0" w:color="000000"/>
+                <w:right w:val="none" w:sz="0" w:space="0" w:color="000000"/>
+              </w:pBdr>
+              <w:spacing w:after="0" w:before="0" w:line="240"/>
+              <w:ind w:left="120" w:right="120" w:firstLine="0" w:firstLineChars="0"/>
+            </w:pPr>
+            <w:r xmlns:w="http://schemas.openxmlformats.org/wordprocessingml/2006/main" xmlns:wp="http://schemas.openxmlformats.org/drawingml/2006/wordprocessingDrawing" xmlns:r="http://schemas.openxmlformats.org/officeDocument/2006/relationships" xmlns:w14="http://schemas.microsoft.com/office/word/2010/wordml">
+              <w:rPr>
+                <w:rFonts w:ascii="Arial" w:hAnsi="Arial" w:eastAsia="Arial" w:cs="Arial"/>
+                <w:i w:val="false"/>
+                <w:b w:val="false"/>
+                <w:u w:val="none"/>
+                <w:sz w:val="16"/>
+                <w:szCs w:val="16"/>
+                <w:color w:val="000000"/>
+              </w:rPr>
+              <w:t xml:space="preserve">3.40 (3.20 – 3.68)</w:t>
+            </w:r>
+          </w:p>
+        </w:tc>
+        <w:tc>
+          <w:tcPr>
+            <w:tcBorders>
+              <w:bottom w:val="none" w:sz="0" w:space="0" w:color="000000"/>
+              <w:top w:val="none" w:sz="0" w:space="0" w:color="000000"/>
+              <w:left w:val="none" w:sz="0" w:space="0" w:color="000000"/>
+              <w:right w:val="none" w:sz="0" w:space="0" w:color="000000"/>
+            </w:tcBorders>
+            <w:shd w:val="clear" w:color="auto" w:fill="FFFFFF"/>
+            <w:tcMar>
+              <w:top w:w="0" w:type="dxa"/>
+              <w:bottom w:w="0" w:type="dxa"/>
+              <w:left w:w="0" w:type="dxa"/>
+              <w:right w:w="0" w:type="dxa"/>
+            </w:tcMar>
+            <w:vAlign w:val="top"/>
+          </w:tcPr>
+          <w:p>
+            <w:pPr>
+              <w:pStyle w:val="Normal"/>
+              <w:jc w:val="center"/>
+              <w:pBdr>
+                <w:bottom w:val="none" w:sz="0" w:space="0" w:color="000000"/>
+                <w:top w:val="none" w:sz="0" w:space="0" w:color="000000"/>
+                <w:left w:val="none" w:sz="0" w:space="0" w:color="000000"/>
+                <w:right w:val="none" w:sz="0" w:space="0" w:color="000000"/>
+              </w:pBdr>
+              <w:spacing w:after="0" w:before="0" w:line="240"/>
+              <w:ind w:left="120" w:right="120" w:firstLine="0" w:firstLineChars="0"/>
+            </w:pPr>
+            <w:r xmlns:w="http://schemas.openxmlformats.org/wordprocessingml/2006/main" xmlns:wp="http://schemas.openxmlformats.org/drawingml/2006/wordprocessingDrawing" xmlns:r="http://schemas.openxmlformats.org/officeDocument/2006/relationships" xmlns:w14="http://schemas.microsoft.com/office/word/2010/wordml">
+              <w:rPr>
+                <w:rFonts w:ascii="Arial" w:hAnsi="Arial" w:eastAsia="Arial" w:cs="Arial"/>
+                <w:i w:val="false"/>
+                <w:b w:val="false"/>
+                <w:u w:val="none"/>
+                <w:sz w:val="16"/>
+                <w:szCs w:val="16"/>
+                <w:color w:val="000000"/>
+              </w:rPr>
+              <w:t xml:space="preserve">3.00 (2.80 – 3.18)</w:t>
+            </w:r>
+          </w:p>
+        </w:tc>
+        <w:tc>
+          <w:tcPr>
+            <w:tcBorders>
+              <w:bottom w:val="none" w:sz="0" w:space="0" w:color="000000"/>
+              <w:top w:val="none" w:sz="0" w:space="0" w:color="000000"/>
+              <w:left w:val="none" w:sz="0" w:space="0" w:color="000000"/>
+              <w:right w:val="none" w:sz="0" w:space="0" w:color="000000"/>
+            </w:tcBorders>
+            <w:shd w:val="clear" w:color="auto" w:fill="FFFFFF"/>
+            <w:tcMar>
+              <w:top w:w="0" w:type="dxa"/>
+              <w:bottom w:w="0" w:type="dxa"/>
+              <w:left w:w="0" w:type="dxa"/>
+              <w:right w:w="0" w:type="dxa"/>
+            </w:tcMar>
+            <w:vAlign w:val="top"/>
+          </w:tcPr>
+          <w:p>
+            <w:pPr>
+              <w:pStyle w:val="Normal"/>
+              <w:jc w:val="center"/>
+              <w:pBdr>
+                <w:bottom w:val="none" w:sz="0" w:space="0" w:color="000000"/>
+                <w:top w:val="none" w:sz="0" w:space="0" w:color="000000"/>
+                <w:left w:val="none" w:sz="0" w:space="0" w:color="000000"/>
+                <w:right w:val="none" w:sz="0" w:space="0" w:color="000000"/>
+              </w:pBdr>
+              <w:spacing w:after="0" w:before="0" w:line="240"/>
+              <w:ind w:left="120" w:right="120" w:firstLine="0" w:firstLineChars="0"/>
+            </w:pPr>
+            <w:r xmlns:w="http://schemas.openxmlformats.org/wordprocessingml/2006/main" xmlns:wp="http://schemas.openxmlformats.org/drawingml/2006/wordprocessingDrawing" xmlns:r="http://schemas.openxmlformats.org/officeDocument/2006/relationships" xmlns:w14="http://schemas.microsoft.com/office/word/2010/wordml">
+              <w:rPr>
+                <w:rFonts w:ascii="Arial" w:hAnsi="Arial" w:eastAsia="Arial" w:cs="Arial"/>
+                <w:i w:val="false"/>
+                <w:b w:val="false"/>
+                <w:u w:val="none"/>
+                <w:sz w:val="16"/>
+                <w:szCs w:val="16"/>
+                <w:color w:val="000000"/>
+              </w:rPr>
+              <w:t xml:space="preserve">2.80 (2.53 – 3.00)</w:t>
+            </w:r>
+          </w:p>
+        </w:tc>
+      </w:tr>
+      <w:tr>
+        <w:trPr>
+          <w:trHeight w:val="294" w:hRule="auto"/>
+        </w:trPr>
+        body5
+        <w:tc>
+          <w:tcPr>
+            <w:tcBorders>
+              <w:bottom w:val="none" w:sz="0" w:space="0" w:color="000000"/>
+              <w:top w:val="none" w:sz="0" w:space="0" w:color="000000"/>
+              <w:left w:val="none" w:sz="0" w:space="0" w:color="000000"/>
+              <w:right w:val="none" w:sz="0" w:space="0" w:color="000000"/>
+            </w:tcBorders>
+            <w:shd w:val="clear" w:color="auto" w:fill="FFFFFF"/>
+            <w:tcMar>
+              <w:top w:w="0" w:type="dxa"/>
+              <w:bottom w:w="0" w:type="dxa"/>
+              <w:left w:w="0" w:type="dxa"/>
+              <w:right w:w="0" w:type="dxa"/>
+            </w:tcMar>
+            <w:vAlign w:val="top"/>
+          </w:tcPr>
+          <w:p>
+            <w:pPr>
+              <w:pStyle w:val="Normal"/>
+              <w:jc w:val="left"/>
+              <w:pBdr>
+                <w:bottom w:val="none" w:sz="0" w:space="0" w:color="000000"/>
+                <w:top w:val="none" w:sz="0" w:space="0" w:color="000000"/>
+                <w:left w:val="none" w:sz="0" w:space="0" w:color="000000"/>
+                <w:right w:val="none" w:sz="0" w:space="0" w:color="000000"/>
+              </w:pBdr>
+              <w:spacing w:after="0" w:before="0" w:line="240"/>
+              <w:ind w:left="120" w:right="120" w:firstLine="0" w:firstLineChars="0"/>
+            </w:pPr>
+            <w:r xmlns:w="http://schemas.openxmlformats.org/wordprocessingml/2006/main" xmlns:wp="http://schemas.openxmlformats.org/drawingml/2006/wordprocessingDrawing" xmlns:r="http://schemas.openxmlformats.org/officeDocument/2006/relationships" xmlns:w14="http://schemas.microsoft.com/office/word/2010/wordml">
+              <w:rPr>
+                <w:rFonts w:ascii="Arial" w:hAnsi="Arial" w:eastAsia="Arial" w:cs="Arial"/>
+                <w:i w:val="false"/>
+                <w:b w:val="false"/>
+                <w:u w:val="none"/>
+                <w:sz w:val="16"/>
+                <w:szCs w:val="16"/>
+                <w:color w:val="000000"/>
+              </w:rPr>
+              <w:t xml:space="preserve">These are the length of the sepals</w:t>
+            </w:r>
+          </w:p>
+        </w:tc>
+        <w:tc>
+          <w:tcPr>
+            <w:tcBorders>
+              <w:bottom w:val="none" w:sz="0" w:space="0" w:color="000000"/>
+              <w:top w:val="none" w:sz="0" w:space="0" w:color="000000"/>
+              <w:left w:val="none" w:sz="0" w:space="0" w:color="000000"/>
+              <w:right w:val="none" w:sz="0" w:space="0" w:color="000000"/>
+            </w:tcBorders>
+            <w:shd w:val="clear" w:color="auto" w:fill="FFFFFF"/>
+            <w:tcMar>
+              <w:top w:w="0" w:type="dxa"/>
+              <w:bottom w:w="0" w:type="dxa"/>
+              <w:left w:w="0" w:type="dxa"/>
+              <w:right w:w="0" w:type="dxa"/>
+            </w:tcMar>
+            <w:vAlign w:val="top"/>
+          </w:tcPr>
+          <w:p>
+            <w:pPr>
+              <w:pStyle w:val="Normal"/>
+              <w:jc w:val="center"/>
+              <w:pBdr>
+                <w:bottom w:val="none" w:sz="0" w:space="0" w:color="000000"/>
+                <w:top w:val="none" w:sz="0" w:space="0" w:color="000000"/>
+                <w:left w:val="none" w:sz="0" w:space="0" w:color="000000"/>
+                <w:right w:val="none" w:sz="0" w:space="0" w:color="000000"/>
+              </w:pBdr>
+              <w:spacing w:after="0" w:before="0" w:line="240"/>
+              <w:ind w:left="120" w:right="120" w:firstLine="0" w:firstLineChars="0"/>
+            </w:pPr>
+            <w:r xmlns:w="http://schemas.openxmlformats.org/wordprocessingml/2006/main" xmlns:wp="http://schemas.openxmlformats.org/drawingml/2006/wordprocessingDrawing" xmlns:r="http://schemas.openxmlformats.org/officeDocument/2006/relationships" xmlns:w14="http://schemas.microsoft.com/office/word/2010/wordml">
+              <w:rPr>
+                <w:rFonts w:ascii="Arial" w:hAnsi="Arial" w:eastAsia="Arial" w:cs="Arial"/>
+                <w:i w:val="false"/>
+                <w:b w:val="false"/>
+                <w:u w:val="none"/>
+                <w:sz w:val="16"/>
+                <w:szCs w:val="16"/>
+                <w:color w:val="000000"/>
+              </w:rPr>
+              <w:t xml:space="preserve">5.00 (4.80 – 5.20)</w:t>
+            </w:r>
+          </w:p>
+        </w:tc>
+        <w:tc>
+          <w:tcPr>
+            <w:tcBorders>
+              <w:bottom w:val="none" w:sz="0" w:space="0" w:color="000000"/>
+              <w:top w:val="none" w:sz="0" w:space="0" w:color="000000"/>
+              <w:left w:val="none" w:sz="0" w:space="0" w:color="000000"/>
+              <w:right w:val="none" w:sz="0" w:space="0" w:color="000000"/>
+            </w:tcBorders>
+            <w:shd w:val="clear" w:color="auto" w:fill="FFFFFF"/>
+            <w:tcMar>
+              <w:top w:w="0" w:type="dxa"/>
+              <w:bottom w:w="0" w:type="dxa"/>
+              <w:left w:w="0" w:type="dxa"/>
+              <w:right w:w="0" w:type="dxa"/>
+            </w:tcMar>
+            <w:vAlign w:val="top"/>
+          </w:tcPr>
+          <w:p>
+            <w:pPr>
+              <w:pStyle w:val="Normal"/>
+              <w:jc w:val="center"/>
+              <w:pBdr>
+                <w:bottom w:val="none" w:sz="0" w:space="0" w:color="000000"/>
+                <w:top w:val="none" w:sz="0" w:space="0" w:color="000000"/>
+                <w:left w:val="none" w:sz="0" w:space="0" w:color="000000"/>
+                <w:right w:val="none" w:sz="0" w:space="0" w:color="000000"/>
+              </w:pBdr>
+              <w:spacing w:after="0" w:before="0" w:line="240"/>
+              <w:ind w:left="120" w:right="120" w:firstLine="0" w:firstLineChars="0"/>
+            </w:pPr>
+            <w:r xmlns:w="http://schemas.openxmlformats.org/wordprocessingml/2006/main" xmlns:wp="http://schemas.openxmlformats.org/drawingml/2006/wordprocessingDrawing" xmlns:r="http://schemas.openxmlformats.org/officeDocument/2006/relationships" xmlns:w14="http://schemas.microsoft.com/office/word/2010/wordml">
+              <w:rPr>
+                <w:rFonts w:ascii="Arial" w:hAnsi="Arial" w:eastAsia="Arial" w:cs="Arial"/>
+                <w:i w:val="false"/>
+                <w:b w:val="false"/>
+                <w:u w:val="none"/>
+                <w:sz w:val="16"/>
+                <w:szCs w:val="16"/>
+                <w:color w:val="000000"/>
+              </w:rPr>
+              <w:t xml:space="preserve">6.50 (6.23 – 6.90)</w:t>
+            </w:r>
+          </w:p>
+        </w:tc>
+        <w:tc>
+          <w:tcPr>
+            <w:tcBorders>
+              <w:bottom w:val="none" w:sz="0" w:space="0" w:color="000000"/>
+              <w:top w:val="none" w:sz="0" w:space="0" w:color="000000"/>
+              <w:left w:val="none" w:sz="0" w:space="0" w:color="000000"/>
+              <w:right w:val="none" w:sz="0" w:space="0" w:color="000000"/>
+            </w:tcBorders>
+            <w:shd w:val="clear" w:color="auto" w:fill="FFFFFF"/>
+            <w:tcMar>
+              <w:top w:w="0" w:type="dxa"/>
+              <w:bottom w:w="0" w:type="dxa"/>
+              <w:left w:w="0" w:type="dxa"/>
+              <w:right w:w="0" w:type="dxa"/>
+            </w:tcMar>
+            <w:vAlign w:val="top"/>
+          </w:tcPr>
+          <w:p>
+            <w:pPr>
+              <w:pStyle w:val="Normal"/>
+              <w:jc w:val="center"/>
+              <w:pBdr>
+                <w:bottom w:val="none" w:sz="0" w:space="0" w:color="000000"/>
+                <w:top w:val="none" w:sz="0" w:space="0" w:color="000000"/>
+                <w:left w:val="none" w:sz="0" w:space="0" w:color="000000"/>
+                <w:right w:val="none" w:sz="0" w:space="0" w:color="000000"/>
+              </w:pBdr>
+              <w:spacing w:after="0" w:before="0" w:line="240"/>
+              <w:ind w:left="120" w:right="120" w:firstLine="0" w:firstLineChars="0"/>
+            </w:pPr>
+            <w:r xmlns:w="http://schemas.openxmlformats.org/wordprocessingml/2006/main" xmlns:wp="http://schemas.openxmlformats.org/drawingml/2006/wordprocessingDrawing" xmlns:r="http://schemas.openxmlformats.org/officeDocument/2006/relationships" xmlns:w14="http://schemas.microsoft.com/office/word/2010/wordml">
+              <w:rPr>
+                <w:rFonts w:ascii="Arial" w:hAnsi="Arial" w:eastAsia="Arial" w:cs="Arial"/>
+                <w:i w:val="false"/>
+                <w:b w:val="false"/>
+                <w:u w:val="none"/>
+                <w:sz w:val="16"/>
+                <w:szCs w:val="16"/>
+                <w:color w:val="000000"/>
+              </w:rPr>
+              <w:t xml:space="preserve">5.90 (5.60 – 6.30)</w:t>
+            </w:r>
+          </w:p>
+        </w:tc>
+      </w:tr>
+      <w:tr>
+        <w:trPr>
+          <w:trHeight w:val="262" w:hRule="auto"/>
+        </w:trPr>
+        body6
+        <w:tc>
+          <w:tcPr>
+            <w:tcBorders>
+              <w:bottom w:val="single" w:sz="6" w:space="0" w:color="000000"/>
+              <w:top w:val="none" w:sz="0" w:space="0" w:color="000000"/>
+              <w:left w:val="none" w:sz="0" w:space="0" w:color="000000"/>
+              <w:right w:val="none" w:sz="0" w:space="0" w:color="000000"/>
+            </w:tcBorders>
+            <w:shd w:val="clear" w:color="auto" w:fill="FFFFFF"/>
+            <w:tcMar>
+              <w:top w:w="0" w:type="dxa"/>
+              <w:bottom w:w="0" w:type="dxa"/>
+              <w:left w:w="0" w:type="dxa"/>
+              <w:right w:w="0" w:type="dxa"/>
+            </w:tcMar>
+            <w:vAlign w:val="top"/>
+          </w:tcPr>
+          <w:p>
+            <w:pPr>
+              <w:pStyle w:val="Normal"/>
+              <w:jc w:val="left"/>
+              <w:pBdr>
+                <w:bottom w:val="none" w:sz="0" w:space="0" w:color="000000"/>
+                <w:top w:val="none" w:sz="0" w:space="0" w:color="000000"/>
+                <w:left w:val="none" w:sz="0" w:space="0" w:color="000000"/>
+                <w:right w:val="none" w:sz="0" w:space="0" w:color="000000"/>
+              </w:pBdr>
+              <w:spacing w:after="0" w:before="0" w:line="240"/>
+              <w:ind w:left="120" w:right="120" w:firstLine="0" w:firstLineChars="0"/>
+            </w:pPr>
+            <w:r xmlns:w="http://schemas.openxmlformats.org/wordprocessingml/2006/main" xmlns:wp="http://schemas.openxmlformats.org/drawingml/2006/wordprocessingDrawing" xmlns:r="http://schemas.openxmlformats.org/officeDocument/2006/relationships" xmlns:w14="http://schemas.microsoft.com/office/word/2010/wordml">
+              <w:rPr>
+                <w:rFonts w:ascii="Arial" w:hAnsi="Arial" w:eastAsia="Arial" w:cs="Arial"/>
+                <w:i w:val="false"/>
+                <w:b w:val="false"/>
+                <w:u w:val="none"/>
+                <w:sz w:val="16"/>
+                <w:szCs w:val="16"/>
+                <w:color w:val="000000"/>
+              </w:rPr>
+              <w:t xml:space="preserve">This is a date column to illustrate transformations</w:t>
+            </w:r>
+          </w:p>
+        </w:tc>
+        <w:tc>
+          <w:tcPr>
+            <w:tcBorders>
+              <w:bottom w:val="single" w:sz="6" w:space="0" w:color="000000"/>
+              <w:top w:val="none" w:sz="0" w:space="0" w:color="000000"/>
+              <w:left w:val="none" w:sz="0" w:space="0" w:color="000000"/>
+              <w:right w:val="none" w:sz="0" w:space="0" w:color="000000"/>
+            </w:tcBorders>
+            <w:shd w:val="clear" w:color="auto" w:fill="FFFFFF"/>
+            <w:tcMar>
+              <w:top w:w="0" w:type="dxa"/>
+              <w:bottom w:w="0" w:type="dxa"/>
+              <w:left w:w="0" w:type="dxa"/>
+              <w:right w:w="0" w:type="dxa"/>
+            </w:tcMar>
+            <w:vAlign w:val="top"/>
+          </w:tcPr>
+          <w:p>
+            <w:pPr>
+              <w:pStyle w:val="Normal"/>
+              <w:jc w:val="center"/>
+              <w:pBdr>
+                <w:bottom w:val="none" w:sz="0" w:space="0" w:color="000000"/>
+                <w:top w:val="none" w:sz="0" w:space="0" w:color="000000"/>
+                <w:left w:val="none" w:sz="0" w:space="0" w:color="000000"/>
+                <w:right w:val="none" w:sz="0" w:space="0" w:color="000000"/>
+              </w:pBdr>
+              <w:spacing w:after="0" w:before="0" w:line="240"/>
+              <w:ind w:left="120" w:right="120" w:firstLine="0" w:firstLineChars="0"/>
+            </w:pPr>
+            <w:r xmlns:w="http://schemas.openxmlformats.org/wordprocessingml/2006/main" xmlns:wp="http://schemas.openxmlformats.org/drawingml/2006/wordprocessingDrawing" xmlns:r="http://schemas.openxmlformats.org/officeDocument/2006/relationships" xmlns:w14="http://schemas.microsoft.com/office/word/2010/wordml">
+              <w:rPr>
+                <w:rFonts w:ascii="Arial" w:hAnsi="Arial" w:eastAsia="Arial" w:cs="Arial"/>
+                <w:i w:val="false"/>
+                <w:b w:val="false"/>
+                <w:u w:val="none"/>
+                <w:sz w:val="16"/>
+                <w:szCs w:val="16"/>
+                <w:color w:val="000000"/>
+              </w:rPr>
+              <w:t xml:space="preserve">2022-01-01 to 2022-02-19</w:t>
+            </w:r>
+          </w:p>
+        </w:tc>
+        <w:tc>
+          <w:tcPr>
+            <w:tcBorders>
+              <w:bottom w:val="single" w:sz="6" w:space="0" w:color="000000"/>
+              <w:top w:val="none" w:sz="0" w:space="0" w:color="000000"/>
+              <w:left w:val="none" w:sz="0" w:space="0" w:color="000000"/>
+              <w:right w:val="none" w:sz="0" w:space="0" w:color="000000"/>
+            </w:tcBorders>
+            <w:shd w:val="clear" w:color="auto" w:fill="FFFFFF"/>
+            <w:tcMar>
+              <w:top w:w="0" w:type="dxa"/>
+              <w:bottom w:w="0" w:type="dxa"/>
+              <w:left w:w="0" w:type="dxa"/>
+              <w:right w:w="0" w:type="dxa"/>
+            </w:tcMar>
+            <w:vAlign w:val="top"/>
+          </w:tcPr>
+          <w:p>
+            <w:pPr>
+              <w:pStyle w:val="Normal"/>
+              <w:jc w:val="center"/>
+              <w:pBdr>
+                <w:bottom w:val="none" w:sz="0" w:space="0" w:color="000000"/>
+                <w:top w:val="none" w:sz="0" w:space="0" w:color="000000"/>
+                <w:left w:val="none" w:sz="0" w:space="0" w:color="000000"/>
+                <w:right w:val="none" w:sz="0" w:space="0" w:color="000000"/>
+              </w:pBdr>
+              <w:spacing w:after="0" w:before="0" w:line="240"/>
+              <w:ind w:left="120" w:right="120" w:firstLine="0" w:firstLineChars="0"/>
+            </w:pPr>
+            <w:r xmlns:w="http://schemas.openxmlformats.org/wordprocessingml/2006/main" xmlns:wp="http://schemas.openxmlformats.org/drawingml/2006/wordprocessingDrawing" xmlns:r="http://schemas.openxmlformats.org/officeDocument/2006/relationships" xmlns:w14="http://schemas.microsoft.com/office/word/2010/wordml">
+              <w:rPr>
+                <w:rFonts w:ascii="Arial" w:hAnsi="Arial" w:eastAsia="Arial" w:cs="Arial"/>
+                <w:i w:val="false"/>
+                <w:b w:val="false"/>
+                <w:u w:val="none"/>
+                <w:sz w:val="16"/>
+                <w:szCs w:val="16"/>
+                <w:color w:val="000000"/>
+              </w:rPr>
+              <w:t xml:space="preserve">2022-04-11 to 2022-05-30</w:t>
+            </w:r>
+          </w:p>
+        </w:tc>
+        <w:tc>
+          <w:tcPr>
+            <w:tcBorders>
+              <w:bottom w:val="single" w:sz="6" w:space="0" w:color="000000"/>
+              <w:top w:val="none" w:sz="0" w:space="0" w:color="000000"/>
+              <w:left w:val="none" w:sz="0" w:space="0" w:color="000000"/>
+              <w:right w:val="none" w:sz="0" w:space="0" w:color="000000"/>
+            </w:tcBorders>
+            <w:shd w:val="clear" w:color="auto" w:fill="FFFFFF"/>
+            <w:tcMar>
+              <w:top w:w="0" w:type="dxa"/>
+              <w:bottom w:w="0" w:type="dxa"/>
+              <w:left w:w="0" w:type="dxa"/>
+              <w:right w:w="0" w:type="dxa"/>
+            </w:tcMar>
+            <w:vAlign w:val="top"/>
+          </w:tcPr>
+          <w:p>
+            <w:pPr>
+              <w:pStyle w:val="Normal"/>
+              <w:jc w:val="center"/>
+              <w:pBdr>
+                <w:bottom w:val="none" w:sz="0" w:space="0" w:color="000000"/>
+                <w:top w:val="none" w:sz="0" w:space="0" w:color="000000"/>
+                <w:left w:val="none" w:sz="0" w:space="0" w:color="000000"/>
+                <w:right w:val="none" w:sz="0" w:space="0" w:color="000000"/>
+              </w:pBdr>
+              <w:spacing w:after="0" w:before="0" w:line="240"/>
+              <w:ind w:left="120" w:right="120" w:firstLine="0" w:firstLineChars="0"/>
+            </w:pPr>
+            <w:r xmlns:w="http://schemas.openxmlformats.org/wordprocessingml/2006/main" xmlns:wp="http://schemas.openxmlformats.org/drawingml/2006/wordprocessingDrawing" xmlns:r="http://schemas.openxmlformats.org/officeDocument/2006/relationships" xmlns:w14="http://schemas.microsoft.com/office/word/2010/wordml">
+              <w:rPr>
+                <w:rFonts w:ascii="Arial" w:hAnsi="Arial" w:eastAsia="Arial" w:cs="Arial"/>
+                <w:i w:val="false"/>
+                <w:b w:val="false"/>
+                <w:u w:val="none"/>
+                <w:sz w:val="16"/>
+                <w:szCs w:val="16"/>
+                <w:color w:val="000000"/>
+              </w:rPr>
+              <w:t xml:space="preserve">2022-02-20 to 2022-04-10</w:t>
+            </w:r>
+          </w:p>
+        </w:tc>
+      </w:tr>
+      <w:tr>
+        <w:trPr>
+          <w:trHeight w:val="617" w:hRule="auto"/>
+        </w:trPr>
+        body7
+        <w:tc>
+          <w:tcPr>
+            <w:gridSpan w:val="4"/>
+            <w:tcBorders>
+              <w:bottom w:val="none" w:sz="0" w:space="0" w:color="000000"/>
+              <w:top w:val="single" w:sz="6" w:space="0" w:color="000000"/>
+              <w:left w:val="none" w:sz="0" w:space="0" w:color="000000"/>
+              <w:right w:val="none" w:sz="0" w:space="0" w:color="000000"/>
+            </w:tcBorders>
+            <w:shd w:val="clear" w:color="auto" w:fill="FFFFFF"/>
+            <w:tcMar>
+              <w:top w:w="0" w:type="dxa"/>
+              <w:bottom w:w="0" w:type="dxa"/>
+              <w:left w:w="0" w:type="dxa"/>
+              <w:right w:w="0" w:type="dxa"/>
+            </w:tcMar>
+            <w:vAlign w:val="top"/>
+          </w:tcPr>
+          <w:p>
+            <w:pPr>
+              <w:pStyle w:val="Normal"/>
+              <w:jc w:val="left"/>
+              <w:pBdr>
+                <w:bottom w:val="none" w:sz="0" w:space="0" w:color="000000"/>
+                <w:top w:val="none" w:sz="0" w:space="0" w:color="000000"/>
+                <w:left w:val="none" w:sz="0" w:space="0" w:color="000000"/>
+                <w:right w:val="none" w:sz="0" w:space="0" w:color="000000"/>
+              </w:pBdr>
+              <w:spacing w:after="0" w:before="0" w:line="240"/>
+              <w:ind w:left="120" w:right="120" w:firstLine="0" w:firstLineChars="0"/>
+            </w:pPr>
+            <w:r xmlns:w="http://schemas.openxmlformats.org/wordprocessingml/2006/main" xmlns:wp="http://schemas.openxmlformats.org/drawingml/2006/wordprocessingDrawing" xmlns:r="http://schemas.openxmlformats.org/officeDocument/2006/relationships" xmlns:w14="http://schemas.microsoft.com/office/word/2010/wordml">
+              <w:rPr>
+                <w:rFonts w:ascii="Arial" w:hAnsi="Arial" w:eastAsia="Arial" w:cs="Arial"/>
+                <w:i w:val="false"/>
+                <w:b w:val="false"/>
+                <w:u w:val="none"/>
+                <w:sz w:val="16"/>
+                <w:szCs w:val="16"/>
+                <w:color w:val="000000"/>
+              </w:rPr>
+              <w:t xml:space="preserve">Median (IQR); Range</w:t>
+            </w:r>
+          </w:p>
+        </w:tc>
+      </w:tr>
+    </w:tbl>
+    <w:p>
+      <w:pPr>
+        <w:pStyle w:val="BodyText"/>
+      </w:pPr>
+      <w:r>
+        <w:t xml:space="preserve"> </w:t>
+      </w:r>
+      <w:r>
+        <w:br/>
+      </w:r>
+    </w:p>
+    <w:p>
+      <w:pPr>
+        <w:pStyle w:val="BodyText"/>
+      </w:pPr>
+      <w:r>
+        <w:t xml:space="preserve">Having a custom ref. docx file, I played around with the formatting and cooked up something passable. Its not modifiable however.</w:t>
+      </w:r>
+    </w:p>
+    <w:p>
+      <w:pPr>
+        <w:pStyle w:val="BodyText"/>
+      </w:pPr>
+      <w:r>
+        <w:t xml:space="preserve"> </w:t>
+      </w:r>
+      <w:r>
+        <w:br/>
+      </w:r>
+    </w:p>
+    <w:p>
+      <w:pPr>
+        <w:pStyle w:val="TableCaption"/>
+      </w:pPr>
+      <w:r>
+        <w:t xml:space="preserve">Example table</w:t>
+      </w:r>
+    </w:p>
+    <w:tbl>
+      <w:tblPr>
+        <w:tblStyle w:val="Table"/>
+        <w:tblW w:type="auto" w:w="0"/>
+        <w:tblLook w:firstRow="1" w:lastRow="1" w:firstColumn="0" w:lastColumn="0" w:noHBand="0" w:noVBand="0" w:val="0020"/>
+        <w:jc w:val="start"/>
+        <w:tblCaption w:val="Example table"/>
+      </w:tblPr>
+      <w:tblGrid>
+        <w:gridCol w:w="1980"/>
+        <w:gridCol w:w="1980"/>
+        <w:gridCol w:w="1980"/>
+        <w:gridCol w:w="1980"/>
+      </w:tblGrid>
+      <w:tr>
+        <w:trPr>
+          <w:tblHeader w:val="true"/>
+        </w:trPr>
+        <w:tc>
+          <w:tcPr/>
+          <w:p>
+            <w:pPr>
+              <w:pStyle w:val="Compact"/>
+              <w:jc w:val="left"/>
+            </w:pPr>
+            <w:r>
+              <w:t xml:space="preserve">Characteristic</w:t>
+            </w:r>
+          </w:p>
+        </w:tc>
+        <w:tc>
+          <w:tcPr/>
+          <w:p>
+            <w:pPr>
+              <w:pStyle w:val="Compact"/>
+              <w:jc w:val="center"/>
+            </w:pPr>
+            <w:r>
+              <w:t xml:space="preserve">Setosa, N = 50</w:t>
+            </w:r>
+          </w:p>
+        </w:tc>
+        <w:tc>
+          <w:tcPr/>
+          <w:p>
+            <w:pPr>
+              <w:pStyle w:val="Compact"/>
+              <w:jc w:val="center"/>
+            </w:pPr>
+            <w:r>
+              <w:t xml:space="preserve">Verginica, N = 50</w:t>
+            </w:r>
+          </w:p>
+        </w:tc>
+        <w:tc>
+          <w:tcPr/>
+          <w:p>
+            <w:pPr>
+              <w:pStyle w:val="Compact"/>
+              <w:jc w:val="center"/>
+            </w:pPr>
+            <w:r>
+              <w:t xml:space="preserve">Versicolor, N = 50</w:t>
+            </w:r>
+          </w:p>
+        </w:tc>
+      </w:tr>
+      <w:tr>
+        <w:tc>
+          <w:tcPr/>
+          <w:p>
+            <w:pPr>
+              <w:pStyle w:val="Compact"/>
+              <w:jc w:val="left"/>
+            </w:pPr>
+            <w:r>
+              <w:t xml:space="preserve">These are the width of the petals</w:t>
+            </w:r>
+          </w:p>
+        </w:tc>
+        <w:tc>
+          <w:tcPr/>
+          <w:p>
+            <w:pPr>
+              <w:pStyle w:val="Compact"/>
+              <w:jc w:val="center"/>
+            </w:pPr>
+            <w:r>
+              <w:t xml:space="preserve">0.20 (0.20 – 0.30)</w:t>
+            </w:r>
+          </w:p>
+        </w:tc>
+        <w:tc>
+          <w:tcPr/>
+          <w:p>
+            <w:pPr>
+              <w:pStyle w:val="Compact"/>
+              <w:jc w:val="center"/>
+            </w:pPr>
+            <w:r>
+              <w:t xml:space="preserve">2.00 (1.80 – 2.30)</w:t>
+            </w:r>
+          </w:p>
+        </w:tc>
+        <w:tc>
+          <w:tcPr/>
+          <w:p>
+            <w:pPr>
+              <w:pStyle w:val="Compact"/>
+              <w:jc w:val="center"/>
+            </w:pPr>
+            <w:r>
+              <w:t xml:space="preserve">1.30 (1.20 – 1.50)</w:t>
+            </w:r>
+          </w:p>
+        </w:tc>
+      </w:tr>
+      <w:tr>
+        <w:tc>
+          <w:tcPr/>
+          <w:p>
+            <w:pPr>
+              <w:pStyle w:val="Compact"/>
+              <w:jc w:val="left"/>
+            </w:pPr>
+            <w:r>
+              <w:t xml:space="preserve">These are the length of the petals</w:t>
+            </w:r>
+          </w:p>
+        </w:tc>
+        <w:tc>
+          <w:tcPr/>
+          <w:p>
+            <w:pPr>
+              <w:pStyle w:val="Compact"/>
+              <w:jc w:val="center"/>
+            </w:pPr>
+            <w:r>
+              <w:t xml:space="preserve">1.50 (1.40 – 1.58)</w:t>
+            </w:r>
+          </w:p>
+        </w:tc>
+        <w:tc>
+          <w:tcPr/>
+          <w:p>
+            <w:pPr>
+              <w:pStyle w:val="Compact"/>
+              <w:jc w:val="center"/>
+            </w:pPr>
+            <w:r>
+              <w:t xml:space="preserve">5.55 (5.10 – 5.88)</w:t>
+            </w:r>
+          </w:p>
+        </w:tc>
+        <w:tc>
+          <w:tcPr/>
+          <w:p>
+            <w:pPr>
+              <w:pStyle w:val="Compact"/>
+              <w:jc w:val="center"/>
+            </w:pPr>
+            <w:r>
+              <w:t xml:space="preserve">4.35 (4.00 – 4.60)</w:t>
+            </w:r>
+          </w:p>
+        </w:tc>
+      </w:tr>
+      <w:tr>
+        <w:tc>
+          <w:tcPr/>
+          <w:p>
+            <w:pPr>
+              <w:pStyle w:val="Compact"/>
+              <w:jc w:val="left"/>
+            </w:pPr>
+            <w:r>
+              <w:t xml:space="preserve">These are the width of the sepals</w:t>
+            </w:r>
+          </w:p>
+        </w:tc>
+        <w:tc>
+          <w:tcPr/>
+          <w:p>
+            <w:pPr>
+              <w:pStyle w:val="Compact"/>
+              <w:jc w:val="center"/>
+            </w:pPr>
+            <w:r>
+              <w:t xml:space="preserve">3.40 (3.20 – 3.68)</w:t>
+            </w:r>
+          </w:p>
+        </w:tc>
+        <w:tc>
+          <w:tcPr/>
+          <w:p>
+            <w:pPr>
+              <w:pStyle w:val="Compact"/>
+              <w:jc w:val="center"/>
+            </w:pPr>
+            <w:r>
+              <w:t xml:space="preserve">3.00 (2.80 – 3.18)</w:t>
+            </w:r>
+          </w:p>
+        </w:tc>
+        <w:tc>
+          <w:tcPr/>
+          <w:p>
+            <w:pPr>
+              <w:pStyle w:val="Compact"/>
+              <w:jc w:val="center"/>
+            </w:pPr>
+            <w:r>
+              <w:t xml:space="preserve">2.80 (2.53 – 3.00)</w:t>
+            </w:r>
+          </w:p>
+        </w:tc>
+      </w:tr>
+      <w:tr>
+        <w:tc>
+          <w:tcPr/>
+          <w:p>
+            <w:pPr>
+              <w:pStyle w:val="Compact"/>
+              <w:jc w:val="left"/>
+            </w:pPr>
+            <w:r>
+              <w:t xml:space="preserve">These are the length of the sepals</w:t>
+            </w:r>
+          </w:p>
+        </w:tc>
+        <w:tc>
+          <w:tcPr/>
+          <w:p>
+            <w:pPr>
+              <w:pStyle w:val="Compact"/>
+              <w:jc w:val="center"/>
+            </w:pPr>
+            <w:r>
+              <w:t xml:space="preserve">5.00 (4.80 – 5.20)</w:t>
+            </w:r>
+          </w:p>
+        </w:tc>
+        <w:tc>
+          <w:tcPr/>
+          <w:p>
+            <w:pPr>
+              <w:pStyle w:val="Compact"/>
+              <w:jc w:val="center"/>
+            </w:pPr>
+            <w:r>
+              <w:t xml:space="preserve">6.50 (6.23 – 6.90)</w:t>
+            </w:r>
+          </w:p>
+        </w:tc>
+        <w:tc>
+          <w:tcPr/>
+          <w:p>
+            <w:pPr>
+              <w:pStyle w:val="Compact"/>
+              <w:jc w:val="center"/>
+            </w:pPr>
+            <w:r>
+              <w:t xml:space="preserve">5.90 (5.60 – 6.30)</w:t>
+            </w:r>
+          </w:p>
+        </w:tc>
+      </w:tr>
+      <w:tr>
+        <w:tc>
+          <w:tcPr/>
+          <w:p>
+            <w:pPr>
+              <w:pStyle w:val="Compact"/>
+              <w:jc w:val="left"/>
+            </w:pPr>
+            <w:r>
+              <w:t xml:space="preserve">This is a date column to illustrate transformations</w:t>
+            </w:r>
+          </w:p>
+        </w:tc>
+        <w:tc>
+          <w:tcPr/>
+          <w:p>
+            <w:pPr>
+              <w:pStyle w:val="Compact"/>
+              <w:jc w:val="center"/>
+            </w:pPr>
+            <w:r>
+              <w:t xml:space="preserve">2022-01-01 to 2022-02-19</w:t>
+            </w:r>
+          </w:p>
+        </w:tc>
+        <w:tc>
+          <w:tcPr/>
+          <w:p>
+            <w:pPr>
+              <w:pStyle w:val="Compact"/>
+              <w:jc w:val="center"/>
+            </w:pPr>
+            <w:r>
+              <w:t xml:space="preserve">2022-04-11 to 2022-05-30</w:t>
+            </w:r>
+          </w:p>
+        </w:tc>
+        <w:tc>
+          <w:tcPr/>
+          <w:p>
+            <w:pPr>
+              <w:pStyle w:val="Compact"/>
+              <w:jc w:val="center"/>
+            </w:pPr>
+            <w:r>
+              <w:t xml:space="preserve">2022-02-20 to 2022-04-10</w:t>
+            </w:r>
+          </w:p>
+        </w:tc>
+      </w:tr>
+      <w:tr>
+        <w:tc>
+          <w:tcPr/>
+          <w:p>
+            <w:pPr>
+              <w:pStyle w:val="Compact"/>
+              <w:jc w:val="left"/>
+            </w:pPr>
+            <w:r>
+              <w:rPr>
+                <w:vertAlign w:val="superscript"/>
+              </w:rPr>
+              <w:t xml:space="preserve">1</w:t>
+            </w:r>
+            <w:r>
+              <w:t xml:space="preserve"> </w:t>
+            </w:r>
+            <w:r>
+              <w:t xml:space="preserve">Median (IQR); Range</w:t>
+            </w:r>
+          </w:p>
+        </w:tc>
+        <w:tc>
+          <w:tcPr/>
+          <w:p>
+            <w:pPr>
+              <w:pStyle w:val="Compact"/>
+            </w:pPr>
+          </w:p>
+        </w:tc>
+        <w:tc>
+          <w:tcPr/>
+          <w:p>
+            <w:pPr>
+              <w:pStyle w:val="Compact"/>
+            </w:pPr>
+          </w:p>
+        </w:tc>
+        <w:tc>
+          <w:tcPr/>
+          <w:p>
+            <w:pPr>
+              <w:pStyle w:val="Compact"/>
+            </w:pPr>
+          </w:p>
+        </w:tc>
+      </w:tr>
+    </w:tbl>
+    <w:p>
+      <w:pPr>
+        <w:pStyle w:val="BodyText"/>
+      </w:pPr>
+      <w:r>
+        <w:t xml:space="preserve"> </w:t>
+      </w:r>
+      <w:r>
+        <w:br/>
+      </w:r>
+    </w:p>
+    <w:p>
+      <w:pPr>
+        <w:pStyle w:val="BodyText"/>
+      </w:pPr>
+      <w:r>
+        <w:t xml:space="preserve">You</w:t>
       </w:r>
       <w:r>
         <w:t xml:space="preserve"> </w:t>
       </w:r>
       <w:r>
-        <w:t xml:space="preserve">Computationally intensive stuff should be referenced externally.</w:t>
-      </w:r>
-    </w:p>
-    <w:bookmarkEnd w:id="25"/>
-    <w:bookmarkStart w:id="26" w:name="description-of-the-study"/>
-    <w:p>
-      <w:pPr>
-        <w:pStyle w:val="Heading2"/>
-      </w:pPr>
-      <w:r>
-        <w:t xml:space="preserve">Description of the study</w:t>
-      </w:r>
-    </w:p>
-    <w:p>
-      <w:pPr>
-        <w:pStyle w:val="FirstParagraph"/>
+        <w:rPr>
+          <w:iCs/>
+          <w:i/>
+        </w:rPr>
+        <w:t xml:space="preserve">will</w:t>
+      </w:r>
+      <w:r>
+        <w:t xml:space="preserve"> </w:t>
+      </w:r>
+      <w:r>
+        <w:t xml:space="preserve">face an issue where a package outputs a</w:t>
+      </w:r>
+      <w:r>
+        <w:t xml:space="preserve"> </w:t>
+      </w:r>
+      <w:r>
+        <w:t xml:space="preserve">“</w:t>
+      </w:r>
+      <w:r>
+        <w:t xml:space="preserve">marvellously formatted</w:t>
+      </w:r>
+      <w:r>
+        <w:t xml:space="preserve">”</w:t>
+      </w:r>
+      <w:r>
+        <w:t xml:space="preserve"> </w:t>
+      </w:r>
+      <w:r>
+        <w:t xml:space="preserve">html table which would be horrible for your use case. That is a promise, but don’t know how to handle it.</w:t>
+      </w:r>
+    </w:p>
+    <w:p>
+      <w:pPr>
+        <w:pStyle w:val="BodyText"/>
       </w:pPr>
       <w:r>
         <w:t xml:space="preserve"> </w:t>
@@ -431,12 +2456,429 @@
         <w:br/>
       </w:r>
     </w:p>
+    <w:tbl>
+      <w:tblPr>
+        <w:tblStyle w:val="Table"/>
+        <w:tblW w:type="pct" w:w="5000"/>
+        <w:tblLook w:firstRow="0" w:lastRow="0" w:firstColumn="0" w:lastColumn="0" w:noHBand="0" w:noVBand="0" w:val="0000"/>
+        <w:jc w:val="start"/>
+      </w:tblPr>
+      <w:tblGrid>
+        <w:gridCol w:w="1980"/>
+        <w:gridCol w:w="1980"/>
+        <w:gridCol w:w="1980"/>
+        <w:gridCol w:w="1980"/>
+      </w:tblGrid>
+      <w:tr>
+        <w:tc>
+          <w:tcPr/>
+          <w:p>
+            <w:pPr>
+              <w:pStyle w:val="Compact"/>
+              <w:jc w:val="center"/>
+            </w:pPr>
+            <w:r>
+              <w:t xml:space="preserve"> </w:t>
+            </w:r>
+          </w:p>
+        </w:tc>
+        <w:tc>
+          <w:tcPr>
+            <w:gridSpan w:val="3"/>
+          </w:tcPr>
+          <w:p>
+            <w:pPr>
+              <w:pStyle w:val="Compact"/>
+              <w:jc w:val="center"/>
+            </w:pPr>
+            <w:r>
+              <w:t xml:space="preserve">These are the width of</w:t>
+            </w:r>
+            <w:r>
+              <w:br/>
+            </w:r>
+            <w:r>
+              <w:t xml:space="preserve">the petals</w:t>
+            </w:r>
+          </w:p>
+        </w:tc>
+      </w:tr>
+      <w:tr>
+        <w:tc>
+          <w:tcPr/>
+          <w:p>
+            <w:pPr>
+              <w:pStyle w:val="Compact"/>
+              <w:jc w:val="center"/>
+            </w:pPr>
+            <w:r>
+              <w:t xml:space="preserve">Predictors</w:t>
+            </w:r>
+          </w:p>
+        </w:tc>
+        <w:tc>
+          <w:tcPr/>
+          <w:p>
+            <w:pPr>
+              <w:pStyle w:val="Compact"/>
+              <w:jc w:val="center"/>
+            </w:pPr>
+            <w:r>
+              <w:t xml:space="preserve">Estimates</w:t>
+            </w:r>
+          </w:p>
+        </w:tc>
+        <w:tc>
+          <w:tcPr/>
+          <w:p>
+            <w:pPr>
+              <w:pStyle w:val="Compact"/>
+              <w:jc w:val="center"/>
+            </w:pPr>
+            <w:r>
+              <w:t xml:space="preserve">CI</w:t>
+            </w:r>
+          </w:p>
+        </w:tc>
+        <w:tc>
+          <w:tcPr/>
+          <w:p>
+            <w:pPr>
+              <w:pStyle w:val="Compact"/>
+              <w:jc w:val="center"/>
+            </w:pPr>
+            <w:r>
+              <w:t xml:space="preserve">p</w:t>
+            </w:r>
+          </w:p>
+        </w:tc>
+      </w:tr>
+      <w:tr>
+        <w:tc>
+          <w:tcPr/>
+          <w:p>
+            <w:pPr>
+              <w:pStyle w:val="Compact"/>
+              <w:jc w:val="left"/>
+            </w:pPr>
+            <w:r>
+              <w:t xml:space="preserve">(Intercept)</w:t>
+            </w:r>
+          </w:p>
+        </w:tc>
+        <w:tc>
+          <w:tcPr/>
+          <w:p>
+            <w:pPr>
+              <w:pStyle w:val="Compact"/>
+              <w:jc w:val="left"/>
+            </w:pPr>
+            <w:r>
+              <w:t xml:space="preserve">-0.09</w:t>
+            </w:r>
+          </w:p>
+        </w:tc>
+        <w:tc>
+          <w:tcPr/>
+          <w:p>
+            <w:pPr>
+              <w:pStyle w:val="Compact"/>
+              <w:jc w:val="left"/>
+            </w:pPr>
+            <w:r>
+              <w:t xml:space="preserve">-0.20 – 0.02</w:t>
+            </w:r>
+          </w:p>
+        </w:tc>
+        <w:tc>
+          <w:tcPr/>
+          <w:p>
+            <w:pPr>
+              <w:pStyle w:val="Compact"/>
+              <w:jc w:val="left"/>
+            </w:pPr>
+            <w:r>
+              <w:t xml:space="preserve">0.109</w:t>
+            </w:r>
+          </w:p>
+        </w:tc>
+      </w:tr>
+      <w:tr>
+        <w:tc>
+          <w:tcPr/>
+          <w:p>
+            <w:pPr>
+              <w:pStyle w:val="Compact"/>
+              <w:jc w:val="left"/>
+            </w:pPr>
+            <w:r>
+              <w:t xml:space="preserve">Character representation</w:t>
+            </w:r>
+            <w:r>
+              <w:br/>
+            </w:r>
+            <w:r>
+              <w:t xml:space="preserve">of the species: Verginica</w:t>
+            </w:r>
+          </w:p>
+        </w:tc>
+        <w:tc>
+          <w:tcPr/>
+          <w:p>
+            <w:pPr>
+              <w:pStyle w:val="Compact"/>
+              <w:jc w:val="left"/>
+            </w:pPr>
+            <w:r>
+              <w:t xml:space="preserve">0.84</w:t>
+            </w:r>
+          </w:p>
+        </w:tc>
+        <w:tc>
+          <w:tcPr/>
+          <w:p>
+            <w:pPr>
+              <w:pStyle w:val="Compact"/>
+              <w:jc w:val="left"/>
+            </w:pPr>
+            <w:r>
+              <w:t xml:space="preserve">0.55 – 1.12</w:t>
+            </w:r>
+          </w:p>
+        </w:tc>
+        <w:tc>
+          <w:tcPr/>
+          <w:p>
+            <w:pPr>
+              <w:pStyle w:val="Compact"/>
+              <w:jc w:val="left"/>
+            </w:pPr>
+            <w:r>
+              <w:rPr>
+                <w:bCs/>
+                <w:b/>
+              </w:rPr>
+              <w:t xml:space="preserve">&lt;0.001</w:t>
+            </w:r>
+          </w:p>
+        </w:tc>
+      </w:tr>
+      <w:tr>
+        <w:tc>
+          <w:tcPr/>
+          <w:p>
+            <w:pPr>
+              <w:pStyle w:val="Compact"/>
+              <w:jc w:val="left"/>
+            </w:pPr>
+            <w:r>
+              <w:t xml:space="preserve">Character representation</w:t>
+            </w:r>
+            <w:r>
+              <w:br/>
+            </w:r>
+            <w:r>
+              <w:t xml:space="preserve">of the species:</w:t>
+            </w:r>
+            <w:r>
+              <w:br/>
+            </w:r>
+            <w:r>
+              <w:t xml:space="preserve">Versicolor</w:t>
+            </w:r>
+          </w:p>
+        </w:tc>
+        <w:tc>
+          <w:tcPr/>
+          <w:p>
+            <w:pPr>
+              <w:pStyle w:val="Compact"/>
+              <w:jc w:val="left"/>
+            </w:pPr>
+            <w:r>
+              <w:t xml:space="preserve">0.44</w:t>
+            </w:r>
+          </w:p>
+        </w:tc>
+        <w:tc>
+          <w:tcPr/>
+          <w:p>
+            <w:pPr>
+              <w:pStyle w:val="Compact"/>
+              <w:jc w:val="left"/>
+            </w:pPr>
+            <w:r>
+              <w:t xml:space="preserve">0.23 – 0.64</w:t>
+            </w:r>
+          </w:p>
+        </w:tc>
+        <w:tc>
+          <w:tcPr/>
+          <w:p>
+            <w:pPr>
+              <w:pStyle w:val="Compact"/>
+              <w:jc w:val="left"/>
+            </w:pPr>
+            <w:r>
+              <w:rPr>
+                <w:bCs/>
+                <w:b/>
+              </w:rPr>
+              <w:t xml:space="preserve">&lt;0.001</w:t>
+            </w:r>
+          </w:p>
+        </w:tc>
+      </w:tr>
+      <w:tr>
+        <w:tc>
+          <w:tcPr/>
+          <w:p>
+            <w:pPr>
+              <w:pStyle w:val="Compact"/>
+              <w:jc w:val="left"/>
+            </w:pPr>
+            <w:r>
+              <w:t xml:space="preserve">These are the length of</w:t>
+            </w:r>
+            <w:r>
+              <w:br/>
+            </w:r>
+            <w:r>
+              <w:t xml:space="preserve">the petals</w:t>
+            </w:r>
+          </w:p>
+        </w:tc>
+        <w:tc>
+          <w:tcPr/>
+          <w:p>
+            <w:pPr>
+              <w:pStyle w:val="Compact"/>
+              <w:jc w:val="left"/>
+            </w:pPr>
+            <w:r>
+              <w:t xml:space="preserve">0.23</w:t>
+            </w:r>
+          </w:p>
+        </w:tc>
+        <w:tc>
+          <w:tcPr/>
+          <w:p>
+            <w:pPr>
+              <w:pStyle w:val="Compact"/>
+              <w:jc w:val="left"/>
+            </w:pPr>
+            <w:r>
+              <w:t xml:space="preserve">0.16 – 0.30</w:t>
+            </w:r>
+          </w:p>
+        </w:tc>
+        <w:tc>
+          <w:tcPr/>
+          <w:p>
+            <w:pPr>
+              <w:pStyle w:val="Compact"/>
+              <w:jc w:val="left"/>
+            </w:pPr>
+            <w:r>
+              <w:rPr>
+                <w:bCs/>
+                <w:b/>
+              </w:rPr>
+              <w:t xml:space="preserve">&lt;0.001</w:t>
+            </w:r>
+          </w:p>
+        </w:tc>
+      </w:tr>
+      <w:tr>
+        <w:tc>
+          <w:tcPr/>
+          <w:p>
+            <w:pPr>
+              <w:pStyle w:val="Compact"/>
+              <w:jc w:val="left"/>
+            </w:pPr>
+            <w:r>
+              <w:t xml:space="preserve">Observations</w:t>
+            </w:r>
+          </w:p>
+        </w:tc>
+        <w:tc>
+          <w:tcPr>
+            <w:gridSpan w:val="3"/>
+          </w:tcPr>
+          <w:p>
+            <w:pPr>
+              <w:pStyle w:val="Compact"/>
+              <w:jc w:val="left"/>
+            </w:pPr>
+            <w:r>
+              <w:t xml:space="preserve">150</w:t>
+            </w:r>
+          </w:p>
+        </w:tc>
+      </w:tr>
+      <w:tr>
+        <w:tc>
+          <w:tcPr/>
+          <w:p>
+            <w:pPr>
+              <w:pStyle w:val="Compact"/>
+              <w:jc w:val="left"/>
+            </w:pPr>
+            <w:r>
+              <w:t xml:space="preserve">R</w:t>
+            </w:r>
+            <w:r>
+              <w:rPr>
+                <w:vertAlign w:val="superscript"/>
+              </w:rPr>
+              <w:t xml:space="preserve">2</w:t>
+            </w:r>
+            <w:r>
+              <w:t xml:space="preserve"> </w:t>
+            </w:r>
+            <w:r>
+              <w:t xml:space="preserve">/ R</w:t>
+            </w:r>
+            <w:r>
+              <w:rPr>
+                <w:vertAlign w:val="superscript"/>
+              </w:rPr>
+              <w:t xml:space="preserve">2</w:t>
+            </w:r>
+            <w:r>
+              <w:t xml:space="preserve"> </w:t>
+            </w:r>
+            <w:r>
+              <w:t xml:space="preserve">adjusted</w:t>
+            </w:r>
+          </w:p>
+        </w:tc>
+        <w:tc>
+          <w:tcPr>
+            <w:gridSpan w:val="3"/>
+          </w:tcPr>
+          <w:p>
+            <w:pPr>
+              <w:pStyle w:val="Compact"/>
+              <w:jc w:val="left"/>
+            </w:pPr>
+            <w:r>
+              <w:t xml:space="preserve">0.946 / 0.944</w:t>
+            </w:r>
+          </w:p>
+        </w:tc>
+      </w:tr>
+    </w:tbl>
     <w:p>
       <w:pPr>
         <w:pStyle w:val="BodyText"/>
       </w:pPr>
       <w:r>
-        <w:t xml:space="preserve">[…]</w:t>
+        <w:t xml:space="preserve"> </w:t>
+      </w:r>
+      <w:r>
+        <w:br/>
       </w:r>
     </w:p>
     <w:p>
@@ -444,38 +2886,102 @@
         <w:pStyle w:val="BodyText"/>
       </w:pPr>
       <w:r>
+        <w:t xml:space="preserve">Plots are nothing fancy.</w:t>
+      </w:r>
+    </w:p>
+    <w:p>
+      <w:pPr>
+        <w:pStyle w:val="BodyText"/>
+      </w:pPr>
+      <w:r>
         <w:t xml:space="preserve"> </w:t>
       </w:r>
-    </w:p>
-    <w:p>
-      <w:r>
-        <w:br w:type="page"/>
-      </w:r>
-    </w:p>
-    <w:bookmarkEnd w:id="26"/>
-    <w:bookmarkStart w:id="27" w:name="data-extraction"/>
-    <w:p>
-      <w:pPr>
-        <w:pStyle w:val="Heading2"/>
-      </w:pPr>
-      <w:r>
-        <w:t xml:space="preserve">Data extraction</w:t>
-      </w:r>
-    </w:p>
-    <w:p>
-      <w:pPr>
-        <w:pStyle w:val="FirstParagraph"/>
-      </w:pPr>
-      <w:r>
-        <w:t xml:space="preserve">     </w:t>
-      </w:r>
-    </w:p>
+      <w:r>
+        <w:br/>
+      </w:r>
+    </w:p>
+    <w:tbl>
+      <w:tblPr>
+        <w:tblStyle w:val="Table"/>
+        <w:tblW w:type="pct" w:w="5000"/>
+        <w:tblLook w:firstRow="0" w:lastRow="0" w:firstColumn="0" w:lastColumn="0" w:noHBand="0" w:noVBand="0" w:val="0000"/>
+        <w:jc w:val="start"/>
+      </w:tblPr>
+      <w:tblGrid>
+        <w:gridCol w:w="7920"/>
+      </w:tblGrid>
+      <w:tr>
+        <w:tc>
+          <w:tcPr/>
+          <w:p>
+            <w:pPr>
+              <w:jc w:val="center"/>
+            </w:pPr>
+            <w:r>
+              <w:drawing>
+                <wp:inline>
+                  <wp:extent cx="5504749" cy="3669832"/>
+                  <wp:effectExtent b="0" l="0" r="0" t="0"/>
+                  <wp:docPr descr="" title="" id="29" name="Picture"/>
+                  <a:graphic>
+                    <a:graphicData uri="http://schemas.openxmlformats.org/drawingml/2006/picture">
+                      <pic:pic>
+                        <pic:nvPicPr>
+                          <pic:cNvPr descr="report_files/figure-docx/unnamed-chunk-12-1.png" id="30" name="Picture"/>
+                          <pic:cNvPicPr>
+                            <a:picLocks noChangeArrowheads="1" noChangeAspect="1"/>
+                          </pic:cNvPicPr>
+                        </pic:nvPicPr>
+                        <pic:blipFill>
+                          <a:blip r:embed="rId28"/>
+                          <a:stretch>
+                            <a:fillRect/>
+                          </a:stretch>
+                        </pic:blipFill>
+                        <pic:spPr bwMode="auto">
+                          <a:xfrm>
+                            <a:off x="0" y="0"/>
+                            <a:ext cx="5504749" cy="3669832"/>
+                          </a:xfrm>
+                          <a:prstGeom prst="rect">
+                            <a:avLst/>
+                          </a:prstGeom>
+                          <a:noFill/>
+                          <a:ln w="9525">
+                            <a:noFill/>
+                            <a:headEnd/>
+                            <a:tailEnd/>
+                          </a:ln>
+                        </pic:spPr>
+                      </pic:pic>
+                    </a:graphicData>
+                  </a:graphic>
+                </wp:inline>
+              </w:drawing>
+            </w:r>
+          </w:p>
+          <w:p>
+            <w:pPr>
+              <w:jc w:val="center"/>
+            </w:pPr>
+            <w:pPr>
+              <w:jc w:val="start"/>
+              <w:spacing w:before="200"/>
+              <w:pStyle w:val="ImageCaption"/>
+            </w:pPr>
+          </w:p>
+        </w:tc>
+      </w:tr>
+    </w:tbl>
     <w:p>
       <w:pPr>
         <w:pStyle w:val="BodyText"/>
       </w:pPr>
       <w:r>
-        <w:t xml:space="preserve">[…]</w:t>
+        <w:t xml:space="preserve"> </w:t>
+      </w:r>
+      <w:r>
+        <w:br/>
       </w:r>
     </w:p>
     <w:p>
@@ -483,25 +2989,7 @@
         <w:pStyle w:val="BodyText"/>
       </w:pPr>
       <w:r>
-        <w:t xml:space="preserve">  </w:t>
-      </w:r>
-    </w:p>
-    <w:bookmarkEnd w:id="27"/>
-    <w:bookmarkStart w:id="28" w:name="missing-data"/>
-    <w:p>
-      <w:pPr>
-        <w:pStyle w:val="Heading2"/>
-      </w:pPr>
-      <w:r>
-        <w:t xml:space="preserve">Missing data</w:t>
-      </w:r>
-    </w:p>
-    <w:p>
-      <w:pPr>
-        <w:pStyle w:val="FirstParagraph"/>
-      </w:pPr>
-      <w:r>
-        <w:t xml:space="preserve">  </w:t>
+        <w:t xml:space="preserve">Text outputs; prints computationally intensive output loaded at the beginning.</w:t>
       </w:r>
     </w:p>
     <w:p>
@@ -509,78 +2997,10 @@
         <w:pStyle w:val="BodyText"/>
       </w:pPr>
       <w:r>
-        <w:t xml:space="preserve">[…]</w:t>
-      </w:r>
-    </w:p>
-    <w:p>
-      <w:r>
-        <w:br w:type="page"/>
-      </w:r>
-    </w:p>
-    <w:bookmarkEnd w:id="28"/>
-    <w:bookmarkStart w:id="30" w:name="quarto"/>
-    <w:p>
-      <w:pPr>
-        <w:pStyle w:val="Heading2"/>
-      </w:pPr>
-      <w:r>
-        <w:t xml:space="preserve">Quarto</w:t>
-      </w:r>
-    </w:p>
-    <w:p>
-      <w:pPr>
-        <w:pStyle w:val="FirstParagraph"/>
-      </w:pPr>
-      <w:r>
-        <w:t xml:space="preserve">Quarto enables you to weave together content and executable code into a finished document. To learn more about Quarto see</w:t>
-      </w:r>
-      <w:r>
-        <w:t xml:space="preserve"> </w:t>
-      </w:r>
-      <w:hyperlink r:id="rId29">
-        <w:r>
-          <w:rPr>
-            <w:rStyle w:val="Hyperlink"/>
-          </w:rPr>
-          <w:t xml:space="preserve">https://quarto.org</w:t>
-        </w:r>
-      </w:hyperlink>
-      <w:r>
-        <w:t xml:space="preserve">.</w:t>
-      </w:r>
-    </w:p>
-    <w:bookmarkEnd w:id="30"/>
-    <w:bookmarkStart w:id="31" w:name="running-code"/>
-    <w:p>
-      <w:pPr>
-        <w:pStyle w:val="Heading2"/>
-      </w:pPr>
-      <w:r>
-        <w:t xml:space="preserve">Running Code</w:t>
-      </w:r>
-    </w:p>
-    <w:p>
-      <w:pPr>
-        <w:pStyle w:val="FirstParagraph"/>
-      </w:pPr>
-      <w:r>
-        <w:t xml:space="preserve">When you click the</w:t>
-      </w:r>
-      <w:r>
-        <w:t xml:space="preserve"> </w:t>
-      </w:r>
-      <w:r>
-        <w:rPr>
-          <w:bCs/>
-          <w:b/>
-        </w:rPr>
-        <w:t xml:space="preserve">Render</w:t>
-      </w:r>
-      <w:r>
-        <w:t xml:space="preserve"> </w:t>
-      </w:r>
-      <w:r>
-        <w:t xml:space="preserve">button a document will be generated that includes both content and the output of embedded code. You can embed code like this:</w:t>
+        <w:t xml:space="preserve"> </w:t>
+      </w:r>
+      <w:r>
+        <w:br/>
       </w:r>
     </w:p>
     <w:p>
@@ -591,7 +3011,32 @@
         <w:rPr>
           <w:rStyle w:val="VerbatimChar"/>
         </w:rPr>
-        <w:t xml:space="preserve">[1] 2</w:t>
+        <w:t xml:space="preserve">3.14</w:t>
+      </w:r>
+    </w:p>
+    <w:p>
+      <w:r>
+        <w:br w:type="page"/>
+      </w:r>
+    </w:p>
+    <w:bookmarkEnd w:id="31"/>
+    <w:bookmarkEnd w:id="32"/>
+    <w:bookmarkStart w:id="45" w:name="remarks"/>
+    <w:p>
+      <w:pPr>
+        <w:pStyle w:val="Heading1"/>
+      </w:pPr>
+      <w:r>
+        <w:t xml:space="preserve">Remarks</w:t>
+      </w:r>
+    </w:p>
+    <w:bookmarkStart w:id="33" w:name="md5-checksum-of-the-database-used"/>
+    <w:p>
+      <w:pPr>
+        <w:pStyle w:val="Heading3"/>
+      </w:pPr>
+      <w:r>
+        <w:t xml:space="preserve">MD5 checksum of the database used</w:t>
       </w:r>
     </w:p>
     <w:p>
@@ -599,18 +3044,29 @@
         <w:pStyle w:val="FirstParagraph"/>
       </w:pPr>
       <w:r>
-        <w:t xml:space="preserve">You can add options to executable code like this</w:t>
-      </w:r>
-    </w:p>
-    <w:p>
-      <w:pPr>
-        <w:pStyle w:val="SourceCode"/>
-      </w:pPr>
-      <w:r>
-        <w:rPr>
-          <w:rStyle w:val="VerbatimChar"/>
-        </w:rPr>
-        <w:t xml:space="preserve">[1] 4</w:t>
+        <w:t xml:space="preserve">C:/OneDrive_DKM/-/Dinamikus Kiválóság Menedzsment - General/Stats_R/R/MartysCookbook/inst/extdata/Iris.xls</w:t>
+      </w:r>
+      <w:r>
+        <w:t xml:space="preserve"> </w:t>
+      </w:r>
+      <w:r>
+        <w:t xml:space="preserve">“</w:t>
+      </w:r>
+      <w:r>
+        <w:t xml:space="preserve">1ed4b9d5418675e017479de339aff352</w:t>
+      </w:r>
+      <w:r>
+        <w:t xml:space="preserve">”</w:t>
+      </w:r>
+    </w:p>
+    <w:bookmarkEnd w:id="33"/>
+    <w:bookmarkStart w:id="43" w:name="Xd975bbd78198dd947303929e724d8aa5809362a"/>
+    <w:p>
+      <w:pPr>
+        <w:pStyle w:val="Heading3"/>
+      </w:pPr>
+      <w:r>
+        <w:t xml:space="preserve">Other information regarding the document’s compilation</w:t>
       </w:r>
     </w:p>
     <w:p>
@@ -618,87 +3074,10 @@
         <w:pStyle w:val="FirstParagraph"/>
       </w:pPr>
       <w:r>
-        <w:t xml:space="preserve">The</w:t>
-      </w:r>
-      <w:r>
-        <w:t xml:space="preserve"> </w:t>
-      </w:r>
-      <w:r>
-        <w:rPr>
-          <w:rStyle w:val="VerbatimChar"/>
-        </w:rPr>
-        <w:t xml:space="preserve">echo: false</w:t>
-      </w:r>
-      <w:r>
-        <w:t xml:space="preserve"> </w:t>
-      </w:r>
-      <w:r>
-        <w:t xml:space="preserve">option disables the printing of code (only output is displayed).</w:t>
-      </w:r>
-    </w:p>
-    <w:p>
-      <w:r>
-        <w:br w:type="page"/>
-      </w:r>
-    </w:p>
-    <w:bookmarkEnd w:id="31"/>
-    <w:bookmarkStart w:id="44" w:name="remarks"/>
-    <w:p>
-      <w:pPr>
-        <w:pStyle w:val="Heading1"/>
-      </w:pPr>
-      <w:r>
-        <w:t xml:space="preserve">Remarks</w:t>
-      </w:r>
-    </w:p>
-    <w:bookmarkStart w:id="32" w:name="md5-checksum-of-the-database-used"/>
-    <w:p>
-      <w:pPr>
-        <w:pStyle w:val="Heading3"/>
-      </w:pPr>
-      <w:r>
-        <w:t xml:space="preserve">MD5 checksum of the database used</w:t>
-      </w:r>
-    </w:p>
-    <w:p>
-      <w:pPr>
-        <w:pStyle w:val="FirstParagraph"/>
-      </w:pPr>
-      <w:r>
-        <w:t xml:space="preserve">C:/OneDrive_DKM/-/Dinamikus Kiválóság Menedzsment - General/Stats_R/R/MartysCookbook/inst/extdata/Iris.xls</w:t>
-      </w:r>
-      <w:r>
-        <w:t xml:space="preserve"> </w:t>
-      </w:r>
-      <w:r>
-        <w:t xml:space="preserve">“</w:t>
-      </w:r>
-      <w:r>
-        <w:t xml:space="preserve">1ed4b9d5418675e017479de339aff352</w:t>
-      </w:r>
-      <w:r>
-        <w:t xml:space="preserve">”</w:t>
-      </w:r>
-    </w:p>
-    <w:bookmarkEnd w:id="32"/>
-    <w:bookmarkStart w:id="42" w:name="Xd975bbd78198dd947303929e724d8aa5809362a"/>
-    <w:p>
-      <w:pPr>
-        <w:pStyle w:val="Heading3"/>
-      </w:pPr>
-      <w:r>
-        <w:t xml:space="preserve">Other information regarding the document’s compilation</w:t>
-      </w:r>
-    </w:p>
-    <w:p>
-      <w:pPr>
-        <w:pStyle w:val="FirstParagraph"/>
-      </w:pPr>
-      <w:r>
         <w:t xml:space="preserve">Analyses were conducted using the R Statistical language (version 4.3.1; R Core Team, 2023) on Windows 10 x64 (build 19045), using the packages rmarkdown (version 2.25; Allaire J et al., 2023), lubridate (version 1.9.3; Grolemund G, Wickham H, 2011), gtsummary (version 1.7.2; Sjoberg D et al., 2021), ggplot2 (version 3.4.4; Wickham H, 2016), roxygen2 (version 7.2.3; Wickham H et al., 2022), dplyr (version 1.1.3; Wickham H et al., 2023), pagedown (version 0.20; Xie Y et al., 2022) and kableExtra (version 1.3.4.9000; Zhu H, 2023).</w:t>
       </w:r>
     </w:p>
-    <w:bookmarkStart w:id="41" w:name="references"/>
+    <w:bookmarkStart w:id="42" w:name="references"/>
     <w:p>
       <w:pPr>
         <w:pStyle w:val="Heading2"/>
@@ -734,7 +3113,7 @@
       <w:r>
         <w:t xml:space="preserve"> </w:t>
       </w:r>
-      <w:hyperlink r:id="rId33">
+      <w:hyperlink r:id="rId34">
         <w:r>
           <w:rPr>
             <w:rStyle w:val="Hyperlink"/>
@@ -798,7 +3177,7 @@
       <w:r>
         <w:t xml:space="preserve"> </w:t>
       </w:r>
-      <w:hyperlink r:id="rId34">
+      <w:hyperlink r:id="rId35">
         <w:r>
           <w:rPr>
             <w:rStyle w:val="Hyperlink"/>
@@ -837,7 +3216,7 @@
       <w:r>
         <w:t xml:space="preserve"> </w:t>
       </w:r>
-      <w:hyperlink r:id="rId35">
+      <w:hyperlink r:id="rId36">
         <w:r>
           <w:rPr>
             <w:rStyle w:val="Hyperlink"/>
@@ -901,7 +3280,7 @@
       <w:r>
         <w:t xml:space="preserve"> </w:t>
       </w:r>
-      <w:hyperlink r:id="rId36">
+      <w:hyperlink r:id="rId37">
         <w:r>
           <w:rPr>
             <w:rStyle w:val="Hyperlink"/>
@@ -940,7 +3319,7 @@
       <w:r>
         <w:t xml:space="preserve"> </w:t>
       </w:r>
-      <w:hyperlink r:id="rId37">
+      <w:hyperlink r:id="rId38">
         <w:r>
           <w:rPr>
             <w:rStyle w:val="Hyperlink"/>
@@ -979,7 +3358,7 @@
       <w:r>
         <w:t xml:space="preserve"> </w:t>
       </w:r>
-      <w:hyperlink r:id="rId38">
+      <w:hyperlink r:id="rId39">
         <w:r>
           <w:rPr>
             <w:rStyle w:val="Hyperlink"/>
@@ -1018,7 +3397,7 @@
       <w:r>
         <w:t xml:space="preserve"> </w:t>
       </w:r>
-      <w:hyperlink r:id="rId39">
+      <w:hyperlink r:id="rId40">
         <w:r>
           <w:rPr>
             <w:rStyle w:val="Hyperlink"/>
@@ -1057,7 +3436,7 @@
       <w:r>
         <w:t xml:space="preserve"> </w:t>
       </w:r>
-      <w:hyperlink r:id="rId40">
+      <w:hyperlink r:id="rId41">
         <w:r>
           <w:rPr>
             <w:rStyle w:val="Hyperlink"/>
@@ -1136,9 +3515,9 @@
         <w:t xml:space="preserve">. http://haozhu233.github.io/kableExtra/, https://github.com/haozhu233/kableExtra.</w:t>
       </w:r>
     </w:p>
-    <w:bookmarkEnd w:id="41"/>
     <w:bookmarkEnd w:id="42"/>
-    <w:bookmarkStart w:id="43" w:name="time-of-compilation"/>
+    <w:bookmarkEnd w:id="43"/>
+    <w:bookmarkStart w:id="44" w:name="time-of-compilation"/>
     <w:p>
       <w:pPr>
         <w:pStyle w:val="Heading3"/>
@@ -1152,24 +3531,17 @@
         <w:pStyle w:val="FirstParagraph"/>
       </w:pPr>
       <w:r>
-        <w:t xml:space="preserve">[1]</w:t>
-      </w:r>
-      <w:r>
-        <w:t xml:space="preserve"> </w:t>
-      </w:r>
-      <w:r>
-        <w:t xml:space="preserve">“</w:t>
-      </w:r>
-      <w:r>
-        <w:t xml:space="preserve">2023-11-26 17:19:33 CET</w:t>
-      </w:r>
-      <w:r>
-        <w:t xml:space="preserve">”</w:t>
-      </w:r>
-    </w:p>
-    <w:bookmarkEnd w:id="43"/>
+        <w:t xml:space="preserve">2023-11-27 12:34:51.570729</w:t>
+      </w:r>
+    </w:p>
     <w:bookmarkEnd w:id="44"/>
-    <w:sectPr/>
+    <w:bookmarkEnd w:id="45"/>
+    <w:sectPr>
+      <w:footerReference r:id="rId9" w:type="default"/>
+      <w:pgSz w:h="15840" w:w="12240"/>
+      <w:pgMar w:bottom="1440" w:footer="720" w:gutter="0" w:header="720" w:left="1440" w:right="1440" w:top="1440"/>
+      <w:cols w:space="720"/>
+    </w:sectPr>
   </w:body>
 </w:document>
 </file>
@@ -1178,6 +3550,58 @@
 <w:comments xmlns:w="http://schemas.openxmlformats.org/wordprocessingml/2006/main" xmlns:m="http://schemas.openxmlformats.org/officeDocument/2006/math" xmlns:r="http://schemas.openxmlformats.org/officeDocument/2006/relationships" xmlns:o="urn:schemas-microsoft-com:office:office" xmlns:v="urn:schemas-microsoft-com:vml" xmlns:w10="urn:schemas-microsoft-com:office:word" xmlns:a="http://schemas.openxmlformats.org/drawingml/2006/main" xmlns:pic="http://schemas.openxmlformats.org/drawingml/2006/picture" xmlns:wp="http://schemas.openxmlformats.org/drawingml/2006/wordprocessingDrawing"/>
 </file>
 
+<file path=word/footer1.xml><?xml version="1.0" encoding="utf-8"?>
+<w:ftr xmlns:wpc="http://schemas.microsoft.com/office/word/2010/wordprocessingCanvas" xmlns:cx="http://schemas.microsoft.com/office/drawing/2014/chartex" xmlns:cx1="http://schemas.microsoft.com/office/drawing/2015/9/8/chartex" xmlns:cx2="http://schemas.microsoft.com/office/drawing/2015/10/21/chartex" xmlns:cx3="http://schemas.microsoft.com/office/drawing/2016/5/9/chartex" xmlns:cx4="http://schemas.microsoft.com/office/drawing/2016/5/10/chartex" xmlns:cx5="http://schemas.microsoft.com/office/drawing/2016/5/11/chartex" xmlns:cx6="http://schemas.microsoft.com/office/drawing/2016/5/12/chartex" xmlns:cx7="http://schemas.microsoft.com/office/drawing/2016/5/13/chartex" xmlns:cx8="http://schemas.microsoft.com/office/drawing/2016/5/14/chartex" xmlns:mc="http://schemas.openxmlformats.org/markup-compatibility/2006" xmlns:aink="http://schemas.microsoft.com/office/drawing/2016/ink" xmlns:am3d="http://schemas.microsoft.com/office/drawing/2017/model3d" xmlns:o="urn:schemas-microsoft-com:office:office" xmlns:oel="http://schemas.microsoft.com/office/2019/extlst" xmlns:r="http://schemas.openxmlformats.org/officeDocument/2006/relationships" xmlns:m="http://schemas.openxmlformats.org/officeDocument/2006/math" xmlns:v="urn:schemas-microsoft-com:vml" xmlns:wp14="http://schemas.microsoft.com/office/word/2010/wordprocessingDrawing" xmlns:wp="http://schemas.openxmlformats.org/drawingml/2006/wordprocessingDrawing" xmlns:w10="urn:schemas-microsoft-com:office:word" xmlns:w="http://schemas.openxmlformats.org/wordprocessingml/2006/main" xmlns:w14="http://schemas.microsoft.com/office/word/2010/wordml" xmlns:w15="http://schemas.microsoft.com/office/word/2012/wordml" xmlns:w16cex="http://schemas.microsoft.com/office/word/2018/wordml/cex" xmlns:w16cid="http://schemas.microsoft.com/office/word/2016/wordml/cid" xmlns:w16="http://schemas.microsoft.com/office/word/2018/wordml" xmlns:w16sdtdh="http://schemas.microsoft.com/office/word/2020/wordml/sdtdatahash" xmlns:w16se="http://schemas.microsoft.com/office/word/2015/wordml/symex" xmlns:wpg="http://schemas.microsoft.com/office/word/2010/wordprocessingGroup" xmlns:wpi="http://schemas.microsoft.com/office/word/2010/wordprocessingInk" xmlns:wne="http://schemas.microsoft.com/office/word/2006/wordml" xmlns:wps="http://schemas.microsoft.com/office/word/2010/wordprocessingShape" mc:Ignorable="w14 w15 w16se w16cid w16 w16cex w16sdtdh wp14">
+  <w:sdt>
+    <w:sdtPr>
+      <w:id w:val="-1546284900"/>
+      <w:docPartObj>
+        <w:docPartGallery w:val="Page Numbers (Bottom of Page)"/>
+        <w:docPartUnique/>
+      </w:docPartObj>
+    </w:sdtPr>
+    <w:sdtEndPr>
+      <w:rPr>
+        <w:noProof/>
+      </w:rPr>
+    </w:sdtEndPr>
+    <w:sdtContent>
+      <w:p>
+        <w:pPr>
+          <w:pStyle w:val="Footer"/>
+        </w:pPr>
+        <w:r>
+          <w:fldChar w:fldCharType="begin"/>
+        </w:r>
+        <w:r>
+          <w:instrText xml:space="preserve"> PAGE   \* MERGEFORMAT </w:instrText>
+        </w:r>
+        <w:r>
+          <w:fldChar w:fldCharType="separate"/>
+        </w:r>
+        <w:r>
+          <w:rPr>
+            <w:noProof/>
+          </w:rPr>
+          <w:t>2</w:t>
+        </w:r>
+        <w:r>
+          <w:rPr>
+            <w:noProof/>
+          </w:rPr>
+          <w:fldChar w:fldCharType="end"/>
+        </w:r>
+      </w:p>
+    </w:sdtContent>
+  </w:sdt>
+  <w:p>
+    <w:pPr>
+      <w:pStyle w:val="Footer"/>
+    </w:pPr>
+  </w:p>
+</w:ftr>
+</file>
+
 <file path=word/footnotes.xml><?xml version="1.0" encoding="utf-8"?>
 <w:footnotes xmlns:w="http://schemas.openxmlformats.org/wordprocessingml/2006/main" xmlns:m="http://schemas.openxmlformats.org/officeDocument/2006/math" xmlns:r="http://schemas.openxmlformats.org/officeDocument/2006/relationships" xmlns:o="urn:schemas-microsoft-com:office:office" xmlns:v="urn:schemas-microsoft-com:vml" xmlns:w10="urn:schemas-microsoft-com:office:word" xmlns:a="http://schemas.openxmlformats.org/drawingml/2006/main" xmlns:pic="http://schemas.openxmlformats.org/drawingml/2006/picture" xmlns:wp="http://schemas.openxmlformats.org/drawingml/2006/wordprocessingDrawing">
   <w:footnote w:type="continuationSeparator" w:id="0">
@@ -1198,7 +3622,84 @@
 </file>
 
 <file path=word/numbering.xml><?xml version="1.0" encoding="utf-8"?>
-<w:numbering xmlns:w="http://schemas.openxmlformats.org/wordprocessingml/2006/main">
+<w:numbering xmlns:aink="http://schemas.microsoft.com/office/drawing/2016/ink" xmlns:am3d="http://schemas.microsoft.com/office/drawing/2017/model3d" xmlns:cx="http://schemas.microsoft.com/office/drawing/2014/chartex" xmlns:cx1="http://schemas.microsoft.com/office/drawing/2015/9/8/chartex" xmlns:cx2="http://schemas.microsoft.com/office/drawing/2015/10/21/chartex" xmlns:cx3="http://schemas.microsoft.com/office/drawing/2016/5/9/chartex" xmlns:cx4="http://schemas.microsoft.com/office/drawing/2016/5/10/chartex" xmlns:cx5="http://schemas.microsoft.com/office/drawing/2016/5/11/chartex" xmlns:cx6="http://schemas.microsoft.com/office/drawing/2016/5/12/chartex" xmlns:cx7="http://schemas.microsoft.com/office/drawing/2016/5/13/chartex" xmlns:cx8="http://schemas.microsoft.com/office/drawing/2016/5/14/chartex" xmlns:m="http://schemas.openxmlformats.org/officeDocument/2006/math" xmlns:mc="http://schemas.openxmlformats.org/markup-compatibility/2006" xmlns:o="urn:schemas-microsoft-com:office:office" xmlns:oel="http://schemas.microsoft.com/office/2019/extlst" xmlns:r="http://schemas.openxmlformats.org/officeDocument/2006/relationships" xmlns:v="urn:schemas-microsoft-com:vml" xmlns:w="http://schemas.openxmlformats.org/wordprocessingml/2006/main" xmlns:w10="urn:schemas-microsoft-com:office:word" xmlns:w14="http://schemas.microsoft.com/office/word/2010/wordml" xmlns:w15="http://schemas.microsoft.com/office/word/2012/wordml" xmlns:w16="http://schemas.microsoft.com/office/word/2018/wordml" xmlns:w16cex="http://schemas.microsoft.com/office/word/2018/wordml/cex" xmlns:w16cid="http://schemas.microsoft.com/office/word/2016/wordml/cid" xmlns:w16sdtdh="http://schemas.microsoft.com/office/word/2020/wordml/sdtdatahash" xmlns:w16se="http://schemas.microsoft.com/office/word/2015/wordml/symex" xmlns:wne="http://schemas.microsoft.com/office/word/2006/wordml" xmlns:wp="http://schemas.openxmlformats.org/drawingml/2006/wordprocessingDrawing" xmlns:wp14="http://schemas.microsoft.com/office/word/2010/wordprocessingDrawing" xmlns:wpc="http://schemas.microsoft.com/office/word/2010/wordprocessingCanvas" xmlns:wpg="http://schemas.microsoft.com/office/word/2010/wordprocessingGroup" xmlns:wpi="http://schemas.microsoft.com/office/word/2010/wordprocessingInk" xmlns:wps="http://schemas.microsoft.com/office/word/2010/wordprocessingShape" mc:Ignorable="w14 w15 w16se w16cid w16 w16cex w16sdtdh wp14">
+  <w:abstractNum w15:restartNumberingAfterBreak="0" w:abstractNumId="0">
+    <w:nsid w:val="0000A990"/>
+    <w:multiLevelType w:val="multilevel"/>
+    <w:tmpl w:val="9CB67690"/>
+    <w:lvl w:ilvl="0">
+      <w:numFmt w:val="bullet"/>
+      <w:lvlText w:val=" "/>
+      <w:lvlJc w:val="left"/>
+      <w:pPr>
+        <w:ind w:hanging="480" w:left="720"/>
+      </w:pPr>
+    </w:lvl>
+    <w:lvl w:ilvl="1">
+      <w:numFmt w:val="bullet"/>
+      <w:lvlText w:val=" "/>
+      <w:lvlJc w:val="left"/>
+      <w:pPr>
+        <w:ind w:hanging="480" w:left="1440"/>
+      </w:pPr>
+    </w:lvl>
+    <w:lvl w:ilvl="2">
+      <w:numFmt w:val="bullet"/>
+      <w:lvlText w:val=" "/>
+      <w:lvlJc w:val="left"/>
+      <w:pPr>
+        <w:ind w:hanging="480" w:left="2160"/>
+      </w:pPr>
+    </w:lvl>
+    <w:lvl w:ilvl="3">
+      <w:numFmt w:val="bullet"/>
+      <w:lvlText w:val=" "/>
+      <w:lvlJc w:val="left"/>
+      <w:pPr>
+        <w:ind w:hanging="480" w:left="2880"/>
+      </w:pPr>
+    </w:lvl>
+    <w:lvl w:ilvl="4">
+      <w:numFmt w:val="bullet"/>
+      <w:lvlText w:val=" "/>
+      <w:lvlJc w:val="left"/>
+      <w:pPr>
+        <w:ind w:hanging="480" w:left="3600"/>
+      </w:pPr>
+    </w:lvl>
+    <w:lvl w:ilvl="5">
+      <w:numFmt w:val="bullet"/>
+      <w:lvlText w:val=" "/>
+      <w:lvlJc w:val="left"/>
+      <w:pPr>
+        <w:ind w:hanging="480" w:left="4320"/>
+      </w:pPr>
+    </w:lvl>
+    <w:lvl w:ilvl="6">
+      <w:numFmt w:val="bullet"/>
+      <w:lvlText w:val=" "/>
+      <w:lvlJc w:val="left"/>
+      <w:pPr>
+        <w:ind w:hanging="480" w:left="5040"/>
+      </w:pPr>
+    </w:lvl>
+    <w:lvl w:ilvl="7">
+      <w:numFmt w:val="bullet"/>
+      <w:lvlText w:val=" "/>
+      <w:lvlJc w:val="left"/>
+      <w:pPr>
+        <w:ind w:hanging="480" w:left="5760"/>
+      </w:pPr>
+    </w:lvl>
+    <w:lvl w:ilvl="8">
+      <w:numFmt w:val="bullet"/>
+      <w:lvlText w:val=" "/>
+      <w:lvlJc w:val="left"/>
+      <w:pPr>
+        <w:ind w:hanging="480" w:left="6480"/>
+      </w:pPr>
+    </w:lvl>
+  </w:abstractNum>
   <w:abstractNum w:abstractNumId="990">
     <w:nsid w:val="A990"/>
     <w:multiLevelType w:val="multilevel"/>
@@ -1351,6 +3852,9 @@
       </w:pPr>
     </w:lvl>
   </w:abstractNum>
+  <w:num w16cid:durableId="258299420" w:numId="1">
+    <w:abstractNumId w:val="0"/>
+  </w:num>
   <w:num w:numId="1000">
     <w:abstractNumId w:val="990"/>
   </w:num>
@@ -1367,7 +3871,7 @@
 </file>
 
 <file path=word/styles.xml><?xml version="1.0" encoding="utf-8"?>
-<w:styles xmlns:r="http://schemas.openxmlformats.org/officeDocument/2006/relationships" xmlns:w="http://schemas.openxmlformats.org/wordprocessingml/2006/main">
+<w:styles xmlns:mc="http://schemas.openxmlformats.org/markup-compatibility/2006" xmlns:r="http://schemas.openxmlformats.org/officeDocument/2006/relationships" xmlns:w="http://schemas.openxmlformats.org/wordprocessingml/2006/main" xmlns:w14="http://schemas.microsoft.com/office/word/2010/wordml" xmlns:w15="http://schemas.microsoft.com/office/word/2012/wordml" xmlns:w16="http://schemas.microsoft.com/office/word/2018/wordml" xmlns:w16cex="http://schemas.microsoft.com/office/word/2018/wordml/cex" xmlns:w16cid="http://schemas.microsoft.com/office/word/2016/wordml/cid" xmlns:w16sdtdh="http://schemas.microsoft.com/office/word/2020/wordml/sdtdatahash" xmlns:w16se="http://schemas.microsoft.com/office/word/2015/wordml/symex" mc:Ignorable="w14 w15 w16se w16cid w16 w16cex w16sdtdh">
   <w:docDefaults>
     <w:rPrDefault>
       <w:rPr>
@@ -1383,119 +3887,265 @@
       </w:pPr>
     </w:pPrDefault>
   </w:docDefaults>
-  <w:latentStyles w:count="276" w:defLockedState="0" w:defQFormat="0" w:defSemiHidden="0" w:defUIPriority="0" w:defUnhideWhenUsed="0"/>
+  <w:latentStyles w:count="376" w:defLockedState="0" w:defQFormat="0" w:defSemiHidden="0" w:defUIPriority="0" w:defUnhideWhenUsed="0">
+    <w:lsdException w:name="toc 1" w:uiPriority="39"/>
+    <w:lsdException w:name="toc 2" w:uiPriority="39"/>
+    <w:lsdException w:name="footer" w:uiPriority="99"/>
+    <w:lsdException w:name="Hyperlink" w:uiPriority="99"/>
+    <w:lsdException w:name="Normal Table" w:semiHidden="1" w:unhideWhenUsed="1"/>
+    <w:lsdException w:name="Table Simple 1" w:semiHidden="1" w:unhideWhenUsed="1"/>
+    <w:lsdException w:name="Table Simple 2" w:semiHidden="1" w:unhideWhenUsed="1"/>
+    <w:lsdException w:name="Table Simple 3" w:semiHidden="1" w:unhideWhenUsed="1"/>
+    <w:lsdException w:name="Table Classic 1" w:semiHidden="1" w:unhideWhenUsed="1"/>
+    <w:lsdException w:name="Table Classic 2" w:semiHidden="1" w:unhideWhenUsed="1"/>
+    <w:lsdException w:name="Table Classic 3" w:semiHidden="1" w:unhideWhenUsed="1"/>
+    <w:lsdException w:name="Table Classic 4" w:semiHidden="1" w:unhideWhenUsed="1"/>
+    <w:lsdException w:name="Table Colorful 1" w:semiHidden="1" w:unhideWhenUsed="1"/>
+    <w:lsdException w:name="Table Colorful 2" w:semiHidden="1" w:unhideWhenUsed="1"/>
+    <w:lsdException w:name="Table Colorful 3" w:semiHidden="1" w:unhideWhenUsed="1"/>
+    <w:lsdException w:name="Table Columns 1" w:semiHidden="1" w:unhideWhenUsed="1"/>
+    <w:lsdException w:name="Table Columns 2" w:semiHidden="1" w:unhideWhenUsed="1"/>
+    <w:lsdException w:name="Table Columns 3" w:semiHidden="1" w:unhideWhenUsed="1"/>
+    <w:lsdException w:name="Table Columns 4" w:semiHidden="1" w:unhideWhenUsed="1"/>
+    <w:lsdException w:name="Table Columns 5" w:semiHidden="1" w:unhideWhenUsed="1"/>
+    <w:lsdException w:name="Table Grid 1" w:semiHidden="1" w:unhideWhenUsed="1"/>
+    <w:lsdException w:name="Table Grid 2" w:semiHidden="1" w:unhideWhenUsed="1"/>
+    <w:lsdException w:name="Table Grid 3" w:semiHidden="1" w:unhideWhenUsed="1"/>
+    <w:lsdException w:name="Table Grid 4" w:semiHidden="1" w:unhideWhenUsed="1"/>
+    <w:lsdException w:name="Table Grid 5" w:semiHidden="1" w:unhideWhenUsed="1"/>
+    <w:lsdException w:name="Table Grid 6" w:semiHidden="1" w:unhideWhenUsed="1"/>
+    <w:lsdException w:name="Table Grid 7" w:semiHidden="1" w:unhideWhenUsed="1"/>
+    <w:lsdException w:name="Table Grid 8" w:semiHidden="1" w:unhideWhenUsed="1"/>
+    <w:lsdException w:name="Table List 1" w:semiHidden="1" w:unhideWhenUsed="1"/>
+    <w:lsdException w:name="Table List 2" w:semiHidden="1" w:unhideWhenUsed="1"/>
+    <w:lsdException w:name="Table List 3" w:semiHidden="1" w:unhideWhenUsed="1"/>
+    <w:lsdException w:name="Table List 4" w:semiHidden="1" w:unhideWhenUsed="1"/>
+    <w:lsdException w:name="Table List 5" w:semiHidden="1" w:unhideWhenUsed="1"/>
+    <w:lsdException w:name="Table List 6" w:semiHidden="1" w:unhideWhenUsed="1"/>
+    <w:lsdException w:name="Table List 7" w:semiHidden="1" w:unhideWhenUsed="1"/>
+    <w:lsdException w:name="Table List 8" w:semiHidden="1" w:unhideWhenUsed="1"/>
+    <w:lsdException w:name="Table 3D effects 1" w:semiHidden="1" w:unhideWhenUsed="1"/>
+    <w:lsdException w:name="Table 3D effects 2" w:semiHidden="1" w:unhideWhenUsed="1"/>
+    <w:lsdException w:name="Table 3D effects 3" w:semiHidden="1" w:unhideWhenUsed="1"/>
+    <w:lsdException w:name="Table Contemporary" w:semiHidden="1" w:unhideWhenUsed="1"/>
+    <w:lsdException w:name="Table Elegant" w:semiHidden="1" w:unhideWhenUsed="1"/>
+    <w:lsdException w:name="Table Professional" w:semiHidden="1" w:unhideWhenUsed="1"/>
+    <w:lsdException w:name="Table Subtle 1" w:semiHidden="1" w:unhideWhenUsed="1"/>
+    <w:lsdException w:name="Table Subtle 2" w:semiHidden="1" w:unhideWhenUsed="1"/>
+    <w:lsdException w:name="Table Web 1" w:semiHidden="1" w:unhideWhenUsed="1"/>
+    <w:lsdException w:name="Table Web 2" w:semiHidden="1" w:unhideWhenUsed="1"/>
+    <w:lsdException w:name="Table Web 3" w:semiHidden="1" w:unhideWhenUsed="1"/>
+    <w:lsdException w:name="Table Theme" w:semiHidden="1" w:unhideWhenUsed="1"/>
+    <w:lsdException w:name="Light Shading"/>
+    <w:lsdException w:name="Light List"/>
+    <w:lsdException w:name="Light Grid"/>
+    <w:lsdException w:name="Medium Shading 1"/>
+    <w:lsdException w:name="Medium Shading 2"/>
+    <w:lsdException w:name="Medium List 1"/>
+    <w:lsdException w:name="Medium List 2"/>
+    <w:lsdException w:name="Medium Grid 1"/>
+    <w:lsdException w:name="Medium Grid 2"/>
+    <w:lsdException w:name="Medium Grid 3"/>
+    <w:lsdException w:name="Dark List"/>
+    <w:lsdException w:name="Colorful Shading"/>
+    <w:lsdException w:name="Colorful List"/>
+    <w:lsdException w:name="Colorful Grid"/>
+    <w:lsdException w:name="Light Shading Accent 1"/>
+    <w:lsdException w:name="Light List Accent 1"/>
+    <w:lsdException w:name="Light Grid Accent 1"/>
+    <w:lsdException w:name="Medium Shading 1 Accent 1"/>
+    <w:lsdException w:name="Medium Shading 2 Accent 1"/>
+    <w:lsdException w:name="Medium List 1 Accent 1"/>
+    <w:lsdException w:name="Medium List 2 Accent 1"/>
+    <w:lsdException w:name="Medium Grid 1 Accent 1"/>
+    <w:lsdException w:name="Medium Grid 2 Accent 1"/>
+    <w:lsdException w:name="Medium Grid 3 Accent 1"/>
+    <w:lsdException w:name="Dark List Accent 1"/>
+    <w:lsdException w:name="Colorful Shading Accent 1"/>
+    <w:lsdException w:name="Colorful List Accent 1"/>
+    <w:lsdException w:name="Colorful Grid Accent 1"/>
+    <w:lsdException w:name="Light Shading Accent 2"/>
+    <w:lsdException w:name="Light List Accent 2"/>
+    <w:lsdException w:name="Light Grid Accent 2"/>
+    <w:lsdException w:name="Medium Shading 1 Accent 2"/>
+    <w:lsdException w:name="Medium Shading 2 Accent 2"/>
+    <w:lsdException w:name="Medium List 1 Accent 2"/>
+    <w:lsdException w:name="Medium List 2 Accent 2"/>
+    <w:lsdException w:name="Medium Grid 1 Accent 2"/>
+    <w:lsdException w:name="Medium Grid 2 Accent 2"/>
+    <w:lsdException w:name="Medium Grid 3 Accent 2"/>
+    <w:lsdException w:name="Dark List Accent 2"/>
+    <w:lsdException w:name="Colorful Shading Accent 2"/>
+    <w:lsdException w:name="Colorful List Accent 2"/>
+    <w:lsdException w:name="Colorful Grid Accent 2"/>
+    <w:lsdException w:name="Light Shading Accent 3"/>
+    <w:lsdException w:name="Light List Accent 3"/>
+    <w:lsdException w:name="Light Grid Accent 3"/>
+    <w:lsdException w:name="Medium Shading 1 Accent 3"/>
+    <w:lsdException w:name="Medium Shading 2 Accent 3"/>
+    <w:lsdException w:name="Medium List 1 Accent 3"/>
+    <w:lsdException w:name="Medium List 2 Accent 3"/>
+    <w:lsdException w:name="Medium Grid 1 Accent 3"/>
+    <w:lsdException w:name="Medium Grid 2 Accent 3"/>
+    <w:lsdException w:name="Medium Grid 3 Accent 3"/>
+    <w:lsdException w:name="Dark List Accent 3"/>
+    <w:lsdException w:name="Colorful Shading Accent 3"/>
+    <w:lsdException w:name="Colorful List Accent 3"/>
+    <w:lsdException w:name="Colorful Grid Accent 3"/>
+    <w:lsdException w:name="Light Shading Accent 4"/>
+    <w:lsdException w:name="Light List Accent 4"/>
+    <w:lsdException w:name="Light Grid Accent 4"/>
+    <w:lsdException w:name="Medium Shading 1 Accent 4"/>
+    <w:lsdException w:name="Medium Shading 2 Accent 4"/>
+    <w:lsdException w:name="Medium List 1 Accent 4"/>
+    <w:lsdException w:name="Medium List 2 Accent 4"/>
+    <w:lsdException w:name="Medium Grid 1 Accent 4"/>
+    <w:lsdException w:name="Medium Grid 2 Accent 4"/>
+    <w:lsdException w:name="Medium Grid 3 Accent 4"/>
+    <w:lsdException w:name="Dark List Accent 4"/>
+    <w:lsdException w:name="Colorful Shading Accent 4"/>
+    <w:lsdException w:name="Colorful List Accent 4"/>
+    <w:lsdException w:name="Colorful Grid Accent 4"/>
+    <w:lsdException w:name="Light Shading Accent 5"/>
+    <w:lsdException w:name="Light List Accent 5"/>
+    <w:lsdException w:name="Light Grid Accent 5"/>
+    <w:lsdException w:name="Medium Shading 1 Accent 5"/>
+    <w:lsdException w:name="Medium Shading 2 Accent 5"/>
+    <w:lsdException w:name="Medium List 1 Accent 5"/>
+    <w:lsdException w:name="Medium List 2 Accent 5"/>
+    <w:lsdException w:name="Medium Grid 1 Accent 5"/>
+    <w:lsdException w:name="Medium Grid 2 Accent 5"/>
+    <w:lsdException w:name="Medium Grid 3 Accent 5"/>
+    <w:lsdException w:name="Dark List Accent 5"/>
+    <w:lsdException w:name="Colorful Shading Accent 5"/>
+    <w:lsdException w:name="Colorful List Accent 5"/>
+    <w:lsdException w:name="Colorful Grid Accent 5"/>
+    <w:lsdException w:name="Light Shading Accent 6"/>
+    <w:lsdException w:name="Light List Accent 6"/>
+    <w:lsdException w:name="Light Grid Accent 6"/>
+    <w:lsdException w:name="Medium Shading 1 Accent 6"/>
+    <w:lsdException w:name="Medium Shading 2 Accent 6"/>
+    <w:lsdException w:name="Medium List 1 Accent 6"/>
+    <w:lsdException w:name="Medium List 2 Accent 6"/>
+    <w:lsdException w:name="Medium Grid 1 Accent 6"/>
+    <w:lsdException w:name="Medium Grid 2 Accent 6"/>
+    <w:lsdException w:name="Medium Grid 3 Accent 6"/>
+    <w:lsdException w:name="Dark List Accent 6"/>
+    <w:lsdException w:name="Colorful Shading Accent 6"/>
+    <w:lsdException w:name="Colorful List Accent 6"/>
+    <w:lsdException w:name="Colorful Grid Accent 6"/>
+    <w:lsdException w:name="Grid Table 4" w:uiPriority="49"/>
+    <w:lsdException w:name="Grid Table 5 Dark" w:uiPriority="50"/>
+    <w:lsdException w:name="Grid Table 6 Colorful" w:uiPriority="51"/>
+    <w:lsdException w:name="Grid Table 7 Colorful" w:uiPriority="52"/>
+    <w:lsdException w:name="Grid Table 1 Light Accent 1" w:uiPriority="46"/>
+    <w:lsdException w:name="Grid Table 2 Accent 1" w:uiPriority="47"/>
+    <w:lsdException w:name="Grid Table 3 Accent 1" w:uiPriority="48"/>
+    <w:lsdException w:name="Grid Table 4 Accent 1" w:uiPriority="49"/>
+    <w:lsdException w:name="Grid Table 5 Dark Accent 1" w:uiPriority="50"/>
+    <w:lsdException w:name="Grid Table 6 Colorful Accent 1" w:uiPriority="51"/>
+    <w:lsdException w:name="Grid Table 7 Colorful Accent 1" w:uiPriority="52"/>
+    <w:lsdException w:name="Grid Table 1 Light Accent 2" w:uiPriority="46"/>
+    <w:lsdException w:name="Grid Table 2 Accent 2" w:uiPriority="47"/>
+    <w:lsdException w:name="Grid Table 3 Accent 2" w:uiPriority="48"/>
+    <w:lsdException w:name="Grid Table 4 Accent 2" w:uiPriority="49"/>
+    <w:lsdException w:name="Grid Table 5 Dark Accent 2" w:uiPriority="50"/>
+    <w:lsdException w:name="Grid Table 6 Colorful Accent 2" w:uiPriority="51"/>
+    <w:lsdException w:name="Grid Table 7 Colorful Accent 2" w:uiPriority="52"/>
+    <w:lsdException w:name="Grid Table 1 Light Accent 3" w:uiPriority="46"/>
+    <w:lsdException w:name="Grid Table 2 Accent 3" w:uiPriority="47"/>
+    <w:lsdException w:name="Grid Table 3 Accent 3" w:uiPriority="48"/>
+    <w:lsdException w:name="Grid Table 4 Accent 3" w:uiPriority="49"/>
+    <w:lsdException w:name="Grid Table 5 Dark Accent 3" w:uiPriority="50"/>
+    <w:lsdException w:name="Grid Table 6 Colorful Accent 3" w:uiPriority="51"/>
+    <w:lsdException w:name="Grid Table 7 Colorful Accent 3" w:uiPriority="52"/>
+    <w:lsdException w:name="Grid Table 1 Light Accent 4" w:uiPriority="46"/>
+    <w:lsdException w:name="Grid Table 2 Accent 4" w:uiPriority="47"/>
+    <w:lsdException w:name="Grid Table 3 Accent 4" w:uiPriority="48"/>
+    <w:lsdException w:name="Grid Table 4 Accent 4" w:uiPriority="49"/>
+    <w:lsdException w:name="Grid Table 5 Dark Accent 4" w:uiPriority="50"/>
+    <w:lsdException w:name="Grid Table 6 Colorful Accent 4" w:uiPriority="51"/>
+    <w:lsdException w:name="Grid Table 7 Colorful Accent 4" w:uiPriority="52"/>
+    <w:lsdException w:name="Grid Table 1 Light Accent 5" w:uiPriority="46"/>
+    <w:lsdException w:name="Grid Table 2 Accent 5" w:uiPriority="47"/>
+    <w:lsdException w:name="Grid Table 3 Accent 5" w:uiPriority="48"/>
+    <w:lsdException w:name="Grid Table 4 Accent 5" w:uiPriority="49"/>
+    <w:lsdException w:name="Grid Table 5 Dark Accent 5" w:uiPriority="50"/>
+    <w:lsdException w:name="Grid Table 6 Colorful Accent 5" w:uiPriority="51"/>
+    <w:lsdException w:name="Grid Table 7 Colorful Accent 5" w:uiPriority="52"/>
+    <w:lsdException w:name="Grid Table 1 Light Accent 6" w:uiPriority="46"/>
+    <w:lsdException w:name="Grid Table 2 Accent 6" w:uiPriority="47"/>
+    <w:lsdException w:name="Grid Table 3 Accent 6" w:uiPriority="48"/>
+    <w:lsdException w:name="Grid Table 4 Accent 6" w:uiPriority="49"/>
+    <w:lsdException w:name="Grid Table 5 Dark Accent 6" w:uiPriority="50"/>
+    <w:lsdException w:name="Grid Table 6 Colorful Accent 6" w:uiPriority="51"/>
+    <w:lsdException w:name="Grid Table 7 Colorful Accent 6" w:uiPriority="52"/>
+    <w:lsdException w:name="List Table 1 Light" w:uiPriority="46"/>
+    <w:lsdException w:name="List Table 2" w:uiPriority="47"/>
+    <w:lsdException w:name="List Table 3" w:uiPriority="48"/>
+    <w:lsdException w:name="List Table 4" w:uiPriority="49"/>
+    <w:lsdException w:name="List Table 5 Dark" w:uiPriority="50"/>
+    <w:lsdException w:name="List Table 6 Colorful" w:uiPriority="51"/>
+    <w:lsdException w:name="List Table 7 Colorful" w:uiPriority="52"/>
+    <w:lsdException w:name="List Table 1 Light Accent 1" w:uiPriority="46"/>
+    <w:lsdException w:name="List Table 2 Accent 1" w:uiPriority="47"/>
+    <w:lsdException w:name="List Table 3 Accent 1" w:uiPriority="48"/>
+    <w:lsdException w:name="List Table 4 Accent 1" w:uiPriority="49"/>
+    <w:lsdException w:name="List Table 5 Dark Accent 1" w:uiPriority="50"/>
+    <w:lsdException w:name="List Table 6 Colorful Accent 1" w:uiPriority="51"/>
+    <w:lsdException w:name="List Table 7 Colorful Accent 1" w:uiPriority="52"/>
+    <w:lsdException w:name="List Table 1 Light Accent 2" w:uiPriority="46"/>
+    <w:lsdException w:name="List Table 2 Accent 2" w:uiPriority="47"/>
+    <w:lsdException w:name="List Table 3 Accent 2" w:uiPriority="48"/>
+    <w:lsdException w:name="List Table 4 Accent 2" w:uiPriority="49"/>
+    <w:lsdException w:name="List Table 5 Dark Accent 2" w:uiPriority="50"/>
+    <w:lsdException w:name="List Table 6 Colorful Accent 2" w:uiPriority="51"/>
+    <w:lsdException w:name="List Table 7 Colorful Accent 2" w:uiPriority="52"/>
+    <w:lsdException w:name="List Table 1 Light Accent 3" w:uiPriority="46"/>
+    <w:lsdException w:name="List Table 2 Accent 3" w:uiPriority="47"/>
+    <w:lsdException w:name="List Table 3 Accent 3" w:uiPriority="48"/>
+    <w:lsdException w:name="List Table 4 Accent 3" w:uiPriority="49"/>
+    <w:lsdException w:name="List Table 5 Dark Accent 3" w:uiPriority="50"/>
+    <w:lsdException w:name="List Table 6 Colorful Accent 3" w:uiPriority="51"/>
+    <w:lsdException w:name="List Table 7 Colorful Accent 3" w:uiPriority="52"/>
+    <w:lsdException w:name="List Table 1 Light Accent 4" w:uiPriority="46"/>
+    <w:lsdException w:name="List Table 2 Accent 4" w:uiPriority="47"/>
+    <w:lsdException w:name="List Table 3 Accent 4" w:uiPriority="48"/>
+    <w:lsdException w:name="List Table 4 Accent 4" w:uiPriority="49"/>
+    <w:lsdException w:name="List Table 5 Dark Accent 4" w:uiPriority="50"/>
+    <w:lsdException w:name="List Table 6 Colorful Accent 4" w:uiPriority="51"/>
+    <w:lsdException w:name="List Table 7 Colorful Accent 4" w:uiPriority="52"/>
+    <w:lsdException w:name="List Table 1 Light Accent 5" w:uiPriority="46"/>
+    <w:lsdException w:name="List Table 2 Accent 5" w:uiPriority="47"/>
+    <w:lsdException w:name="List Table 3 Accent 5" w:uiPriority="48"/>
+    <w:lsdException w:name="List Table 4 Accent 5" w:uiPriority="49"/>
+    <w:lsdException w:name="List Table 5 Dark Accent 5" w:uiPriority="50"/>
+    <w:lsdException w:name="List Table 6 Colorful Accent 5" w:uiPriority="51"/>
+    <w:lsdException w:name="List Table 7 Colorful Accent 5" w:uiPriority="52"/>
+    <w:lsdException w:name="List Table 1 Light Accent 6" w:uiPriority="46"/>
+    <w:lsdException w:name="List Table 2 Accent 6" w:uiPriority="47"/>
+    <w:lsdException w:name="List Table 3 Accent 6" w:uiPriority="48"/>
+    <w:lsdException w:name="List Table 4 Accent 6" w:uiPriority="49"/>
+    <w:lsdException w:name="List Table 5 Dark Accent 6" w:uiPriority="50"/>
+    <w:lsdException w:name="List Table 6 Colorful Accent 6" w:uiPriority="51"/>
+    <w:lsdException w:name="List Table 7 Colorful Accent 6" w:uiPriority="52"/>
+    <w:lsdException w:name="Mention" w:semiHidden="1" w:uiPriority="99" w:unhideWhenUsed="1"/>
+    <w:lsdException w:name="Smart Hyperlink" w:semiHidden="1" w:uiPriority="99" w:unhideWhenUsed="1"/>
+    <w:lsdException w:name="Hashtag" w:semiHidden="1" w:uiPriority="99" w:unhideWhenUsed="1"/>
+    <w:lsdException w:name="Unresolved Mention" w:semiHidden="1" w:uiPriority="99" w:unhideWhenUsed="1"/>
+    <w:lsdException w:name="Smart Link" w:semiHidden="1" w:uiPriority="99" w:unhideWhenUsed="1"/>
+  </w:latentStyles>
   <w:style w:default="1" w:styleId="Normal" w:type="paragraph">
     <w:name w:val="Normal"/>
     <w:qFormat/>
   </w:style>
-  <w:style w:styleId="BodyText" w:type="paragraph">
-    <w:name w:val="Body Text"/>
-    <w:basedOn w:val="Normal"/>
-    <w:link w:val="BodyTextChar"/>
-    <w:pPr>
-      <w:spacing w:after="180" w:before="180"/>
-    </w:pPr>
-    <w:qFormat/>
-  </w:style>
-  <w:style w:customStyle="1" w:styleId="FirstParagraph" w:type="paragraph">
-    <w:name w:val="First Paragraph"/>
-    <w:basedOn w:val="BodyText"/>
-    <w:next w:val="BodyText"/>
-    <w:qFormat/>
-  </w:style>
-  <w:style w:customStyle="1" w:styleId="Compact" w:type="paragraph">
-    <w:name w:val="Compact"/>
-    <w:basedOn w:val="BodyText"/>
-    <w:qFormat/>
-    <w:pPr>
-      <w:spacing w:after="36" w:before="36"/>
-    </w:pPr>
-  </w:style>
-  <w:style w:styleId="Title" w:type="paragraph">
-    <w:name w:val="Title"/>
-    <w:basedOn w:val="Normal"/>
-    <w:next w:val="BodyText"/>
-    <w:qFormat/>
-    <w:pPr>
-      <w:keepNext/>
-      <w:keepLines/>
-      <w:spacing w:after="240" w:before="480"/>
-      <w:jc w:val="center"/>
-    </w:pPr>
-    <w:rPr>
-      <w:rFonts w:asciiTheme="majorHAnsi" w:cstheme="majorBidi" w:eastAsiaTheme="majorEastAsia" w:hAnsiTheme="majorHAnsi"/>
-      <w:b/>
-      <w:bCs/>
-      <w:color w:themeColor="accent1" w:themeShade="B5" w:val="345A8A"/>
-      <w:sz w:val="36"/>
-      <w:szCs w:val="36"/>
-    </w:rPr>
-  </w:style>
-  <w:style w:styleId="Subtitle" w:type="paragraph">
-    <w:name w:val="Subtitle"/>
-    <w:basedOn w:val="Title"/>
-    <w:next w:val="BodyText"/>
-    <w:qFormat/>
-    <w:pPr>
-      <w:keepNext/>
-      <w:keepLines/>
-      <w:spacing w:after="240" w:before="240"/>
-      <w:jc w:val="center"/>
-    </w:pPr>
-    <w:rPr>
-      <w:sz w:val="30"/>
-      <w:szCs w:val="30"/>
-    </w:rPr>
-  </w:style>
-  <w:style w:customStyle="1" w:styleId="Author" w:type="paragraph">
-    <w:name w:val="Author"/>
-    <w:next w:val="BodyText"/>
-    <w:qFormat/>
-    <w:pPr>
-      <w:keepNext/>
-      <w:keepLines/>
-      <w:jc w:val="center"/>
-    </w:pPr>
-  </w:style>
-  <w:style w:styleId="Date" w:type="paragraph">
-    <w:name w:val="Date"/>
-    <w:next w:val="BodyText"/>
-    <w:qFormat/>
-    <w:pPr>
-      <w:keepNext/>
-      <w:keepLines/>
-      <w:jc w:val="center"/>
-    </w:pPr>
-  </w:style>
-  <w:style w:customStyle="1" w:styleId="Abstract" w:type="paragraph">
-    <w:name w:val="Abstract"/>
-    <w:basedOn w:val="Normal"/>
-    <w:next w:val="BodyText"/>
-    <w:qFormat/>
-    <w:pPr>
-      <w:keepNext/>
-      <w:keepLines/>
-      <w:spacing w:after="300" w:before="300"/>
-    </w:pPr>
-    <w:rPr>
-      <w:sz w:val="20"/>
-      <w:szCs w:val="20"/>
-    </w:rPr>
-  </w:style>
-  <w:style w:styleId="Bibliography" w:type="paragraph">
-    <w:name w:val="Bibliography"/>
-    <w:basedOn w:val="Normal"/>
-    <w:next w:val="Bibliography"/>
-    <w:qFormat/>
-    <w:pPr/>
-    <w:rPr/>
-  </w:style>
   <w:style w:styleId="Heading1" w:type="paragraph">
-    <w:name w:val="Heading 1"/>
+    <w:name w:val="heading 1"/>
     <w:basedOn w:val="Normal"/>
     <w:next w:val="BodyText"/>
     <w:uiPriority w:val="9"/>
     <w:qFormat/>
+    <w:rsid w:val="00A76712"/>
     <w:pPr>
       <w:keepNext/>
       <w:keepLines/>
@@ -1506,18 +4156,18 @@
       <w:rFonts w:asciiTheme="majorHAnsi" w:cstheme="majorBidi" w:eastAsiaTheme="majorEastAsia" w:hAnsiTheme="majorHAnsi"/>
       <w:b/>
       <w:bCs/>
-      <w:color w:themeColor="accent1" w:val="4F81BD"/>
       <w:sz w:val="32"/>
       <w:szCs w:val="32"/>
     </w:rPr>
   </w:style>
   <w:style w:styleId="Heading2" w:type="paragraph">
-    <w:name w:val="Heading 2"/>
+    <w:name w:val="heading 2"/>
     <w:basedOn w:val="Normal"/>
     <w:next w:val="BodyText"/>
     <w:uiPriority w:val="9"/>
     <w:unhideWhenUsed/>
     <w:qFormat/>
+    <w:rsid w:val="00A76712"/>
     <w:pPr>
       <w:keepNext/>
       <w:keepLines/>
@@ -1528,18 +4178,19 @@
       <w:rFonts w:asciiTheme="majorHAnsi" w:cstheme="majorBidi" w:eastAsiaTheme="majorEastAsia" w:hAnsiTheme="majorHAnsi"/>
       <w:b/>
       <w:bCs/>
-      <w:color w:themeColor="accent1" w:val="4F81BD"/>
+      <w:i/>
       <w:sz w:val="28"/>
       <w:szCs w:val="28"/>
     </w:rPr>
   </w:style>
   <w:style w:styleId="Heading3" w:type="paragraph">
-    <w:name w:val="Heading 3"/>
+    <w:name w:val="heading 3"/>
     <w:basedOn w:val="Normal"/>
     <w:next w:val="BodyText"/>
     <w:uiPriority w:val="9"/>
     <w:unhideWhenUsed/>
     <w:qFormat/>
+    <w:rsid w:val="00A76712"/>
     <w:pPr>
       <w:keepNext/>
       <w:keepLines/>
@@ -1550,18 +4201,16 @@
       <w:rFonts w:asciiTheme="majorHAnsi" w:cstheme="majorBidi" w:eastAsiaTheme="majorEastAsia" w:hAnsiTheme="majorHAnsi"/>
       <w:b/>
       <w:bCs/>
-      <w:color w:themeColor="accent1" w:val="4F81BD"/>
-      <w:sz w:val="24"/>
-      <w:szCs w:val="24"/>
     </w:rPr>
   </w:style>
   <w:style w:styleId="Heading4" w:type="paragraph">
-    <w:name w:val="Heading 4"/>
+    <w:name w:val="heading 4"/>
     <w:basedOn w:val="Normal"/>
     <w:next w:val="BodyText"/>
     <w:uiPriority w:val="9"/>
     <w:unhideWhenUsed/>
     <w:qFormat/>
+    <w:rsid w:val="00E10F89"/>
     <w:pPr>
       <w:keepNext/>
       <w:keepLines/>
@@ -1570,15 +4219,12 @@
     </w:pPr>
     <w:rPr>
       <w:rFonts w:asciiTheme="majorHAnsi" w:cstheme="majorBidi" w:eastAsiaTheme="majorEastAsia" w:hAnsiTheme="majorHAnsi"/>
+      <w:bCs/>
       <w:i/>
-      <w:bCs/>
-      <w:color w:themeColor="accent1" w:val="4F81BD"/>
-      <w:sz w:val="24"/>
-      <w:szCs w:val="24"/>
     </w:rPr>
   </w:style>
   <w:style w:styleId="Heading5" w:type="paragraph">
-    <w:name w:val="Heading 5"/>
+    <w:name w:val="heading 5"/>
     <w:basedOn w:val="Normal"/>
     <w:next w:val="BodyText"/>
     <w:uiPriority w:val="9"/>
@@ -1594,12 +4240,10 @@
       <w:rFonts w:asciiTheme="majorHAnsi" w:cstheme="majorBidi" w:eastAsiaTheme="majorEastAsia" w:hAnsiTheme="majorHAnsi"/>
       <w:iCs/>
       <w:color w:themeColor="accent1" w:val="4F81BD"/>
-      <w:sz w:val="24"/>
-      <w:szCs w:val="24"/>
     </w:rPr>
   </w:style>
   <w:style w:styleId="Heading6" w:type="paragraph">
-    <w:name w:val="Heading 6"/>
+    <w:name w:val="heading 6"/>
     <w:basedOn w:val="Normal"/>
     <w:next w:val="BodyText"/>
     <w:uiPriority w:val="9"/>
@@ -1614,12 +4258,10 @@
     <w:rPr>
       <w:rFonts w:asciiTheme="majorHAnsi" w:cstheme="majorBidi" w:eastAsiaTheme="majorEastAsia" w:hAnsiTheme="majorHAnsi"/>
       <w:color w:themeColor="accent1" w:val="4F81BD"/>
-      <w:sz w:val="24"/>
-      <w:szCs w:val="24"/>
     </w:rPr>
   </w:style>
   <w:style w:styleId="Heading7" w:type="paragraph">
-    <w:name w:val="Heading 7"/>
+    <w:name w:val="heading 7"/>
     <w:basedOn w:val="Normal"/>
     <w:next w:val="BodyText"/>
     <w:uiPriority w:val="9"/>
@@ -1634,12 +4276,10 @@
     <w:rPr>
       <w:rFonts w:asciiTheme="majorHAnsi" w:cstheme="majorBidi" w:eastAsiaTheme="majorEastAsia" w:hAnsiTheme="majorHAnsi"/>
       <w:color w:themeColor="accent1" w:val="4F81BD"/>
-      <w:sz w:val="24"/>
-      <w:szCs w:val="24"/>
     </w:rPr>
   </w:style>
   <w:style w:styleId="Heading8" w:type="paragraph">
-    <w:name w:val="Heading 8"/>
+    <w:name w:val="heading 8"/>
     <w:basedOn w:val="Normal"/>
     <w:next w:val="BodyText"/>
     <w:uiPriority w:val="9"/>
@@ -1654,12 +4294,10 @@
     <w:rPr>
       <w:rFonts w:asciiTheme="majorHAnsi" w:cstheme="majorBidi" w:eastAsiaTheme="majorEastAsia" w:hAnsiTheme="majorHAnsi"/>
       <w:color w:themeColor="accent1" w:val="4F81BD"/>
-      <w:sz w:val="24"/>
-      <w:szCs w:val="24"/>
     </w:rPr>
   </w:style>
   <w:style w:styleId="Heading9" w:type="paragraph">
-    <w:name w:val="Heading 9"/>
+    <w:name w:val="heading 9"/>
     <w:basedOn w:val="Normal"/>
     <w:next w:val="BodyText"/>
     <w:uiPriority w:val="9"/>
@@ -1674,9 +4312,138 @@
     <w:rPr>
       <w:rFonts w:asciiTheme="majorHAnsi" w:cstheme="majorBidi" w:eastAsiaTheme="majorEastAsia" w:hAnsiTheme="majorHAnsi"/>
       <w:color w:themeColor="accent1" w:val="4F81BD"/>
-      <w:sz w:val="24"/>
-      <w:szCs w:val="24"/>
     </w:rPr>
+  </w:style>
+  <w:style w:default="1" w:styleId="DefaultParagraphFont" w:type="character">
+    <w:name w:val="Default Paragraph Font"/>
+    <w:uiPriority w:val="1"/>
+    <w:semiHidden/>
+    <w:unhideWhenUsed/>
+  </w:style>
+  <w:style w:default="1" w:styleId="TableNormal" w:type="table">
+    <w:name w:val="Normal Table"/>
+    <w:uiPriority w:val="99"/>
+    <w:semiHidden/>
+    <w:unhideWhenUsed/>
+    <w:tblPr>
+      <w:tblInd w:type="dxa" w:w="0"/>
+      <w:tblCellMar>
+        <w:top w:type="dxa" w:w="0"/>
+        <w:left w:type="dxa" w:w="108"/>
+        <w:bottom w:type="dxa" w:w="0"/>
+        <w:right w:type="dxa" w:w="108"/>
+      </w:tblCellMar>
+    </w:tblPr>
+  </w:style>
+  <w:style w:default="1" w:styleId="NoList" w:type="numbering">
+    <w:name w:val="No List"/>
+    <w:uiPriority w:val="99"/>
+    <w:semiHidden/>
+    <w:unhideWhenUsed/>
+  </w:style>
+  <w:style w:styleId="BodyText" w:type="paragraph">
+    <w:name w:val="Body Text"/>
+    <w:basedOn w:val="Normal"/>
+    <w:qFormat/>
+    <w:pPr>
+      <w:spacing w:after="180" w:before="180"/>
+    </w:pPr>
+  </w:style>
+  <w:style w:customStyle="1" w:styleId="FirstParagraph" w:type="paragraph">
+    <w:name w:val="First Paragraph"/>
+    <w:basedOn w:val="BodyText"/>
+    <w:next w:val="BodyText"/>
+    <w:qFormat/>
+  </w:style>
+  <w:style w:customStyle="1" w:styleId="Compact" w:type="paragraph">
+    <w:name w:val="Compact"/>
+    <w:basedOn w:val="BodyText"/>
+    <w:qFormat/>
+    <w:rsid w:val="00114CEB"/>
+    <w:pPr>
+      <w:spacing w:after="60" w:before="60" w:line="160" w:lineRule="exact"/>
+    </w:pPr>
+    <w:rPr>
+      <w:i/>
+      <w:sz w:val="20"/>
+    </w:rPr>
+  </w:style>
+  <w:style w:styleId="Title" w:type="paragraph">
+    <w:name w:val="Title"/>
+    <w:basedOn w:val="Normal"/>
+    <w:next w:val="BodyText"/>
+    <w:qFormat/>
+    <w:rsid w:val="00C707F3"/>
+    <w:pPr>
+      <w:keepNext/>
+      <w:keepLines/>
+      <w:spacing w:after="240" w:before="480"/>
+      <w:jc w:val="center"/>
+    </w:pPr>
+    <w:rPr>
+      <w:rFonts w:asciiTheme="majorHAnsi" w:cstheme="majorBidi" w:eastAsiaTheme="majorEastAsia" w:hAnsiTheme="majorHAnsi"/>
+      <w:b/>
+      <w:bCs/>
+      <w:sz w:val="36"/>
+      <w:szCs w:val="36"/>
+    </w:rPr>
+  </w:style>
+  <w:style w:styleId="Subtitle" w:type="paragraph">
+    <w:name w:val="Subtitle"/>
+    <w:basedOn w:val="Title"/>
+    <w:next w:val="BodyText"/>
+    <w:qFormat/>
+    <w:pPr>
+      <w:spacing w:before="240"/>
+    </w:pPr>
+    <w:rPr>
+      <w:sz w:val="30"/>
+      <w:szCs w:val="30"/>
+    </w:rPr>
+  </w:style>
+  <w:style w:customStyle="1" w:styleId="Author" w:type="paragraph">
+    <w:name w:val="Author"/>
+    <w:next w:val="BodyText"/>
+    <w:qFormat/>
+    <w:rsid w:val="00E10F89"/>
+    <w:pPr>
+      <w:keepNext/>
+      <w:keepLines/>
+      <w:jc w:val="center"/>
+    </w:pPr>
+    <w:rPr>
+      <w:i/>
+    </w:rPr>
+  </w:style>
+  <w:style w:styleId="Date" w:type="paragraph">
+    <w:name w:val="Date"/>
+    <w:next w:val="BodyText"/>
+    <w:qFormat/>
+    <w:pPr>
+      <w:keepNext/>
+      <w:keepLines/>
+      <w:jc w:val="center"/>
+    </w:pPr>
+  </w:style>
+  <w:style w:customStyle="1" w:styleId="Abstract" w:type="paragraph">
+    <w:name w:val="Abstract"/>
+    <w:basedOn w:val="Normal"/>
+    <w:next w:val="BodyText"/>
+    <w:qFormat/>
+    <w:pPr>
+      <w:keepNext/>
+      <w:keepLines/>
+      <w:spacing w:after="300" w:before="300"/>
+    </w:pPr>
+    <w:rPr>
+      <w:sz w:val="20"/>
+      <w:szCs w:val="20"/>
+    </w:rPr>
+  </w:style>
+  <w:style w:styleId="Bibliography" w:type="paragraph">
+    <w:name w:val="Bibliography"/>
+    <w:basedOn w:val="Normal"/>
+    <w:qFormat/>
   </w:style>
   <w:style w:styleId="BlockText" w:type="paragraph">
     <w:name w:val="Block Text"/>
@@ -1687,25 +4454,18 @@
     <w:qFormat/>
     <w:pPr>
       <w:spacing w:after="100" w:before="100"/>
-      <w:ind w:firstLine="0" w:left="480" w:right="480"/>
+      <w:ind w:left="480" w:right="480"/>
     </w:pPr>
   </w:style>
   <w:style w:styleId="FootnoteText" w:type="paragraph">
-    <w:name w:val="Footnote Text"/>
+    <w:name w:val="footnote text"/>
     <w:basedOn w:val="Normal"/>
-    <w:next w:val="FootnoteText"/>
     <w:uiPriority w:val="9"/>
     <w:unhideWhenUsed/>
     <w:qFormat/>
   </w:style>
-  <w:style w:default="1" w:styleId="DefaultParagraphFont" w:type="character">
-    <w:name w:val="Default Paragraph Font"/>
-    <w:semiHidden/>
-    <w:unhideWhenUsed/>
-  </w:style>
-  <w:style w:default="1" w:styleId="Table" w:type="table">
+  <w:style w:customStyle="1" w:styleId="Table" w:type="table">
     <w:name w:val="Table"/>
-    <w:basedOn w:val="TableNormal"/>
     <w:semiHidden/>
     <w:unhideWhenUsed/>
     <w:qFormat/>
@@ -1721,16 +4481,15 @@
     <w:tblStylePr w:type="firstRow">
       <w:tblPr>
         <w:jc w:val="left"/>
-        <w:tblInd w:type="dxa" w:w="0"/>
       </w:tblPr>
       <w:trPr>
         <w:jc w:val="left"/>
       </w:trPr>
       <w:tcPr>
+        <w:tcBorders>
+          <w:bottom w:color="auto" w:space="0" w:sz="0" w:val="single"/>
+        </w:tcBorders>
         <w:vAlign w:val="bottom"/>
-        <w:tcBorders>
-          <w:bottom w:val="single"/>
-        </w:tcBorders>
       </w:tcPr>
     </w:tblStylePr>
   </w:style>
@@ -1752,11 +4511,11 @@
     <w:basedOn w:val="Normal"/>
   </w:style>
   <w:style w:styleId="Caption" w:type="paragraph">
-    <w:name w:val="Caption"/>
+    <w:name w:val="caption"/>
     <w:basedOn w:val="Normal"/>
-    <w:link w:val="BodyTextChar"/>
+    <w:link w:val="CaptionChar"/>
     <w:pPr>
-      <w:spacing w:after="120" w:before="0"/>
+      <w:spacing w:after="120"/>
     </w:pPr>
     <w:rPr>
       <w:i/>
@@ -1765,9 +4524,13 @@
   <w:style w:customStyle="1" w:styleId="TableCaption" w:type="paragraph">
     <w:name w:val="Table Caption"/>
     <w:basedOn w:val="Caption"/>
+    <w:rsid w:val="00C707F3"/>
     <w:pPr>
       <w:keepNext/>
     </w:pPr>
+    <w:rPr>
+      <w:i w:val="0"/>
+    </w:rPr>
   </w:style>
   <w:style w:customStyle="1" w:styleId="ImageCaption" w:type="paragraph">
     <w:name w:val="Image Caption"/>
@@ -1784,14 +4547,15 @@
       <w:keepNext/>
     </w:pPr>
   </w:style>
-  <w:style w:customStyle="1" w:styleId="BodyTextChar" w:type="character">
-    <w:name w:val="Body Text Char"/>
+  <w:style w:customStyle="1" w:styleId="CaptionChar" w:type="character">
+    <w:name w:val="Caption Char"/>
     <w:basedOn w:val="DefaultParagraphFont"/>
-    <w:link w:val="BodyText"/>
+    <w:link w:val="Caption"/>
   </w:style>
   <w:style w:customStyle="1" w:styleId="VerbatimChar" w:type="character">
     <w:name w:val="Verbatim Char"/>
-    <w:basedOn w:val="BodyTextChar"/>
+    <w:basedOn w:val="CaptionChar"/>
+    <w:link w:val="SourceCode"/>
     <w:rPr>
       <w:rFonts w:ascii="Consolas" w:hAnsi="Consolas"/>
       <w:sz w:val="22"/>
@@ -1799,18 +4563,19 @@
   </w:style>
   <w:style w:customStyle="1" w:styleId="SectionNumber" w:type="character">
     <w:name w:val="Section Number"/>
-    <w:basedOn w:val="BodyTextChar"/>
+    <w:basedOn w:val="CaptionChar"/>
   </w:style>
   <w:style w:styleId="FootnoteReference" w:type="character">
-    <w:name w:val="Footnote Reference"/>
-    <w:basedOn w:val="BodyTextChar"/>
+    <w:name w:val="footnote reference"/>
+    <w:basedOn w:val="CaptionChar"/>
     <w:rPr>
       <w:vertAlign w:val="superscript"/>
     </w:rPr>
   </w:style>
   <w:style w:styleId="Hyperlink" w:type="character">
     <w:name w:val="Hyperlink"/>
-    <w:basedOn w:val="BodyTextChar"/>
+    <w:basedOn w:val="CaptionChar"/>
+    <w:uiPriority w:val="99"/>
     <w:rPr>
       <w:color w:themeColor="accent1" w:val="4F81BD"/>
     </w:rPr>
@@ -1822,276 +4587,405 @@
     <w:uiPriority w:val="39"/>
     <w:unhideWhenUsed/>
     <w:qFormat/>
+    <w:rsid w:val="00E10F89"/>
     <w:pPr>
       <w:spacing w:before="240" w:line="259" w:lineRule="auto"/>
       <w:outlineLvl w:val="9"/>
     </w:pPr>
     <w:rPr>
-      <w:rFonts w:asciiTheme="majorHAnsi" w:cstheme="majorBidi" w:eastAsiaTheme="majorEastAsia" w:hAnsiTheme="majorHAnsi"/>
       <w:b w:val="0"/>
       <w:bCs w:val="0"/>
-      <w:color w:themeColor="accent1" w:themeShade="BF" w:val="365F91"/>
     </w:rPr>
   </w:style>
-  <w:style w:type="paragraph" w:customStyle="1" w:styleId="SourceCode">
+  <w:style w:customStyle="1" w:styleId="SourceCode" w:type="paragraph">
     <w:name w:val="Source Code"/>
     <w:basedOn w:val="Normal"/>
     <w:link w:val="VerbatimChar"/>
     <w:pPr>
-      <w:wordWrap w:val="off"/>
-      <w:shd w:val="clear" w:fill="f1f3f5"/>
+      <w:shd w:color="auto" w:fill="F1F3F5" w:val="clear"/>
+      <w:wordWrap w:val="0"/>
     </w:pPr>
   </w:style>
-  <w:style w:type="character" w:customStyle="1" w:styleId="KeywordTok">
+  <w:style w:customStyle="1" w:styleId="KeywordTok" w:type="character">
     <w:name w:val="KeywordTok"/>
     <w:basedOn w:val="VerbatimChar"/>
     <w:rPr>
-      <w:color w:val="003b4f"/>
-      <w:shd w:val="clear" w:fill="f1f3f5"/>
+      <w:rFonts w:ascii="Consolas" w:hAnsi="Consolas"/>
+      <w:color w:val="003B4F"/>
+      <w:sz w:val="22"/>
+      <w:shd w:color="auto" w:fill="F1F3F5" w:val="clear"/>
     </w:rPr>
   </w:style>
-  <w:style w:type="character" w:customStyle="1" w:styleId="DataTypeTok">
+  <w:style w:customStyle="1" w:styleId="DataTypeTok" w:type="character">
     <w:name w:val="DataTypeTok"/>
     <w:basedOn w:val="VerbatimChar"/>
     <w:rPr>
-      <w:color w:val="ad0000"/>
-      <w:shd w:val="clear" w:fill="f1f3f5"/>
+      <w:rFonts w:ascii="Consolas" w:hAnsi="Consolas"/>
+      <w:color w:val="AD0000"/>
+      <w:sz w:val="22"/>
+      <w:shd w:color="auto" w:fill="F1F3F5" w:val="clear"/>
     </w:rPr>
   </w:style>
-  <w:style w:type="character" w:customStyle="1" w:styleId="DecValTok">
+  <w:style w:customStyle="1" w:styleId="DecValTok" w:type="character">
     <w:name w:val="DecValTok"/>
     <w:basedOn w:val="VerbatimChar"/>
     <w:rPr>
-      <w:color w:val="ad0000"/>
-      <w:shd w:val="clear" w:fill="f1f3f5"/>
+      <w:rFonts w:ascii="Consolas" w:hAnsi="Consolas"/>
+      <w:color w:val="AD0000"/>
+      <w:sz w:val="22"/>
+      <w:shd w:color="auto" w:fill="F1F3F5" w:val="clear"/>
     </w:rPr>
   </w:style>
-  <w:style w:type="character" w:customStyle="1" w:styleId="BaseNTok">
+  <w:style w:customStyle="1" w:styleId="BaseNTok" w:type="character">
     <w:name w:val="BaseNTok"/>
     <w:basedOn w:val="VerbatimChar"/>
     <w:rPr>
-      <w:color w:val="ad0000"/>
-      <w:shd w:val="clear" w:fill="f1f3f5"/>
+      <w:rFonts w:ascii="Consolas" w:hAnsi="Consolas"/>
+      <w:color w:val="AD0000"/>
+      <w:sz w:val="22"/>
+      <w:shd w:color="auto" w:fill="F1F3F5" w:val="clear"/>
     </w:rPr>
   </w:style>
-  <w:style w:type="character" w:customStyle="1" w:styleId="FloatTok">
+  <w:style w:customStyle="1" w:styleId="FloatTok" w:type="character">
     <w:name w:val="FloatTok"/>
     <w:basedOn w:val="VerbatimChar"/>
     <w:rPr>
-      <w:color w:val="ad0000"/>
-      <w:shd w:val="clear" w:fill="f1f3f5"/>
+      <w:rFonts w:ascii="Consolas" w:hAnsi="Consolas"/>
+      <w:color w:val="AD0000"/>
+      <w:sz w:val="22"/>
+      <w:shd w:color="auto" w:fill="F1F3F5" w:val="clear"/>
     </w:rPr>
   </w:style>
-  <w:style w:type="character" w:customStyle="1" w:styleId="ConstantTok">
+  <w:style w:customStyle="1" w:styleId="ConstantTok" w:type="character">
     <w:name w:val="ConstantTok"/>
     <w:basedOn w:val="VerbatimChar"/>
     <w:rPr>
-      <w:color w:val="8f5902"/>
-      <w:shd w:val="clear" w:fill="f1f3f5"/>
+      <w:rFonts w:ascii="Consolas" w:hAnsi="Consolas"/>
+      <w:color w:val="8F5902"/>
+      <w:sz w:val="22"/>
+      <w:shd w:color="auto" w:fill="F1F3F5" w:val="clear"/>
     </w:rPr>
   </w:style>
-  <w:style w:type="character" w:customStyle="1" w:styleId="CharTok">
+  <w:style w:customStyle="1" w:styleId="CharTok" w:type="character">
     <w:name w:val="CharTok"/>
     <w:basedOn w:val="VerbatimChar"/>
     <w:rPr>
-      <w:color w:val="20794d"/>
-      <w:shd w:val="clear" w:fill="f1f3f5"/>
+      <w:rFonts w:ascii="Consolas" w:hAnsi="Consolas"/>
+      <w:color w:val="20794D"/>
+      <w:sz w:val="22"/>
+      <w:shd w:color="auto" w:fill="F1F3F5" w:val="clear"/>
     </w:rPr>
   </w:style>
-  <w:style w:type="character" w:customStyle="1" w:styleId="SpecialCharTok">
+  <w:style w:customStyle="1" w:styleId="SpecialCharTok" w:type="character">
     <w:name w:val="SpecialCharTok"/>
     <w:basedOn w:val="VerbatimChar"/>
     <w:rPr>
-      <w:color w:val="5e5e5e"/>
-      <w:shd w:val="clear" w:fill="f1f3f5"/>
+      <w:rFonts w:ascii="Consolas" w:hAnsi="Consolas"/>
+      <w:color w:val="5E5E5E"/>
+      <w:sz w:val="22"/>
+      <w:shd w:color="auto" w:fill="F1F3F5" w:val="clear"/>
     </w:rPr>
   </w:style>
-  <w:style w:type="character" w:customStyle="1" w:styleId="StringTok">
+  <w:style w:customStyle="1" w:styleId="StringTok" w:type="character">
     <w:name w:val="StringTok"/>
     <w:basedOn w:val="VerbatimChar"/>
     <w:rPr>
-      <w:color w:val="20794d"/>
-      <w:shd w:val="clear" w:fill="f1f3f5"/>
+      <w:rFonts w:ascii="Consolas" w:hAnsi="Consolas"/>
+      <w:color w:val="20794D"/>
+      <w:sz w:val="22"/>
+      <w:shd w:color="auto" w:fill="F1F3F5" w:val="clear"/>
     </w:rPr>
   </w:style>
-  <w:style w:type="character" w:customStyle="1" w:styleId="VerbatimStringTok">
+  <w:style w:customStyle="1" w:styleId="VerbatimStringTok" w:type="character">
     <w:name w:val="VerbatimStringTok"/>
     <w:basedOn w:val="VerbatimChar"/>
     <w:rPr>
-      <w:color w:val="20794d"/>
-      <w:shd w:val="clear" w:fill="f1f3f5"/>
+      <w:rFonts w:ascii="Consolas" w:hAnsi="Consolas"/>
+      <w:color w:val="20794D"/>
+      <w:sz w:val="22"/>
+      <w:shd w:color="auto" w:fill="F1F3F5" w:val="clear"/>
     </w:rPr>
   </w:style>
-  <w:style w:type="character" w:customStyle="1" w:styleId="SpecialStringTok">
+  <w:style w:customStyle="1" w:styleId="SpecialStringTok" w:type="character">
     <w:name w:val="SpecialStringTok"/>
     <w:basedOn w:val="VerbatimChar"/>
     <w:rPr>
-      <w:color w:val="20794d"/>
-      <w:shd w:val="clear" w:fill="f1f3f5"/>
+      <w:rFonts w:ascii="Consolas" w:hAnsi="Consolas"/>
+      <w:color w:val="20794D"/>
+      <w:sz w:val="22"/>
+      <w:shd w:color="auto" w:fill="F1F3F5" w:val="clear"/>
     </w:rPr>
   </w:style>
-  <w:style w:type="character" w:customStyle="1" w:styleId="ImportTok">
+  <w:style w:customStyle="1" w:styleId="ImportTok" w:type="character">
     <w:name w:val="ImportTok"/>
     <w:basedOn w:val="VerbatimChar"/>
     <w:rPr>
-      <w:color w:val="00769e"/>
-      <w:shd w:val="clear" w:fill="f1f3f5"/>
+      <w:rFonts w:ascii="Consolas" w:hAnsi="Consolas"/>
+      <w:color w:val="00769E"/>
+      <w:sz w:val="22"/>
+      <w:shd w:color="auto" w:fill="F1F3F5" w:val="clear"/>
     </w:rPr>
   </w:style>
-  <w:style w:type="character" w:customStyle="1" w:styleId="CommentTok">
+  <w:style w:customStyle="1" w:styleId="CommentTok" w:type="character">
     <w:name w:val="CommentTok"/>
     <w:basedOn w:val="VerbatimChar"/>
     <w:rPr>
-      <w:color w:val="5e5e5e"/>
-      <w:shd w:val="clear" w:fill="f1f3f5"/>
+      <w:rFonts w:ascii="Consolas" w:hAnsi="Consolas"/>
+      <w:color w:val="5E5E5E"/>
+      <w:sz w:val="22"/>
+      <w:shd w:color="auto" w:fill="F1F3F5" w:val="clear"/>
     </w:rPr>
   </w:style>
-  <w:style w:type="character" w:customStyle="1" w:styleId="DocumentationTok">
+  <w:style w:customStyle="1" w:styleId="DocumentationTok" w:type="character">
     <w:name w:val="DocumentationTok"/>
     <w:basedOn w:val="VerbatimChar"/>
     <w:rPr>
-      <w:color w:val="5e5e5e"/>
-      <w:shd w:val="clear" w:fill="f1f3f5"/>
+      <w:rFonts w:ascii="Consolas" w:hAnsi="Consolas"/>
       <w:i/>
+      <w:color w:val="5E5E5E"/>
+      <w:sz w:val="22"/>
+      <w:shd w:color="auto" w:fill="F1F3F5" w:val="clear"/>
     </w:rPr>
   </w:style>
-  <w:style w:type="character" w:customStyle="1" w:styleId="AnnotationTok">
+  <w:style w:customStyle="1" w:styleId="AnnotationTok" w:type="character">
     <w:name w:val="AnnotationTok"/>
     <w:basedOn w:val="VerbatimChar"/>
     <w:rPr>
-      <w:color w:val="5e5e5e"/>
-      <w:shd w:val="clear" w:fill="f1f3f5"/>
+      <w:rFonts w:ascii="Consolas" w:hAnsi="Consolas"/>
+      <w:color w:val="5E5E5E"/>
+      <w:sz w:val="22"/>
+      <w:shd w:color="auto" w:fill="F1F3F5" w:val="clear"/>
     </w:rPr>
   </w:style>
-  <w:style w:type="character" w:customStyle="1" w:styleId="CommentVarTok">
+  <w:style w:customStyle="1" w:styleId="CommentVarTok" w:type="character">
     <w:name w:val="CommentVarTok"/>
     <w:basedOn w:val="VerbatimChar"/>
     <w:rPr>
-      <w:color w:val="5e5e5e"/>
-      <w:shd w:val="clear" w:fill="f1f3f5"/>
+      <w:rFonts w:ascii="Consolas" w:hAnsi="Consolas"/>
       <w:i/>
+      <w:color w:val="5E5E5E"/>
+      <w:sz w:val="22"/>
+      <w:shd w:color="auto" w:fill="F1F3F5" w:val="clear"/>
     </w:rPr>
   </w:style>
-  <w:style w:type="character" w:customStyle="1" w:styleId="OtherTok">
+  <w:style w:customStyle="1" w:styleId="OtherTok" w:type="character">
     <w:name w:val="OtherTok"/>
     <w:basedOn w:val="VerbatimChar"/>
     <w:rPr>
-      <w:color w:val="003b4f"/>
-      <w:shd w:val="clear" w:fill="f1f3f5"/>
+      <w:rFonts w:ascii="Consolas" w:hAnsi="Consolas"/>
+      <w:color w:val="003B4F"/>
+      <w:sz w:val="22"/>
+      <w:shd w:color="auto" w:fill="F1F3F5" w:val="clear"/>
     </w:rPr>
   </w:style>
-  <w:style w:type="character" w:customStyle="1" w:styleId="FunctionTok">
+  <w:style w:customStyle="1" w:styleId="FunctionTok" w:type="character">
     <w:name w:val="FunctionTok"/>
     <w:basedOn w:val="VerbatimChar"/>
     <w:rPr>
-      <w:color w:val="4758ab"/>
-      <w:shd w:val="clear" w:fill="f1f3f5"/>
+      <w:rFonts w:ascii="Consolas" w:hAnsi="Consolas"/>
+      <w:color w:val="4758AB"/>
+      <w:sz w:val="22"/>
+      <w:shd w:color="auto" w:fill="F1F3F5" w:val="clear"/>
     </w:rPr>
   </w:style>
-  <w:style w:type="character" w:customStyle="1" w:styleId="VariableTok">
+  <w:style w:customStyle="1" w:styleId="VariableTok" w:type="character">
     <w:name w:val="VariableTok"/>
     <w:basedOn w:val="VerbatimChar"/>
     <w:rPr>
+      <w:rFonts w:ascii="Consolas" w:hAnsi="Consolas"/>
       <w:color w:val="111111"/>
-      <w:shd w:val="clear" w:fill="f1f3f5"/>
+      <w:sz w:val="22"/>
+      <w:shd w:color="auto" w:fill="F1F3F5" w:val="clear"/>
     </w:rPr>
   </w:style>
-  <w:style w:type="character" w:customStyle="1" w:styleId="ControlFlowTok">
+  <w:style w:customStyle="1" w:styleId="ControlFlowTok" w:type="character">
     <w:name w:val="ControlFlowTok"/>
     <w:basedOn w:val="VerbatimChar"/>
     <w:rPr>
-      <w:color w:val="003b4f"/>
-      <w:shd w:val="clear" w:fill="f1f3f5"/>
+      <w:rFonts w:ascii="Consolas" w:hAnsi="Consolas"/>
+      <w:color w:val="003B4F"/>
+      <w:sz w:val="22"/>
+      <w:shd w:color="auto" w:fill="F1F3F5" w:val="clear"/>
     </w:rPr>
   </w:style>
-  <w:style w:type="character" w:customStyle="1" w:styleId="OperatorTok">
+  <w:style w:customStyle="1" w:styleId="OperatorTok" w:type="character">
     <w:name w:val="OperatorTok"/>
     <w:basedOn w:val="VerbatimChar"/>
     <w:rPr>
-      <w:color w:val="5e5e5e"/>
-      <w:shd w:val="clear" w:fill="f1f3f5"/>
+      <w:rFonts w:ascii="Consolas" w:hAnsi="Consolas"/>
+      <w:color w:val="5E5E5E"/>
+      <w:sz w:val="22"/>
+      <w:shd w:color="auto" w:fill="F1F3F5" w:val="clear"/>
     </w:rPr>
   </w:style>
-  <w:style w:type="character" w:customStyle="1" w:styleId="BuiltInTok">
+  <w:style w:customStyle="1" w:styleId="BuiltInTok" w:type="character">
     <w:name w:val="BuiltInTok"/>
     <w:basedOn w:val="VerbatimChar"/>
     <w:rPr>
-      <w:color w:val="003b4f"/>
-      <w:shd w:val="clear" w:fill="f1f3f5"/>
+      <w:rFonts w:ascii="Consolas" w:hAnsi="Consolas"/>
+      <w:color w:val="003B4F"/>
+      <w:sz w:val="22"/>
+      <w:shd w:color="auto" w:fill="F1F3F5" w:val="clear"/>
     </w:rPr>
   </w:style>
-  <w:style w:type="character" w:customStyle="1" w:styleId="ExtensionTok">
+  <w:style w:customStyle="1" w:styleId="ExtensionTok" w:type="character">
     <w:name w:val="ExtensionTok"/>
     <w:basedOn w:val="VerbatimChar"/>
     <w:rPr>
-      <w:color w:val="003b4f"/>
-      <w:shd w:val="clear" w:fill="f1f3f5"/>
+      <w:rFonts w:ascii="Consolas" w:hAnsi="Consolas"/>
+      <w:color w:val="003B4F"/>
+      <w:sz w:val="22"/>
+      <w:shd w:color="auto" w:fill="F1F3F5" w:val="clear"/>
     </w:rPr>
   </w:style>
-  <w:style w:type="character" w:customStyle="1" w:styleId="PreprocessorTok">
+  <w:style w:customStyle="1" w:styleId="PreprocessorTok" w:type="character">
     <w:name w:val="PreprocessorTok"/>
     <w:basedOn w:val="VerbatimChar"/>
     <w:rPr>
-      <w:color w:val="ad0000"/>
-      <w:shd w:val="clear" w:fill="f1f3f5"/>
+      <w:rFonts w:ascii="Consolas" w:hAnsi="Consolas"/>
+      <w:color w:val="AD0000"/>
+      <w:sz w:val="22"/>
+      <w:shd w:color="auto" w:fill="F1F3F5" w:val="clear"/>
     </w:rPr>
   </w:style>
-  <w:style w:type="character" w:customStyle="1" w:styleId="AttributeTok">
+  <w:style w:customStyle="1" w:styleId="AttributeTok" w:type="character">
     <w:name w:val="AttributeTok"/>
     <w:basedOn w:val="VerbatimChar"/>
     <w:rPr>
+      <w:rFonts w:ascii="Consolas" w:hAnsi="Consolas"/>
       <w:color w:val="657422"/>
-      <w:shd w:val="clear" w:fill="f1f3f5"/>
+      <w:sz w:val="22"/>
+      <w:shd w:color="auto" w:fill="F1F3F5" w:val="clear"/>
     </w:rPr>
   </w:style>
-  <w:style w:type="character" w:customStyle="1" w:styleId="RegionMarkerTok">
+  <w:style w:customStyle="1" w:styleId="RegionMarkerTok" w:type="character">
     <w:name w:val="RegionMarkerTok"/>
     <w:basedOn w:val="VerbatimChar"/>
     <w:rPr>
-      <w:color w:val="003b4f"/>
-      <w:shd w:val="clear" w:fill="f1f3f5"/>
+      <w:rFonts w:ascii="Consolas" w:hAnsi="Consolas"/>
+      <w:color w:val="003B4F"/>
+      <w:sz w:val="22"/>
+      <w:shd w:color="auto" w:fill="F1F3F5" w:val="clear"/>
     </w:rPr>
   </w:style>
-  <w:style w:type="character" w:customStyle="1" w:styleId="InformationTok">
+  <w:style w:customStyle="1" w:styleId="InformationTok" w:type="character">
     <w:name w:val="InformationTok"/>
     <w:basedOn w:val="VerbatimChar"/>
     <w:rPr>
-      <w:color w:val="5e5e5e"/>
-      <w:shd w:val="clear" w:fill="f1f3f5"/>
+      <w:rFonts w:ascii="Consolas" w:hAnsi="Consolas"/>
+      <w:color w:val="5E5E5E"/>
+      <w:sz w:val="22"/>
+      <w:shd w:color="auto" w:fill="F1F3F5" w:val="clear"/>
     </w:rPr>
   </w:style>
-  <w:style w:type="character" w:customStyle="1" w:styleId="WarningTok">
+  <w:style w:customStyle="1" w:styleId="WarningTok" w:type="character">
     <w:name w:val="WarningTok"/>
     <w:basedOn w:val="VerbatimChar"/>
     <w:rPr>
-      <w:color w:val="5e5e5e"/>
-      <w:shd w:val="clear" w:fill="f1f3f5"/>
+      <w:rFonts w:ascii="Consolas" w:hAnsi="Consolas"/>
       <w:i/>
+      <w:color w:val="5E5E5E"/>
+      <w:sz w:val="22"/>
+      <w:shd w:color="auto" w:fill="F1F3F5" w:val="clear"/>
     </w:rPr>
   </w:style>
-  <w:style w:type="character" w:customStyle="1" w:styleId="AlertTok">
+  <w:style w:customStyle="1" w:styleId="AlertTok" w:type="character">
     <w:name w:val="AlertTok"/>
     <w:basedOn w:val="VerbatimChar"/>
     <w:rPr>
-      <w:color w:val="ad0000"/>
-      <w:shd w:val="clear" w:fill="f1f3f5"/>
+      <w:rFonts w:ascii="Consolas" w:hAnsi="Consolas"/>
+      <w:color w:val="AD0000"/>
+      <w:sz w:val="22"/>
+      <w:shd w:color="auto" w:fill="F1F3F5" w:val="clear"/>
     </w:rPr>
   </w:style>
-  <w:style w:type="character" w:customStyle="1" w:styleId="ErrorTok">
+  <w:style w:customStyle="1" w:styleId="ErrorTok" w:type="character">
     <w:name w:val="ErrorTok"/>
     <w:basedOn w:val="VerbatimChar"/>
     <w:rPr>
-      <w:color w:val="ad0000"/>
-      <w:shd w:val="clear" w:fill="f1f3f5"/>
+      <w:rFonts w:ascii="Consolas" w:hAnsi="Consolas"/>
+      <w:color w:val="AD0000"/>
+      <w:sz w:val="22"/>
+      <w:shd w:color="auto" w:fill="F1F3F5" w:val="clear"/>
     </w:rPr>
   </w:style>
-  <w:style w:type="character" w:customStyle="1" w:styleId="NormalTok">
+  <w:style w:customStyle="1" w:styleId="NormalTok" w:type="character">
     <w:name w:val="NormalTok"/>
     <w:basedOn w:val="VerbatimChar"/>
     <w:rPr>
-      <w:color w:val="003b4f"/>
-      <w:shd w:val="clear" w:fill="f1f3f5"/>
+      <w:rFonts w:ascii="Consolas" w:hAnsi="Consolas"/>
+      <w:color w:val="003B4F"/>
+      <w:sz w:val="22"/>
+      <w:shd w:color="auto" w:fill="F1F3F5" w:val="clear"/>
     </w:rPr>
+  </w:style>
+  <w:style w:styleId="TOC1" w:type="paragraph">
+    <w:name w:val="toc 1"/>
+    <w:basedOn w:val="Normal"/>
+    <w:next w:val="Normal"/>
+    <w:autoRedefine/>
+    <w:uiPriority w:val="39"/>
+    <w:rsid w:val="00E10F89"/>
+    <w:pPr>
+      <w:spacing w:after="100"/>
+    </w:pPr>
+  </w:style>
+  <w:style w:styleId="TOC2" w:type="paragraph">
+    <w:name w:val="toc 2"/>
+    <w:basedOn w:val="Normal"/>
+    <w:next w:val="Normal"/>
+    <w:autoRedefine/>
+    <w:uiPriority w:val="39"/>
+    <w:rsid w:val="00E10F89"/>
+    <w:pPr>
+      <w:spacing w:after="100"/>
+      <w:ind w:left="240"/>
+    </w:pPr>
+  </w:style>
+  <w:style w:styleId="Header" w:type="paragraph">
+    <w:name w:val="header"/>
+    <w:basedOn w:val="Normal"/>
+    <w:link w:val="HeaderChar"/>
+    <w:rsid w:val="00E10F89"/>
+    <w:pPr>
+      <w:tabs>
+        <w:tab w:pos="4680" w:val="center"/>
+        <w:tab w:pos="9360" w:val="right"/>
+      </w:tabs>
+      <w:spacing w:after="0"/>
+    </w:pPr>
+  </w:style>
+  <w:style w:customStyle="1" w:styleId="HeaderChar" w:type="character">
+    <w:name w:val="Header Char"/>
+    <w:basedOn w:val="DefaultParagraphFont"/>
+    <w:link w:val="Header"/>
+    <w:rsid w:val="00E10F89"/>
+  </w:style>
+  <w:style w:styleId="Footer" w:type="paragraph">
+    <w:name w:val="footer"/>
+    <w:basedOn w:val="Normal"/>
+    <w:link w:val="FooterChar"/>
+    <w:uiPriority w:val="99"/>
+    <w:rsid w:val="00E10F89"/>
+    <w:pPr>
+      <w:tabs>
+        <w:tab w:pos="4680" w:val="center"/>
+        <w:tab w:pos="9360" w:val="right"/>
+      </w:tabs>
+      <w:spacing w:after="0"/>
+    </w:pPr>
+  </w:style>
+  <w:style w:customStyle="1" w:styleId="FooterChar" w:type="character">
+    <w:name w:val="Footer Char"/>
+    <w:basedOn w:val="DefaultParagraphFont"/>
+    <w:link w:val="Footer"/>
+    <w:uiPriority w:val="99"/>
+    <w:rsid w:val="00E10F89"/>
+  </w:style>
+  <w:style w:styleId="PageNumber" w:type="character">
+    <w:name w:val="page number"/>
+    <w:basedOn w:val="DefaultParagraphFont"/>
+    <w:rsid w:val="00C707F3"/>
   </w:style>
 </w:styles>
 </file>
@@ -2638,25 +5532,10 @@
 </FormTemplates>
 </file>
 
-<file path=customXml/item3.xml><?xml version="1.0" encoding="utf-8"?>
-<p:properties xmlns:p="http://schemas.microsoft.com/office/2006/metadata/properties" xmlns:xsi="http://www.w3.org/2001/XMLSchema-instance" xmlns:pc="http://schemas.microsoft.com/office/infopath/2007/PartnerControls">
-  <documentManagement>
-    <TaxCatchAll xmlns="a95d4ba5-ac50-4ccb-8f38-68d250b34105" xsi:nil="true"/>
-    <lcf76f155ced4ddcb4097134ff3c332f xmlns="3073c576-dbcc-4dca-a8e5-ccf7a0688d93">
-      <Terms xmlns="http://schemas.microsoft.com/office/infopath/2007/PartnerControls"/>
-    </lcf76f155ced4ddcb4097134ff3c332f>
-  </documentManagement>
-</p:properties>
-</file>
-
 <file path=customXml/itemProps1.xml><?xml version="1.0" encoding="utf-8"?>
-<ds:datastoreItem xmlns:ds="http://schemas.openxmlformats.org/officeDocument/2006/customXml" ds:itemID="{432F093A-41A8-4B96-893C-8AC61A693BE0}"/>
+<ds:datastoreItem xmlns:ds="http://schemas.openxmlformats.org/officeDocument/2006/customXml" ds:itemID="{29352B2F-86C1-4B92-A1A9-F4672772CD1F}"/>
 </file>
 
 <file path=customXml/itemProps2.xml><?xml version="1.0" encoding="utf-8"?>
-<ds:datastoreItem xmlns:ds="http://schemas.openxmlformats.org/officeDocument/2006/customXml" ds:itemID="{25C0FA01-580B-4C2A-A610-896724782655}"/>
-</file>
-
-<file path=customXml/itemProps3.xml><?xml version="1.0" encoding="utf-8"?>
-<ds:datastoreItem xmlns:ds="http://schemas.openxmlformats.org/officeDocument/2006/customXml" ds:itemID="{9761F3F8-4FAB-40F0-B8D2-237792130B39}"/>
+<ds:datastoreItem xmlns:ds="http://schemas.openxmlformats.org/officeDocument/2006/customXml" ds:itemID="{12BBD08D-B966-491A-BD68-62A75EC00695}"/>
 </file>
</xml_diff>